<commit_message>
Actualizar bitacora y proyecto final
</commit_message>
<xml_diff>
--- a/Proyecto Final.docx
+++ b/Proyecto Final.docx
@@ -7,7 +7,7 @@
         <w:rPr>
           <w:noProof/>
         </w:rPr>
-        <w:pict w14:anchorId="3209F0FF">
+        <w:pict w14:anchorId="571C05AA">
           <v:rect id="Cuadro de texto 138" o:spid="_x0000_s2057" style="position:absolute;margin-left:0;margin-top:0;width:588.65pt;height:620.8pt;z-index:28;visibility:visible;mso-wrap-style:square;mso-width-percent:940;mso-height-percent:770;mso-wrap-distance-left:0;mso-wrap-distance-top:0;mso-wrap-distance-right:.05pt;mso-wrap-distance-bottom:0;mso-position-horizontal:center;mso-position-horizontal-relative:page;mso-position-vertical:center;mso-position-vertical-relative:page;mso-width-percent:940;mso-height-percent:770;mso-width-relative:page;mso-height-relative:page;v-text-anchor:middle" o:gfxdata="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" o:allowincell="f" fillcolor="white [3201]" stroked="f" strokeweight=".5pt">
             <v:textbox inset="0,0,0,0">
               <w:txbxContent>
@@ -217,8 +217,16 @@
                           <w:rPr>
                             <w:b/>
                           </w:rPr>
-                          <w:t>. Brayan Jesuar Barboza Barboza</w:t>
+                          <w:t xml:space="preserve">. Brayan Jesuar Barboza </w:t>
                         </w:r>
+                        <w:proofErr w:type="spellStart"/>
+                        <w:r>
+                          <w:rPr>
+                            <w:b/>
+                          </w:rPr>
+                          <w:t>Barboza</w:t>
+                        </w:r>
+                        <w:proofErr w:type="spellEnd"/>
                       </w:p>
                       <w:p>
                         <w:pPr>
@@ -235,7 +243,21 @@
                           <w:rPr>
                             <w:b/>
                           </w:rPr>
-                          <w:t>. Jishar Jesus Brayan Gibb</w:t>
+                          <w:t xml:space="preserve">. </w:t>
+                        </w:r>
+                        <w:proofErr w:type="spellStart"/>
+                        <w:r>
+                          <w:rPr>
+                            <w:b/>
+                          </w:rPr>
+                          <w:t>Jishar</w:t>
+                        </w:r>
+                        <w:proofErr w:type="spellEnd"/>
+                        <w:r>
+                          <w:rPr>
+                            <w:b/>
+                          </w:rPr>
+                          <w:t xml:space="preserve"> Jesus Brayan Gibb</w:t>
                         </w:r>
                       </w:p>
                     </w:tc>
@@ -260,7 +282,7 @@
           <w:noProof/>
         </w:rPr>
         <w:drawing>
-          <wp:anchor distT="0" distB="0" distL="114300" distR="114300" simplePos="0" relativeHeight="30" behindDoc="0" locked="0" layoutInCell="0" allowOverlap="1" wp14:anchorId="128D6FD9">
+          <wp:anchor distT="0" distB="0" distL="114300" distR="114300" simplePos="0" relativeHeight="30" behindDoc="0" locked="0" layoutInCell="0" allowOverlap="1" wp14:anchorId="69122438" wp14:editId="780473E6">
             <wp:simplePos x="0" y="0"/>
             <wp:positionH relativeFrom="margin">
               <wp:posOffset>-104775</wp:posOffset>
@@ -340,6 +362,689 @@
         </w:rPr>
         <w:t xml:space="preserve"> de contenido</w:t>
       </w:r>
+    </w:p>
+    <w:sdt>
+      <w:sdtPr>
+        <w:rPr>
+          <w:lang w:val="es-ES"/>
+        </w:rPr>
+        <w:id w:val="-1117748607"/>
+        <w:docPartObj>
+          <w:docPartGallery w:val="Table of Contents"/>
+          <w:docPartUnique/>
+        </w:docPartObj>
+      </w:sdtPr>
+      <w:sdtEndPr>
+        <w:rPr>
+          <w:b/>
+          <w:bCs/>
+          <w:caps w:val="0"/>
+          <w:color w:val="auto"/>
+          <w:spacing w:val="0"/>
+          <w:sz w:val="20"/>
+          <w:szCs w:val="20"/>
+        </w:rPr>
+      </w:sdtEndPr>
+      <w:sdtContent>
+        <w:p>
+          <w:pPr>
+            <w:pStyle w:val="TtuloTDC"/>
+          </w:pPr>
+          <w:r>
+            <w:rPr>
+              <w:lang w:val="es-ES"/>
+            </w:rPr>
+            <w:t>Contenido</w:t>
+          </w:r>
+        </w:p>
+        <w:p>
+          <w:pPr>
+            <w:pStyle w:val="TDC1"/>
+            <w:tabs>
+              <w:tab w:val="right" w:leader="dot" w:pos="8828"/>
+            </w:tabs>
+            <w:rPr>
+              <w:noProof/>
+            </w:rPr>
+          </w:pPr>
+          <w:r>
+            <w:fldChar w:fldCharType="begin"/>
+          </w:r>
+          <w:r>
+            <w:instrText xml:space="preserve"> TOC \o "1-3" \h \z \u </w:instrText>
+          </w:r>
+          <w:r>
+            <w:fldChar w:fldCharType="separate"/>
+          </w:r>
+          <w:hyperlink w:anchor="_Toc174754992" w:history="1">
+            <w:r>
+              <w:rPr>
+                <w:rStyle w:val="Hipervnculo"/>
+                <w:noProof/>
+                <w:lang w:val="es-ES"/>
+              </w:rPr>
+              <w:t>Introducción</w:t>
+            </w:r>
+            <w:r>
+              <w:rPr>
+                <w:noProof/>
+                <w:webHidden/>
+              </w:rPr>
+              <w:tab/>
+            </w:r>
+            <w:r>
+              <w:rPr>
+                <w:noProof/>
+                <w:webHidden/>
+              </w:rPr>
+              <w:fldChar w:fldCharType="begin"/>
+            </w:r>
+            <w:r>
+              <w:rPr>
+                <w:noProof/>
+                <w:webHidden/>
+              </w:rPr>
+              <w:instrText xml:space="preserve"> PAGEREF _Toc174754992 \h </w:instrText>
+            </w:r>
+            <w:r>
+              <w:rPr>
+                <w:noProof/>
+                <w:webHidden/>
+              </w:rPr>
+            </w:r>
+            <w:r>
+              <w:rPr>
+                <w:noProof/>
+                <w:webHidden/>
+              </w:rPr>
+              <w:fldChar w:fldCharType="separate"/>
+            </w:r>
+            <w:r>
+              <w:rPr>
+                <w:noProof/>
+                <w:webHidden/>
+              </w:rPr>
+              <w:t>2</w:t>
+            </w:r>
+            <w:r>
+              <w:rPr>
+                <w:noProof/>
+                <w:webHidden/>
+              </w:rPr>
+              <w:fldChar w:fldCharType="end"/>
+            </w:r>
+          </w:hyperlink>
+        </w:p>
+        <w:p>
+          <w:pPr>
+            <w:pStyle w:val="TDC2"/>
+            <w:tabs>
+              <w:tab w:val="right" w:leader="dot" w:pos="8828"/>
+            </w:tabs>
+            <w:rPr>
+              <w:noProof/>
+            </w:rPr>
+          </w:pPr>
+          <w:hyperlink w:anchor="_Toc174754993" w:history="1">
+            <w:r>
+              <w:rPr>
+                <w:rStyle w:val="Hipervnculo"/>
+                <w:noProof/>
+                <w:lang w:val="es-ES"/>
+              </w:rPr>
+              <w:t>Alcance</w:t>
+            </w:r>
+            <w:r>
+              <w:rPr>
+                <w:noProof/>
+                <w:webHidden/>
+              </w:rPr>
+              <w:tab/>
+            </w:r>
+            <w:r>
+              <w:rPr>
+                <w:noProof/>
+                <w:webHidden/>
+              </w:rPr>
+              <w:fldChar w:fldCharType="begin"/>
+            </w:r>
+            <w:r>
+              <w:rPr>
+                <w:noProof/>
+                <w:webHidden/>
+              </w:rPr>
+              <w:instrText xml:space="preserve"> PAGEREF _Toc174754993 \h </w:instrText>
+            </w:r>
+            <w:r>
+              <w:rPr>
+                <w:noProof/>
+                <w:webHidden/>
+              </w:rPr>
+            </w:r>
+            <w:r>
+              <w:rPr>
+                <w:noProof/>
+                <w:webHidden/>
+              </w:rPr>
+              <w:fldChar w:fldCharType="separate"/>
+            </w:r>
+            <w:r>
+              <w:rPr>
+                <w:noProof/>
+                <w:webHidden/>
+              </w:rPr>
+              <w:t>3</w:t>
+            </w:r>
+            <w:r>
+              <w:rPr>
+                <w:noProof/>
+                <w:webHidden/>
+              </w:rPr>
+              <w:fldChar w:fldCharType="end"/>
+            </w:r>
+          </w:hyperlink>
+        </w:p>
+        <w:p>
+          <w:pPr>
+            <w:pStyle w:val="TDC2"/>
+            <w:tabs>
+              <w:tab w:val="right" w:leader="dot" w:pos="8828"/>
+            </w:tabs>
+            <w:rPr>
+              <w:noProof/>
+            </w:rPr>
+          </w:pPr>
+          <w:hyperlink w:anchor="_Toc174754994" w:history="1">
+            <w:r>
+              <w:rPr>
+                <w:rStyle w:val="Hipervnculo"/>
+                <w:noProof/>
+                <w:lang w:val="es-ES"/>
+              </w:rPr>
+              <w:t>Objetivos</w:t>
+            </w:r>
+            <w:r>
+              <w:rPr>
+                <w:noProof/>
+                <w:webHidden/>
+              </w:rPr>
+              <w:tab/>
+            </w:r>
+            <w:r>
+              <w:rPr>
+                <w:noProof/>
+                <w:webHidden/>
+              </w:rPr>
+              <w:fldChar w:fldCharType="begin"/>
+            </w:r>
+            <w:r>
+              <w:rPr>
+                <w:noProof/>
+                <w:webHidden/>
+              </w:rPr>
+              <w:instrText xml:space="preserve"> PAGEREF _Toc174754994 \h </w:instrText>
+            </w:r>
+            <w:r>
+              <w:rPr>
+                <w:noProof/>
+                <w:webHidden/>
+              </w:rPr>
+            </w:r>
+            <w:r>
+              <w:rPr>
+                <w:noProof/>
+                <w:webHidden/>
+              </w:rPr>
+              <w:fldChar w:fldCharType="separate"/>
+            </w:r>
+            <w:r>
+              <w:rPr>
+                <w:noProof/>
+                <w:webHidden/>
+              </w:rPr>
+              <w:t>3</w:t>
+            </w:r>
+            <w:r>
+              <w:rPr>
+                <w:noProof/>
+                <w:webHidden/>
+              </w:rPr>
+              <w:fldChar w:fldCharType="end"/>
+            </w:r>
+          </w:hyperlink>
+        </w:p>
+        <w:p>
+          <w:pPr>
+            <w:pStyle w:val="TDC1"/>
+            <w:tabs>
+              <w:tab w:val="right" w:leader="dot" w:pos="8828"/>
+            </w:tabs>
+            <w:rPr>
+              <w:noProof/>
+            </w:rPr>
+          </w:pPr>
+          <w:hyperlink w:anchor="_Toc174754995" w:history="1">
+            <w:r>
+              <w:rPr>
+                <w:rStyle w:val="Hipervnculo"/>
+                <w:noProof/>
+                <w:lang w:val="es-ES"/>
+              </w:rPr>
+              <w:t>INFORMACIÓN DEL DOMINIO DEL PROBLEMA</w:t>
+            </w:r>
+            <w:r>
+              <w:rPr>
+                <w:noProof/>
+                <w:webHidden/>
+              </w:rPr>
+              <w:tab/>
+            </w:r>
+            <w:r>
+              <w:rPr>
+                <w:noProof/>
+                <w:webHidden/>
+              </w:rPr>
+              <w:fldChar w:fldCharType="begin"/>
+            </w:r>
+            <w:r>
+              <w:rPr>
+                <w:noProof/>
+                <w:webHidden/>
+              </w:rPr>
+              <w:instrText xml:space="preserve"> PAGEREF _Toc174754995 \h </w:instrText>
+            </w:r>
+            <w:r>
+              <w:rPr>
+                <w:noProof/>
+                <w:webHidden/>
+              </w:rPr>
+            </w:r>
+            <w:r>
+              <w:rPr>
+                <w:noProof/>
+                <w:webHidden/>
+              </w:rPr>
+              <w:fldChar w:fldCharType="separate"/>
+            </w:r>
+            <w:r>
+              <w:rPr>
+                <w:noProof/>
+                <w:webHidden/>
+              </w:rPr>
+              <w:t>4</w:t>
+            </w:r>
+            <w:r>
+              <w:rPr>
+                <w:noProof/>
+                <w:webHidden/>
+              </w:rPr>
+              <w:fldChar w:fldCharType="end"/>
+            </w:r>
+          </w:hyperlink>
+        </w:p>
+        <w:p>
+          <w:pPr>
+            <w:pStyle w:val="TDC2"/>
+            <w:tabs>
+              <w:tab w:val="right" w:leader="dot" w:pos="8828"/>
+            </w:tabs>
+            <w:rPr>
+              <w:noProof/>
+            </w:rPr>
+          </w:pPr>
+          <w:hyperlink w:anchor="_Toc174754996" w:history="1">
+            <w:r>
+              <w:rPr>
+                <w:rStyle w:val="Hipervnculo"/>
+                <w:noProof/>
+                <w:lang w:val="es-ES"/>
+              </w:rPr>
+              <w:t>Introducción al Dominio del Problema</w:t>
+            </w:r>
+            <w:r>
+              <w:rPr>
+                <w:noProof/>
+                <w:webHidden/>
+              </w:rPr>
+              <w:tab/>
+            </w:r>
+            <w:r>
+              <w:rPr>
+                <w:noProof/>
+                <w:webHidden/>
+              </w:rPr>
+              <w:fldChar w:fldCharType="begin"/>
+            </w:r>
+            <w:r>
+              <w:rPr>
+                <w:noProof/>
+                <w:webHidden/>
+              </w:rPr>
+              <w:instrText xml:space="preserve"> PAGEREF _Toc174754996 \h </w:instrText>
+            </w:r>
+            <w:r>
+              <w:rPr>
+                <w:noProof/>
+                <w:webHidden/>
+              </w:rPr>
+            </w:r>
+            <w:r>
+              <w:rPr>
+                <w:noProof/>
+                <w:webHidden/>
+              </w:rPr>
+              <w:fldChar w:fldCharType="separate"/>
+            </w:r>
+            <w:r>
+              <w:rPr>
+                <w:noProof/>
+                <w:webHidden/>
+              </w:rPr>
+              <w:t>4</w:t>
+            </w:r>
+            <w:r>
+              <w:rPr>
+                <w:noProof/>
+                <w:webHidden/>
+              </w:rPr>
+              <w:fldChar w:fldCharType="end"/>
+            </w:r>
+          </w:hyperlink>
+        </w:p>
+        <w:p>
+          <w:pPr>
+            <w:pStyle w:val="TDC2"/>
+            <w:tabs>
+              <w:tab w:val="right" w:leader="dot" w:pos="8828"/>
+            </w:tabs>
+            <w:rPr>
+              <w:noProof/>
+            </w:rPr>
+          </w:pPr>
+          <w:hyperlink w:anchor="_Toc174754997" w:history="1">
+            <w:r>
+              <w:rPr>
+                <w:rStyle w:val="Hipervnculo"/>
+                <w:noProof/>
+                <w:lang w:val="es-ES"/>
+              </w:rPr>
+              <w:t>Glosario de Términos</w:t>
+            </w:r>
+            <w:r>
+              <w:rPr>
+                <w:noProof/>
+                <w:webHidden/>
+              </w:rPr>
+              <w:tab/>
+            </w:r>
+            <w:r>
+              <w:rPr>
+                <w:noProof/>
+                <w:webHidden/>
+              </w:rPr>
+              <w:fldChar w:fldCharType="begin"/>
+            </w:r>
+            <w:r>
+              <w:rPr>
+                <w:noProof/>
+                <w:webHidden/>
+              </w:rPr>
+              <w:instrText xml:space="preserve"> PAGEREF _Toc174754997 \h </w:instrText>
+            </w:r>
+            <w:r>
+              <w:rPr>
+                <w:noProof/>
+                <w:webHidden/>
+              </w:rPr>
+            </w:r>
+            <w:r>
+              <w:rPr>
+                <w:noProof/>
+                <w:webHidden/>
+              </w:rPr>
+              <w:fldChar w:fldCharType="separate"/>
+            </w:r>
+            <w:r>
+              <w:rPr>
+                <w:noProof/>
+                <w:webHidden/>
+              </w:rPr>
+              <w:t>4</w:t>
+            </w:r>
+            <w:r>
+              <w:rPr>
+                <w:noProof/>
+                <w:webHidden/>
+              </w:rPr>
+              <w:fldChar w:fldCharType="end"/>
+            </w:r>
+          </w:hyperlink>
+        </w:p>
+        <w:p>
+          <w:pPr>
+            <w:pStyle w:val="TDC1"/>
+            <w:tabs>
+              <w:tab w:val="right" w:leader="dot" w:pos="8828"/>
+            </w:tabs>
+            <w:rPr>
+              <w:noProof/>
+            </w:rPr>
+          </w:pPr>
+          <w:hyperlink w:anchor="_Toc174754998" w:history="1">
+            <w:r>
+              <w:rPr>
+                <w:rStyle w:val="Hipervnculo"/>
+                <w:noProof/>
+                <w:lang w:val="es-ES"/>
+              </w:rPr>
+              <w:t>DESCRIPCIÓN DE LA SITUACIÓN ACTUAL [OPCIONAL]</w:t>
+            </w:r>
+            <w:r>
+              <w:rPr>
+                <w:noProof/>
+                <w:webHidden/>
+              </w:rPr>
+              <w:tab/>
+            </w:r>
+            <w:r>
+              <w:rPr>
+                <w:noProof/>
+                <w:webHidden/>
+              </w:rPr>
+              <w:fldChar w:fldCharType="begin"/>
+            </w:r>
+            <w:r>
+              <w:rPr>
+                <w:noProof/>
+                <w:webHidden/>
+              </w:rPr>
+              <w:instrText xml:space="preserve"> PAGEREF _Toc174754998 \h </w:instrText>
+            </w:r>
+            <w:r>
+              <w:rPr>
+                <w:noProof/>
+                <w:webHidden/>
+              </w:rPr>
+            </w:r>
+            <w:r>
+              <w:rPr>
+                <w:noProof/>
+                <w:webHidden/>
+              </w:rPr>
+              <w:fldChar w:fldCharType="separate"/>
+            </w:r>
+            <w:r>
+              <w:rPr>
+                <w:noProof/>
+                <w:webHidden/>
+              </w:rPr>
+              <w:t>5</w:t>
+            </w:r>
+            <w:r>
+              <w:rPr>
+                <w:noProof/>
+                <w:webHidden/>
+              </w:rPr>
+              <w:fldChar w:fldCharType="end"/>
+            </w:r>
+          </w:hyperlink>
+        </w:p>
+        <w:p>
+          <w:pPr>
+            <w:pStyle w:val="TDC2"/>
+            <w:tabs>
+              <w:tab w:val="right" w:leader="dot" w:pos="8828"/>
+            </w:tabs>
+            <w:rPr>
+              <w:noProof/>
+            </w:rPr>
+          </w:pPr>
+          <w:hyperlink w:anchor="_Toc174754999" w:history="1">
+            <w:r>
+              <w:rPr>
+                <w:rStyle w:val="Hipervnculo"/>
+                <w:noProof/>
+                <w:lang w:val="es-ES"/>
+              </w:rPr>
+              <w:t>Pros y Contras de la Situación Actual</w:t>
+            </w:r>
+            <w:r>
+              <w:rPr>
+                <w:noProof/>
+                <w:webHidden/>
+              </w:rPr>
+              <w:tab/>
+            </w:r>
+            <w:r>
+              <w:rPr>
+                <w:noProof/>
+                <w:webHidden/>
+              </w:rPr>
+              <w:fldChar w:fldCharType="begin"/>
+            </w:r>
+            <w:r>
+              <w:rPr>
+                <w:noProof/>
+                <w:webHidden/>
+              </w:rPr>
+              <w:instrText xml:space="preserve"> PAGEREF _Toc174754999 \h </w:instrText>
+            </w:r>
+            <w:r>
+              <w:rPr>
+                <w:noProof/>
+                <w:webHidden/>
+              </w:rPr>
+            </w:r>
+            <w:r>
+              <w:rPr>
+                <w:noProof/>
+                <w:webHidden/>
+              </w:rPr>
+              <w:fldChar w:fldCharType="separate"/>
+            </w:r>
+            <w:r>
+              <w:rPr>
+                <w:noProof/>
+                <w:webHidden/>
+              </w:rPr>
+              <w:t>5</w:t>
+            </w:r>
+            <w:r>
+              <w:rPr>
+                <w:noProof/>
+                <w:webHidden/>
+              </w:rPr>
+              <w:fldChar w:fldCharType="end"/>
+            </w:r>
+          </w:hyperlink>
+        </w:p>
+        <w:p>
+          <w:pPr>
+            <w:pStyle w:val="TDC3"/>
+            <w:tabs>
+              <w:tab w:val="right" w:leader="dot" w:pos="8828"/>
+            </w:tabs>
+            <w:rPr>
+              <w:noProof/>
+            </w:rPr>
+          </w:pPr>
+          <w:hyperlink w:anchor="_Toc174755000" w:history="1">
+            <w:r>
+              <w:rPr>
+                <w:rStyle w:val="Hipervnculo"/>
+                <w:noProof/>
+                <w:lang w:val="es-ES"/>
+              </w:rPr>
+              <w:t>Fortalezas de la Situación Actual</w:t>
+            </w:r>
+            <w:r>
+              <w:rPr>
+                <w:noProof/>
+                <w:webHidden/>
+              </w:rPr>
+              <w:tab/>
+            </w:r>
+            <w:r>
+              <w:rPr>
+                <w:noProof/>
+                <w:webHidden/>
+              </w:rPr>
+              <w:fldChar w:fldCharType="begin"/>
+            </w:r>
+            <w:r>
+              <w:rPr>
+                <w:noProof/>
+                <w:webHidden/>
+              </w:rPr>
+              <w:instrText xml:space="preserve"> PAGEREF _Toc174755000 \h </w:instrText>
+            </w:r>
+            <w:r>
+              <w:rPr>
+                <w:noProof/>
+                <w:webHidden/>
+              </w:rPr>
+            </w:r>
+            <w:r>
+              <w:rPr>
+                <w:noProof/>
+                <w:webHidden/>
+              </w:rPr>
+              <w:fldChar w:fldCharType="separate"/>
+            </w:r>
+            <w:r>
+              <w:rPr>
+                <w:noProof/>
+                <w:webHidden/>
+              </w:rPr>
+              <w:t>5</w:t>
+            </w:r>
+            <w:r>
+              <w:rPr>
+                <w:noProof/>
+                <w:webHidden/>
+              </w:rPr>
+              <w:fldChar w:fldCharType="end"/>
+            </w:r>
+          </w:hyperlink>
+        </w:p>
+        <w:p>
+          <w:r>
+            <w:rPr>
+              <w:b/>
+              <w:bCs/>
+              <w:lang w:val="es-ES"/>
+            </w:rPr>
+            <w:fldChar w:fldCharType="end"/>
+          </w:r>
+        </w:p>
+      </w:sdtContent>
+    </w:sdt>
+    <w:p>
+      <w:pPr>
+        <w:rPr>
+          <w:lang w:val="es-ES"/>
+        </w:rPr>
+      </w:pPr>
       <w:r>
         <w:br w:type="page"/>
       </w:r>
@@ -364,12 +1069,14 @@
           <w:lang w:val="es-ES"/>
         </w:rPr>
       </w:pPr>
+      <w:bookmarkStart w:id="0" w:name="_Toc174754992"/>
       <w:r>
         <w:rPr>
           <w:lang w:val="es-ES"/>
         </w:rPr>
         <w:t>Introducción</w:t>
       </w:r>
+      <w:bookmarkEnd w:id="0"/>
     </w:p>
     <w:p>
       <w:pPr>
@@ -415,7 +1122,47 @@
           <w:szCs w:val="24"/>
           <w:lang w:val="es-ES"/>
         </w:rPr>
-        <w:t>La aplicación "Shrimp" surge como una solución innovadora para este problema. Su objetivo principal es empoderar a estos trabajadores independientes, ofreciéndoles una plataforma que les permita conectarse directamente con clientes potenciales. Al proporcionar una interfaz intuitiva y fácil de usar, Shrimp facilita tanto a los proveedores de servicios como a los clientes, la gestión y contratación de trabajos rápidos de manera eficiente y segura.</w:t>
+        <w:t>La aplicación "</w:t>
+      </w:r>
+      <w:proofErr w:type="spellStart"/>
+      <w:r>
+        <w:rPr>
+          <w:rFonts w:ascii="NewsGotT" w:eastAsia="Arial Unicode MS" w:hAnsi="NewsGotT" w:cs="Tahoma"/>
+          <w:kern w:val="2"/>
+          <w:szCs w:val="24"/>
+          <w:lang w:val="es-ES"/>
+        </w:rPr>
+        <w:t>Shrimp</w:t>
+      </w:r>
+      <w:proofErr w:type="spellEnd"/>
+      <w:r>
+        <w:rPr>
+          <w:rFonts w:ascii="NewsGotT" w:eastAsia="Arial Unicode MS" w:hAnsi="NewsGotT" w:cs="Tahoma"/>
+          <w:kern w:val="2"/>
+          <w:szCs w:val="24"/>
+          <w:lang w:val="es-ES"/>
+        </w:rPr>
+        <w:t xml:space="preserve">" surge como una solución innovadora para este problema. Su objetivo principal es empoderar a estos trabajadores independientes, ofreciéndoles una plataforma que les permita conectarse directamente con clientes potenciales. Al proporcionar una interfaz intuitiva y fácil de usar, </w:t>
+      </w:r>
+      <w:proofErr w:type="spellStart"/>
+      <w:r>
+        <w:rPr>
+          <w:rFonts w:ascii="NewsGotT" w:eastAsia="Arial Unicode MS" w:hAnsi="NewsGotT" w:cs="Tahoma"/>
+          <w:kern w:val="2"/>
+          <w:szCs w:val="24"/>
+          <w:lang w:val="es-ES"/>
+        </w:rPr>
+        <w:t>Shrimp</w:t>
+      </w:r>
+      <w:proofErr w:type="spellEnd"/>
+      <w:r>
+        <w:rPr>
+          <w:rFonts w:ascii="NewsGotT" w:eastAsia="Arial Unicode MS" w:hAnsi="NewsGotT" w:cs="Tahoma"/>
+          <w:kern w:val="2"/>
+          <w:szCs w:val="24"/>
+          <w:lang w:val="es-ES"/>
+        </w:rPr>
+        <w:t xml:space="preserve"> facilita tanto a los proveedores de servicios como a los clientes, la gestión y contratación de trabajos rápidos de manera eficiente y segura.</w:t>
       </w:r>
       <w:r>
         <w:br w:type="page"/>
@@ -433,12 +1180,14 @@
           <w:lang w:val="es-ES"/>
         </w:rPr>
       </w:pPr>
+      <w:bookmarkStart w:id="1" w:name="_Toc174754993"/>
       <w:r>
         <w:rPr>
           <w:lang w:val="es-ES"/>
         </w:rPr>
         <w:t>Alcance</w:t>
       </w:r>
+      <w:bookmarkEnd w:id="1"/>
     </w:p>
     <w:p>
       <w:pPr>
@@ -454,13 +1203,8 @@
         <w:jc w:val="both"/>
       </w:pPr>
       <w:r>
-        <w:rPr>
-          <w:noProof/>
-        </w:rPr>
-      </w:r>
-      <w:r>
-        <w:pict w14:anchorId="4EE3AC6F">
-          <v:rect id="Marco1" o:spid="_x0000_s2056" style="width:451.55pt;height:36.75pt;visibility:visible;mso-wrap-style:square;mso-left-percent:-10001;mso-top-percent:-10001;mso-position-horizontal:absolute;mso-position-horizontal-relative:char;mso-position-vertical:absolute;mso-position-vertical-relative:line;mso-left-percent:-10001;mso-top-percent:-10001;v-text-anchor:top" o:gfxdata="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" filled="f" strokecolor="#ccc" strokeweight=".18mm">
+        <w:pict w14:anchorId="55BCE993">
+          <v:rect id="Marco1" o:spid="_x0000_s2059" style="width:451.55pt;height:36.75pt;visibility:visible;mso-wrap-style:square;mso-left-percent:-10001;mso-top-percent:-10001;mso-position-horizontal:absolute;mso-position-horizontal-relative:char;mso-position-vertical:absolute;mso-position-vertical-relative:line;mso-left-percent:-10001;mso-top-percent:-10001;v-text-anchor:top" filled="f" strokecolor="#ccc" strokeweight=".18mm">
             <v:stroke joinstyle="round"/>
             <v:textbox inset="2.63mm,1.36mm,2.63mm,1.36mm">
               <w:txbxContent>
@@ -486,14 +1230,16 @@
           <w:lang w:val="es-ES"/>
         </w:rPr>
       </w:pPr>
-      <w:bookmarkStart w:id="0" w:name="__RefHeading__10952_300738085"/>
-      <w:bookmarkEnd w:id="0"/>
+      <w:bookmarkStart w:id="2" w:name="__RefHeading__10952_300738085"/>
+      <w:bookmarkStart w:id="3" w:name="_Toc174754994"/>
+      <w:bookmarkEnd w:id="2"/>
       <w:r>
         <w:rPr>
           <w:lang w:val="es-ES"/>
         </w:rPr>
         <w:t>Objetivos</w:t>
       </w:r>
+      <w:bookmarkEnd w:id="3"/>
     </w:p>
     <w:p>
       <w:pPr>
@@ -571,12 +1317,14 @@
           <w:lang w:val="es-ES"/>
         </w:rPr>
       </w:pPr>
+      <w:bookmarkStart w:id="4" w:name="_Toc174754995"/>
       <w:r>
         <w:rPr>
           <w:lang w:val="es-ES"/>
         </w:rPr>
         <w:t>INFORMACIÓN DEL DOMINIO DEL PROBLEMA</w:t>
       </w:r>
+      <w:bookmarkEnd w:id="4"/>
     </w:p>
     <w:p>
       <w:pPr>
@@ -612,14 +1360,16 @@
           <w:lang w:val="es-ES"/>
         </w:rPr>
       </w:pPr>
-      <w:bookmarkStart w:id="1" w:name="__RefHeading__10956_300738085"/>
-      <w:bookmarkEnd w:id="1"/>
+      <w:bookmarkStart w:id="5" w:name="__RefHeading__10956_300738085"/>
+      <w:bookmarkStart w:id="6" w:name="_Toc174754996"/>
+      <w:bookmarkEnd w:id="5"/>
       <w:r>
         <w:rPr>
           <w:lang w:val="es-ES"/>
         </w:rPr>
         <w:t>Introducción al Dominio del Problema</w:t>
       </w:r>
+      <w:bookmarkEnd w:id="6"/>
     </w:p>
     <w:p>
       <w:pPr>
@@ -655,14 +1405,16 @@
           <w:lang w:val="es-ES"/>
         </w:rPr>
       </w:pPr>
-      <w:bookmarkStart w:id="2" w:name="__RefHeading__10958_300738085"/>
-      <w:bookmarkEnd w:id="2"/>
+      <w:bookmarkStart w:id="7" w:name="__RefHeading__10958_300738085"/>
+      <w:bookmarkStart w:id="8" w:name="_Toc174754997"/>
+      <w:bookmarkEnd w:id="7"/>
       <w:r>
         <w:rPr>
           <w:lang w:val="es-ES"/>
         </w:rPr>
         <w:t>Glosario de Términos</w:t>
       </w:r>
+      <w:bookmarkEnd w:id="8"/>
     </w:p>
     <w:p>
       <w:pPr>
@@ -672,8 +1424,13 @@
           <w:numId w:val="4"/>
         </w:numPr>
       </w:pPr>
+      <w:proofErr w:type="spellStart"/>
       <w:r>
-        <w:t>Shrimp: Aplicación para la contratación y prestación de servicios rápidos.</w:t>
+        <w:t>Shrimp</w:t>
+      </w:r>
+      <w:proofErr w:type="spellEnd"/>
+      <w:r>
+        <w:t>: Aplicación para la contratación y prestación de servicios rápidos.</w:t>
       </w:r>
     </w:p>
     <w:p>
@@ -720,9 +1477,3640 @@
           <w:numId w:val="4"/>
         </w:numPr>
       </w:pPr>
+      <w:proofErr w:type="spellStart"/>
       <w:r>
-        <w:t>Matchmaking: Algoritmo utilizado para emparejar solicitudes de servicios con proveedores adecuados.</w:t>
+        <w:t>Matchmaking</w:t>
       </w:r>
+      <w:proofErr w:type="spellEnd"/>
+      <w:r>
+        <w:t>: Algoritmo utilizado para emparejar solicitudes de servicios con proveedores adecuados.</w:t>
+      </w:r>
+    </w:p>
+    <w:p>
+      <w:pPr>
+        <w:pStyle w:val="Standard"/>
+        <w:jc w:val="both"/>
+        <w:rPr>
+          <w:sz w:val="22"/>
+          <w:szCs w:val="22"/>
+        </w:rPr>
+      </w:pPr>
+    </w:p>
+    <w:p>
+      <w:pPr>
+        <w:spacing w:before="0" w:after="0" w:line="240" w:lineRule="auto"/>
+        <w:rPr>
+          <w:rFonts w:ascii="NewsGotT" w:eastAsia="Arial Unicode MS" w:hAnsi="NewsGotT" w:cs="Tahoma"/>
+          <w:kern w:val="2"/>
+          <w:sz w:val="22"/>
+          <w:szCs w:val="22"/>
+          <w:lang w:val="es-ES"/>
+        </w:rPr>
+      </w:pPr>
+      <w:r>
+        <w:rPr>
+          <w:sz w:val="22"/>
+          <w:szCs w:val="22"/>
+        </w:rPr>
+        <w:br w:type="page"/>
+      </w:r>
+    </w:p>
+    <w:p>
+      <w:pPr>
+        <w:spacing w:before="0"/>
+        <w:rPr>
+          <w:lang w:val="es-CR"/>
+        </w:rPr>
+      </w:pPr>
+    </w:p>
+    <w:p>
+      <w:pPr>
+        <w:pStyle w:val="Ttulo1"/>
+        <w:rPr>
+          <w:lang w:val="es-CR"/>
+        </w:rPr>
+      </w:pPr>
+      <w:r>
+        <w:rPr>
+          <w:lang w:val="es-CR"/>
+        </w:rPr>
+        <w:t>Requerimientos del sistema</w:t>
+      </w:r>
+    </w:p>
+    <w:p>
+      <w:pPr>
+        <w:rPr>
+          <w:lang w:val="es-CR"/>
+        </w:rPr>
+      </w:pPr>
+    </w:p>
+    <w:tbl>
+      <w:tblPr>
+        <w:tblStyle w:val="Tablaconcuadrcula7concolores-nfasis2"/>
+        <w:tblW w:w="9060" w:type="dxa"/>
+        <w:tblLayout w:type="fixed"/>
+        <w:tblLook w:val="0000" w:firstRow="0" w:lastRow="0" w:firstColumn="0" w:lastColumn="0" w:noHBand="0" w:noVBand="0"/>
+      </w:tblPr>
+      <w:tblGrid>
+        <w:gridCol w:w="2100"/>
+        <w:gridCol w:w="6960"/>
+      </w:tblGrid>
+      <w:tr>
+        <w:trPr>
+          <w:cnfStyle w:val="000000100000" w:firstRow="0" w:lastRow="0" w:firstColumn="0" w:lastColumn="0" w:oddVBand="0" w:evenVBand="0" w:oddHBand="1" w:evenHBand="0" w:firstRowFirstColumn="0" w:firstRowLastColumn="0" w:lastRowFirstColumn="0" w:lastRowLastColumn="0"/>
+          <w:trHeight w:hRule="exact" w:val="508"/>
+        </w:trPr>
+        <w:tc>
+          <w:tcPr>
+            <w:cnfStyle w:val="000010000000" w:firstRow="0" w:lastRow="0" w:firstColumn="0" w:lastColumn="0" w:oddVBand="1" w:evenVBand="0" w:oddHBand="0" w:evenHBand="0" w:firstRowFirstColumn="0" w:firstRowLastColumn="0" w:lastRowFirstColumn="0" w:lastRowLastColumn="0"/>
+            <w:tcW w:w="2100" w:type="dxa"/>
+          </w:tcPr>
+          <w:p>
+            <w:pPr>
+              <w:pStyle w:val="Contenidodelatabla"/>
+              <w:widowControl/>
+              <w:spacing w:before="57" w:after="57"/>
+              <w:jc w:val="left"/>
+              <w:rPr>
+                <w:rFonts w:ascii="Arial" w:hAnsi="Arial" w:cs="Arial"/>
+                <w:b/>
+                <w:bCs/>
+                <w:sz w:val="24"/>
+                <w:lang w:val="es-CR"/>
+              </w:rPr>
+            </w:pPr>
+            <w:r>
+              <w:rPr>
+                <w:rFonts w:ascii="Arial" w:hAnsi="Arial" w:cs="Arial"/>
+                <w:b/>
+                <w:bCs/>
+                <w:kern w:val="0"/>
+                <w:sz w:val="24"/>
+                <w:szCs w:val="20"/>
+                <w:lang w:val="es-CR"/>
+              </w:rPr>
+              <w:t>REQ-</w:t>
+            </w:r>
+            <w:r>
+              <w:rPr>
+                <w:rFonts w:ascii="Arial" w:hAnsi="Arial" w:cs="Arial"/>
+                <w:b/>
+                <w:bCs/>
+                <w:kern w:val="0"/>
+                <w:sz w:val="24"/>
+                <w:szCs w:val="20"/>
+                <w:lang w:val="es-CR"/>
+              </w:rPr>
+              <w:t>1</w:t>
+            </w:r>
+            <w:r>
+              <w:rPr>
+                <w:rFonts w:ascii="Arial" w:hAnsi="Arial" w:cs="Arial"/>
+                <w:b/>
+                <w:bCs/>
+                <w:kern w:val="0"/>
+                <w:sz w:val="24"/>
+                <w:szCs w:val="20"/>
+                <w:lang w:val="es-CR"/>
+              </w:rPr>
+              <w:t>#</w:t>
+            </w:r>
+          </w:p>
+        </w:tc>
+        <w:tc>
+          <w:tcPr>
+            <w:tcW w:w="6960" w:type="dxa"/>
+          </w:tcPr>
+          <w:p>
+            <w:pPr>
+              <w:pStyle w:val="Contenidodelatabla"/>
+              <w:widowControl/>
+              <w:spacing w:before="57" w:after="57"/>
+              <w:jc w:val="left"/>
+              <w:cnfStyle w:val="000000100000" w:firstRow="0" w:lastRow="0" w:firstColumn="0" w:lastColumn="0" w:oddVBand="0" w:evenVBand="0" w:oddHBand="1" w:evenHBand="0" w:firstRowFirstColumn="0" w:firstRowLastColumn="0" w:lastRowFirstColumn="0" w:lastRowLastColumn="0"/>
+              <w:rPr>
+                <w:rFonts w:ascii="Arial" w:hAnsi="Arial" w:cs="Arial"/>
+                <w:i/>
+                <w:iCs/>
+                <w:sz w:val="24"/>
+                <w:lang w:val="es-CR"/>
+              </w:rPr>
+            </w:pPr>
+            <w:r>
+              <w:rPr>
+                <w:rFonts w:ascii="Arial" w:hAnsi="Arial" w:cs="Arial"/>
+                <w:i/>
+                <w:iCs/>
+                <w:kern w:val="0"/>
+                <w:sz w:val="24"/>
+                <w:szCs w:val="20"/>
+                <w:lang w:val="es-CR"/>
+              </w:rPr>
+              <w:t>Registro y autenticación</w:t>
+            </w:r>
+          </w:p>
+        </w:tc>
+      </w:tr>
+      <w:tr>
+        <w:trPr>
+          <w:trHeight w:hRule="exact" w:val="430"/>
+        </w:trPr>
+        <w:tc>
+          <w:tcPr>
+            <w:cnfStyle w:val="000010000000" w:firstRow="0" w:lastRow="0" w:firstColumn="0" w:lastColumn="0" w:oddVBand="1" w:evenVBand="0" w:oddHBand="0" w:evenHBand="0" w:firstRowFirstColumn="0" w:firstRowLastColumn="0" w:lastRowFirstColumn="0" w:lastRowLastColumn="0"/>
+            <w:tcW w:w="2100" w:type="dxa"/>
+          </w:tcPr>
+          <w:p>
+            <w:pPr>
+              <w:pStyle w:val="Contenidodelatabla"/>
+              <w:widowControl/>
+              <w:spacing w:before="57" w:after="57"/>
+              <w:jc w:val="left"/>
+              <w:rPr>
+                <w:rFonts w:ascii="Arial" w:hAnsi="Arial" w:cs="Arial"/>
+                <w:b/>
+                <w:bCs/>
+                <w:sz w:val="24"/>
+                <w:lang w:val="es-CR"/>
+              </w:rPr>
+            </w:pPr>
+            <w:r>
+              <w:rPr>
+                <w:rFonts w:ascii="Arial" w:hAnsi="Arial" w:cs="Arial"/>
+                <w:b/>
+                <w:bCs/>
+                <w:kern w:val="0"/>
+                <w:sz w:val="24"/>
+                <w:szCs w:val="20"/>
+                <w:lang w:val="es-CR"/>
+              </w:rPr>
+              <w:t>[Dependencias]</w:t>
+            </w:r>
+          </w:p>
+        </w:tc>
+        <w:tc>
+          <w:tcPr>
+            <w:tcW w:w="6960" w:type="dxa"/>
+          </w:tcPr>
+          <w:p>
+            <w:pPr>
+              <w:pStyle w:val="Contenidodelatabla"/>
+              <w:widowControl/>
+              <w:spacing w:before="57" w:after="57"/>
+              <w:jc w:val="left"/>
+              <w:cnfStyle w:val="000000000000" w:firstRow="0" w:lastRow="0" w:firstColumn="0" w:lastColumn="0" w:oddVBand="0" w:evenVBand="0" w:oddHBand="0" w:evenHBand="0" w:firstRowFirstColumn="0" w:firstRowLastColumn="0" w:lastRowFirstColumn="0" w:lastRowLastColumn="0"/>
+              <w:rPr>
+                <w:rFonts w:ascii="Arial" w:hAnsi="Arial" w:cs="Arial"/>
+                <w:i/>
+                <w:iCs/>
+                <w:sz w:val="24"/>
+                <w:lang w:val="es-CR"/>
+              </w:rPr>
+            </w:pPr>
+            <w:r>
+              <w:rPr>
+                <w:rFonts w:ascii="Arial" w:hAnsi="Arial" w:cs="Arial"/>
+                <w:i/>
+                <w:iCs/>
+                <w:kern w:val="0"/>
+                <w:sz w:val="24"/>
+                <w:szCs w:val="20"/>
+                <w:lang w:val="es-CR"/>
+              </w:rPr>
+              <w:t>Ninguna</w:t>
+            </w:r>
+          </w:p>
+        </w:tc>
+      </w:tr>
+      <w:tr>
+        <w:trPr>
+          <w:cnfStyle w:val="000000100000" w:firstRow="0" w:lastRow="0" w:firstColumn="0" w:lastColumn="0" w:oddVBand="0" w:evenVBand="0" w:oddHBand="1" w:evenHBand="0" w:firstRowFirstColumn="0" w:firstRowLastColumn="0" w:lastRowFirstColumn="0" w:lastRowLastColumn="0"/>
+          <w:trHeight w:hRule="exact" w:val="1350"/>
+        </w:trPr>
+        <w:tc>
+          <w:tcPr>
+            <w:cnfStyle w:val="000010000000" w:firstRow="0" w:lastRow="0" w:firstColumn="0" w:lastColumn="0" w:oddVBand="1" w:evenVBand="0" w:oddHBand="0" w:evenHBand="0" w:firstRowFirstColumn="0" w:firstRowLastColumn="0" w:lastRowFirstColumn="0" w:lastRowLastColumn="0"/>
+            <w:tcW w:w="2100" w:type="dxa"/>
+          </w:tcPr>
+          <w:p>
+            <w:pPr>
+              <w:pStyle w:val="Contenidodelatabla"/>
+              <w:widowControl/>
+              <w:spacing w:before="57" w:after="57"/>
+              <w:jc w:val="left"/>
+              <w:rPr>
+                <w:rFonts w:ascii="Arial" w:hAnsi="Arial" w:cs="Arial"/>
+                <w:b/>
+                <w:bCs/>
+                <w:sz w:val="24"/>
+                <w:lang w:val="es-CR"/>
+              </w:rPr>
+            </w:pPr>
+            <w:r>
+              <w:rPr>
+                <w:rFonts w:ascii="Arial" w:hAnsi="Arial" w:cs="Arial"/>
+                <w:b/>
+                <w:bCs/>
+                <w:kern w:val="0"/>
+                <w:sz w:val="24"/>
+                <w:szCs w:val="20"/>
+                <w:lang w:val="es-CR"/>
+              </w:rPr>
+              <w:t>Descripción</w:t>
+            </w:r>
+          </w:p>
+        </w:tc>
+        <w:tc>
+          <w:tcPr>
+            <w:tcW w:w="6960" w:type="dxa"/>
+          </w:tcPr>
+          <w:p>
+            <w:pPr>
+              <w:pStyle w:val="Contenidodelatabla"/>
+              <w:widowControl/>
+              <w:spacing w:before="57" w:after="57"/>
+              <w:jc w:val="left"/>
+              <w:cnfStyle w:val="000000100000" w:firstRow="0" w:lastRow="0" w:firstColumn="0" w:lastColumn="0" w:oddVBand="0" w:evenVBand="0" w:oddHBand="1" w:evenHBand="0" w:firstRowFirstColumn="0" w:firstRowLastColumn="0" w:lastRowFirstColumn="0" w:lastRowLastColumn="0"/>
+              <w:rPr>
+                <w:rFonts w:ascii="Arial" w:hAnsi="Arial" w:cs="Arial"/>
+                <w:i/>
+                <w:iCs/>
+                <w:sz w:val="24"/>
+                <w:lang w:val="es-CR"/>
+              </w:rPr>
+            </w:pPr>
+            <w:r>
+              <w:rPr>
+                <w:rFonts w:ascii="Arial" w:hAnsi="Arial" w:cs="Arial"/>
+                <w:kern w:val="0"/>
+                <w:sz w:val="24"/>
+                <w:szCs w:val="20"/>
+                <w:lang w:val="es-CR"/>
+              </w:rPr>
+              <w:t>Usuarios pueden registrarse usando correos electrónicos y o número de teléfono</w:t>
+            </w:r>
+          </w:p>
+        </w:tc>
+      </w:tr>
+      <w:tr>
+        <w:trPr>
+          <w:trHeight w:hRule="exact" w:val="442"/>
+        </w:trPr>
+        <w:tc>
+          <w:tcPr>
+            <w:cnfStyle w:val="000010000000" w:firstRow="0" w:lastRow="0" w:firstColumn="0" w:lastColumn="0" w:oddVBand="1" w:evenVBand="0" w:oddHBand="0" w:evenHBand="0" w:firstRowFirstColumn="0" w:firstRowLastColumn="0" w:lastRowFirstColumn="0" w:lastRowLastColumn="0"/>
+            <w:tcW w:w="2100" w:type="dxa"/>
+          </w:tcPr>
+          <w:p>
+            <w:pPr>
+              <w:pStyle w:val="Contenidodelatabla"/>
+              <w:widowControl/>
+              <w:spacing w:before="57" w:after="57"/>
+              <w:jc w:val="left"/>
+              <w:rPr>
+                <w:rFonts w:ascii="Arial" w:hAnsi="Arial" w:cs="Arial"/>
+                <w:b/>
+                <w:bCs/>
+                <w:sz w:val="24"/>
+                <w:lang w:val="es-CR"/>
+              </w:rPr>
+            </w:pPr>
+            <w:r>
+              <w:rPr>
+                <w:rFonts w:ascii="Arial" w:hAnsi="Arial" w:cs="Arial"/>
+                <w:b/>
+                <w:bCs/>
+                <w:kern w:val="0"/>
+                <w:sz w:val="24"/>
+                <w:szCs w:val="20"/>
+                <w:lang w:val="es-CR"/>
+              </w:rPr>
+              <w:t>[Importancia]</w:t>
+            </w:r>
+          </w:p>
+        </w:tc>
+        <w:tc>
+          <w:tcPr>
+            <w:tcW w:w="6960" w:type="dxa"/>
+          </w:tcPr>
+          <w:p>
+            <w:pPr>
+              <w:pStyle w:val="Contenidodelatabla"/>
+              <w:widowControl/>
+              <w:spacing w:before="57" w:after="57"/>
+              <w:jc w:val="left"/>
+              <w:cnfStyle w:val="000000000000" w:firstRow="0" w:lastRow="0" w:firstColumn="0" w:lastColumn="0" w:oddVBand="0" w:evenVBand="0" w:oddHBand="0" w:evenHBand="0" w:firstRowFirstColumn="0" w:firstRowLastColumn="0" w:lastRowFirstColumn="0" w:lastRowLastColumn="0"/>
+              <w:rPr>
+                <w:rFonts w:ascii="Arial" w:hAnsi="Arial" w:cs="Arial"/>
+                <w:i/>
+                <w:iCs/>
+                <w:sz w:val="24"/>
+                <w:lang w:val="es-CR"/>
+              </w:rPr>
+            </w:pPr>
+            <w:r>
+              <w:rPr>
+                <w:rFonts w:ascii="Arial" w:hAnsi="Arial" w:cs="Arial"/>
+                <w:i/>
+                <w:iCs/>
+                <w:kern w:val="0"/>
+                <w:sz w:val="24"/>
+                <w:szCs w:val="20"/>
+                <w:lang w:val="es-CR"/>
+              </w:rPr>
+              <w:t>Alta</w:t>
+            </w:r>
+          </w:p>
+        </w:tc>
+      </w:tr>
+      <w:tr>
+        <w:trPr>
+          <w:cnfStyle w:val="000000100000" w:firstRow="0" w:lastRow="0" w:firstColumn="0" w:lastColumn="0" w:oddVBand="0" w:evenVBand="0" w:oddHBand="1" w:evenHBand="0" w:firstRowFirstColumn="0" w:firstRowLastColumn="0" w:lastRowFirstColumn="0" w:lastRowLastColumn="0"/>
+          <w:trHeight w:hRule="exact" w:val="442"/>
+        </w:trPr>
+        <w:tc>
+          <w:tcPr>
+            <w:cnfStyle w:val="000010000000" w:firstRow="0" w:lastRow="0" w:firstColumn="0" w:lastColumn="0" w:oddVBand="1" w:evenVBand="0" w:oddHBand="0" w:evenHBand="0" w:firstRowFirstColumn="0" w:firstRowLastColumn="0" w:lastRowFirstColumn="0" w:lastRowLastColumn="0"/>
+            <w:tcW w:w="2100" w:type="dxa"/>
+          </w:tcPr>
+          <w:p>
+            <w:pPr>
+              <w:pStyle w:val="Contenidodelatabla"/>
+              <w:widowControl/>
+              <w:spacing w:before="57" w:after="57"/>
+              <w:jc w:val="left"/>
+              <w:rPr>
+                <w:rFonts w:ascii="Arial" w:hAnsi="Arial" w:cs="Arial"/>
+                <w:b/>
+                <w:bCs/>
+                <w:sz w:val="24"/>
+                <w:lang w:val="es-CR"/>
+              </w:rPr>
+            </w:pPr>
+            <w:r>
+              <w:rPr>
+                <w:rFonts w:ascii="Arial" w:hAnsi="Arial" w:cs="Arial"/>
+                <w:b/>
+                <w:bCs/>
+                <w:kern w:val="0"/>
+                <w:sz w:val="24"/>
+                <w:szCs w:val="20"/>
+                <w:lang w:val="es-CR"/>
+              </w:rPr>
+              <w:t>[Prioridad]</w:t>
+            </w:r>
+          </w:p>
+        </w:tc>
+        <w:tc>
+          <w:tcPr>
+            <w:tcW w:w="6960" w:type="dxa"/>
+          </w:tcPr>
+          <w:p>
+            <w:pPr>
+              <w:pStyle w:val="Contenidodelatabla"/>
+              <w:widowControl/>
+              <w:spacing w:before="57" w:after="57"/>
+              <w:jc w:val="left"/>
+              <w:cnfStyle w:val="000000100000" w:firstRow="0" w:lastRow="0" w:firstColumn="0" w:lastColumn="0" w:oddVBand="0" w:evenVBand="0" w:oddHBand="1" w:evenHBand="0" w:firstRowFirstColumn="0" w:firstRowLastColumn="0" w:lastRowFirstColumn="0" w:lastRowLastColumn="0"/>
+              <w:rPr>
+                <w:rFonts w:ascii="Arial" w:hAnsi="Arial" w:cs="Arial"/>
+                <w:i/>
+                <w:iCs/>
+                <w:sz w:val="24"/>
+                <w:lang w:val="es-CR"/>
+              </w:rPr>
+            </w:pPr>
+            <w:r>
+              <w:rPr>
+                <w:rFonts w:ascii="Arial" w:hAnsi="Arial" w:cs="Arial"/>
+                <w:i/>
+                <w:iCs/>
+                <w:kern w:val="0"/>
+                <w:sz w:val="24"/>
+                <w:szCs w:val="20"/>
+                <w:lang w:val="es-CR"/>
+              </w:rPr>
+              <w:t>Alta</w:t>
+            </w:r>
+            <w:r>
+              <w:rPr>
+                <w:rFonts w:ascii="Arial" w:hAnsi="Arial" w:cs="Arial"/>
+                <w:i/>
+                <w:iCs/>
+                <w:kern w:val="0"/>
+                <w:sz w:val="24"/>
+                <w:szCs w:val="20"/>
+                <w:lang w:val="es-CR"/>
+              </w:rPr>
+              <w:t xml:space="preserve"> </w:t>
+            </w:r>
+          </w:p>
+        </w:tc>
+      </w:tr>
+      <w:tr>
+        <w:trPr>
+          <w:trHeight w:hRule="exact" w:val="442"/>
+        </w:trPr>
+        <w:tc>
+          <w:tcPr>
+            <w:cnfStyle w:val="000010000000" w:firstRow="0" w:lastRow="0" w:firstColumn="0" w:lastColumn="0" w:oddVBand="1" w:evenVBand="0" w:oddHBand="0" w:evenHBand="0" w:firstRowFirstColumn="0" w:firstRowLastColumn="0" w:lastRowFirstColumn="0" w:lastRowLastColumn="0"/>
+            <w:tcW w:w="2100" w:type="dxa"/>
+          </w:tcPr>
+          <w:p>
+            <w:pPr>
+              <w:pStyle w:val="Contenidodelatabla"/>
+              <w:widowControl/>
+              <w:spacing w:before="57" w:after="57"/>
+              <w:jc w:val="left"/>
+              <w:rPr>
+                <w:rFonts w:ascii="Arial" w:hAnsi="Arial" w:cs="Arial"/>
+                <w:b/>
+                <w:bCs/>
+                <w:sz w:val="24"/>
+                <w:lang w:val="es-CR"/>
+              </w:rPr>
+            </w:pPr>
+            <w:r>
+              <w:rPr>
+                <w:rFonts w:ascii="Arial" w:hAnsi="Arial" w:cs="Arial"/>
+                <w:b/>
+                <w:bCs/>
+                <w:kern w:val="0"/>
+                <w:sz w:val="24"/>
+                <w:szCs w:val="20"/>
+                <w:lang w:val="es-CR"/>
+              </w:rPr>
+              <w:t>Comentarios</w:t>
+            </w:r>
+          </w:p>
+        </w:tc>
+        <w:tc>
+          <w:tcPr>
+            <w:tcW w:w="6960" w:type="dxa"/>
+          </w:tcPr>
+          <w:p>
+            <w:pPr>
+              <w:pStyle w:val="Contenidodelatabla"/>
+              <w:widowControl/>
+              <w:spacing w:before="57" w:after="57"/>
+              <w:jc w:val="left"/>
+              <w:cnfStyle w:val="000000000000" w:firstRow="0" w:lastRow="0" w:firstColumn="0" w:lastColumn="0" w:oddVBand="0" w:evenVBand="0" w:oddHBand="0" w:evenHBand="0" w:firstRowFirstColumn="0" w:firstRowLastColumn="0" w:lastRowFirstColumn="0" w:lastRowLastColumn="0"/>
+              <w:rPr>
+                <w:rFonts w:ascii="Arial" w:hAnsi="Arial" w:cs="Arial"/>
+                <w:i/>
+                <w:iCs/>
+                <w:sz w:val="24"/>
+                <w:lang w:val="es-CR"/>
+              </w:rPr>
+            </w:pPr>
+            <w:r>
+              <w:rPr>
+                <w:rFonts w:ascii="Arial" w:hAnsi="Arial" w:cs="Arial"/>
+                <w:i/>
+                <w:iCs/>
+                <w:kern w:val="0"/>
+                <w:sz w:val="24"/>
+                <w:szCs w:val="20"/>
+                <w:lang w:val="es-CR"/>
+              </w:rPr>
+              <w:t>E</w:t>
+            </w:r>
+            <w:r>
+              <w:rPr>
+                <w:rFonts w:ascii="Arial" w:hAnsi="Arial" w:cs="Arial"/>
+                <w:i/>
+                <w:iCs/>
+                <w:kern w:val="0"/>
+                <w:sz w:val="24"/>
+                <w:szCs w:val="20"/>
+                <w:lang w:val="es-CR"/>
+              </w:rPr>
+              <w:t>l número de teléfono y correo no pueden duplicarse</w:t>
+            </w:r>
+            <w:r>
+              <w:rPr>
+                <w:rFonts w:ascii="Arial" w:hAnsi="Arial" w:cs="Arial"/>
+                <w:i/>
+                <w:iCs/>
+                <w:kern w:val="0"/>
+                <w:sz w:val="24"/>
+                <w:szCs w:val="20"/>
+                <w:lang w:val="es-CR"/>
+              </w:rPr>
+              <w:t>.</w:t>
+            </w:r>
+          </w:p>
+        </w:tc>
+      </w:tr>
+    </w:tbl>
+    <w:p>
+      <w:pPr>
+        <w:rPr>
+          <w:lang w:val="es-CR"/>
+        </w:rPr>
+      </w:pPr>
+    </w:p>
+    <w:tbl>
+      <w:tblPr>
+        <w:tblStyle w:val="Tablaconcuadrcula7concolores-nfasis2"/>
+        <w:tblW w:w="9060" w:type="dxa"/>
+        <w:tblLayout w:type="fixed"/>
+        <w:tblLook w:val="0000" w:firstRow="0" w:lastRow="0" w:firstColumn="0" w:lastColumn="0" w:noHBand="0" w:noVBand="0"/>
+      </w:tblPr>
+      <w:tblGrid>
+        <w:gridCol w:w="2100"/>
+        <w:gridCol w:w="6960"/>
+      </w:tblGrid>
+      <w:tr>
+        <w:trPr>
+          <w:cnfStyle w:val="000000100000" w:firstRow="0" w:lastRow="0" w:firstColumn="0" w:lastColumn="0" w:oddVBand="0" w:evenVBand="0" w:oddHBand="1" w:evenHBand="0" w:firstRowFirstColumn="0" w:firstRowLastColumn="0" w:lastRowFirstColumn="0" w:lastRowLastColumn="0"/>
+          <w:trHeight w:hRule="exact" w:val="442"/>
+        </w:trPr>
+        <w:tc>
+          <w:tcPr>
+            <w:cnfStyle w:val="000010000000" w:firstRow="0" w:lastRow="0" w:firstColumn="0" w:lastColumn="0" w:oddVBand="1" w:evenVBand="0" w:oddHBand="0" w:evenHBand="0" w:firstRowFirstColumn="0" w:firstRowLastColumn="0" w:lastRowFirstColumn="0" w:lastRowLastColumn="0"/>
+            <w:tcW w:w="2100" w:type="dxa"/>
+          </w:tcPr>
+          <w:p>
+            <w:pPr>
+              <w:pStyle w:val="Contenidodelatabla"/>
+              <w:widowControl/>
+              <w:spacing w:before="57" w:after="57"/>
+              <w:jc w:val="left"/>
+              <w:rPr>
+                <w:rFonts w:ascii="Arial" w:hAnsi="Arial" w:cs="Arial"/>
+                <w:b/>
+                <w:bCs/>
+                <w:sz w:val="24"/>
+                <w:lang w:val="es-CR"/>
+              </w:rPr>
+            </w:pPr>
+            <w:r>
+              <w:rPr>
+                <w:rFonts w:ascii="Arial" w:hAnsi="Arial" w:cs="Arial"/>
+                <w:b/>
+                <w:bCs/>
+                <w:kern w:val="0"/>
+                <w:sz w:val="24"/>
+                <w:szCs w:val="20"/>
+                <w:lang w:val="es-CR"/>
+              </w:rPr>
+              <w:t>REQ-</w:t>
+            </w:r>
+            <w:r>
+              <w:rPr>
+                <w:rFonts w:ascii="Arial" w:hAnsi="Arial" w:cs="Arial"/>
+                <w:b/>
+                <w:bCs/>
+                <w:kern w:val="0"/>
+                <w:sz w:val="24"/>
+                <w:szCs w:val="20"/>
+                <w:lang w:val="es-CR"/>
+              </w:rPr>
+              <w:t>2</w:t>
+            </w:r>
+            <w:r>
+              <w:rPr>
+                <w:rFonts w:ascii="Arial" w:hAnsi="Arial" w:cs="Arial"/>
+                <w:b/>
+                <w:bCs/>
+                <w:kern w:val="0"/>
+                <w:sz w:val="24"/>
+                <w:szCs w:val="20"/>
+                <w:lang w:val="es-CR"/>
+              </w:rPr>
+              <w:t>#</w:t>
+            </w:r>
+          </w:p>
+        </w:tc>
+        <w:tc>
+          <w:tcPr>
+            <w:tcW w:w="6960" w:type="dxa"/>
+          </w:tcPr>
+          <w:p>
+            <w:pPr>
+              <w:pStyle w:val="Contenidodelatabla"/>
+              <w:widowControl/>
+              <w:spacing w:before="57" w:after="57"/>
+              <w:jc w:val="left"/>
+              <w:cnfStyle w:val="000000100000" w:firstRow="0" w:lastRow="0" w:firstColumn="0" w:lastColumn="0" w:oddVBand="0" w:evenVBand="0" w:oddHBand="1" w:evenHBand="0" w:firstRowFirstColumn="0" w:firstRowLastColumn="0" w:lastRowFirstColumn="0" w:lastRowLastColumn="0"/>
+              <w:rPr>
+                <w:rFonts w:ascii="Arial" w:hAnsi="Arial" w:cs="Arial"/>
+                <w:kern w:val="0"/>
+                <w:sz w:val="24"/>
+                <w:szCs w:val="20"/>
+                <w:lang w:val="es-CR"/>
+              </w:rPr>
+            </w:pPr>
+            <w:r>
+              <w:rPr>
+                <w:rFonts w:ascii="Arial" w:hAnsi="Arial" w:cs="Arial"/>
+                <w:kern w:val="0"/>
+                <w:sz w:val="24"/>
+                <w:szCs w:val="20"/>
+                <w:lang w:val="es-CR"/>
+              </w:rPr>
+              <w:t>Perfil de usuario - Usuario que brinda servicios</w:t>
+            </w:r>
+          </w:p>
+        </w:tc>
+      </w:tr>
+      <w:tr>
+        <w:trPr>
+          <w:trHeight w:hRule="exact" w:val="428"/>
+        </w:trPr>
+        <w:tc>
+          <w:tcPr>
+            <w:cnfStyle w:val="000010000000" w:firstRow="0" w:lastRow="0" w:firstColumn="0" w:lastColumn="0" w:oddVBand="1" w:evenVBand="0" w:oddHBand="0" w:evenHBand="0" w:firstRowFirstColumn="0" w:firstRowLastColumn="0" w:lastRowFirstColumn="0" w:lastRowLastColumn="0"/>
+            <w:tcW w:w="2100" w:type="dxa"/>
+          </w:tcPr>
+          <w:p>
+            <w:pPr>
+              <w:pStyle w:val="Contenidodelatabla"/>
+              <w:widowControl/>
+              <w:spacing w:before="57" w:after="57"/>
+              <w:jc w:val="left"/>
+              <w:rPr>
+                <w:rFonts w:ascii="Arial" w:hAnsi="Arial" w:cs="Arial"/>
+                <w:b/>
+                <w:bCs/>
+                <w:sz w:val="24"/>
+                <w:lang w:val="es-CR"/>
+              </w:rPr>
+            </w:pPr>
+            <w:r>
+              <w:rPr>
+                <w:rFonts w:ascii="Arial" w:hAnsi="Arial" w:cs="Arial"/>
+                <w:b/>
+                <w:bCs/>
+                <w:kern w:val="0"/>
+                <w:sz w:val="24"/>
+                <w:szCs w:val="20"/>
+                <w:lang w:val="es-CR"/>
+              </w:rPr>
+              <w:t>[Dependencias]</w:t>
+            </w:r>
+          </w:p>
+        </w:tc>
+        <w:tc>
+          <w:tcPr>
+            <w:tcW w:w="6960" w:type="dxa"/>
+          </w:tcPr>
+          <w:p>
+            <w:pPr>
+              <w:pStyle w:val="Contenidodelatabla"/>
+              <w:widowControl/>
+              <w:spacing w:before="57" w:after="57"/>
+              <w:jc w:val="left"/>
+              <w:cnfStyle w:val="000000000000" w:firstRow="0" w:lastRow="0" w:firstColumn="0" w:lastColumn="0" w:oddVBand="0" w:evenVBand="0" w:oddHBand="0" w:evenHBand="0" w:firstRowFirstColumn="0" w:firstRowLastColumn="0" w:lastRowFirstColumn="0" w:lastRowLastColumn="0"/>
+              <w:rPr>
+                <w:rFonts w:ascii="Arial" w:hAnsi="Arial" w:cs="Arial"/>
+                <w:kern w:val="0"/>
+                <w:sz w:val="24"/>
+                <w:szCs w:val="20"/>
+                <w:lang w:val="es-CR"/>
+              </w:rPr>
+            </w:pPr>
+            <w:r>
+              <w:rPr>
+                <w:rFonts w:ascii="Arial" w:hAnsi="Arial" w:cs="Arial"/>
+                <w:kern w:val="0"/>
+                <w:sz w:val="24"/>
+                <w:szCs w:val="20"/>
+                <w:lang w:val="es-CR"/>
+              </w:rPr>
+              <w:t>REQ-01: Registro y autenticación</w:t>
+            </w:r>
+          </w:p>
+        </w:tc>
+      </w:tr>
+      <w:tr>
+        <w:trPr>
+          <w:cnfStyle w:val="000000100000" w:firstRow="0" w:lastRow="0" w:firstColumn="0" w:lastColumn="0" w:oddVBand="0" w:evenVBand="0" w:oddHBand="1" w:evenHBand="0" w:firstRowFirstColumn="0" w:firstRowLastColumn="0" w:lastRowFirstColumn="0" w:lastRowLastColumn="0"/>
+          <w:trHeight w:hRule="exact" w:val="1350"/>
+        </w:trPr>
+        <w:tc>
+          <w:tcPr>
+            <w:cnfStyle w:val="000010000000" w:firstRow="0" w:lastRow="0" w:firstColumn="0" w:lastColumn="0" w:oddVBand="1" w:evenVBand="0" w:oddHBand="0" w:evenHBand="0" w:firstRowFirstColumn="0" w:firstRowLastColumn="0" w:lastRowFirstColumn="0" w:lastRowLastColumn="0"/>
+            <w:tcW w:w="2100" w:type="dxa"/>
+          </w:tcPr>
+          <w:p>
+            <w:pPr>
+              <w:pStyle w:val="Contenidodelatabla"/>
+              <w:widowControl/>
+              <w:spacing w:before="57" w:after="57"/>
+              <w:jc w:val="left"/>
+              <w:rPr>
+                <w:rFonts w:ascii="Arial" w:hAnsi="Arial" w:cs="Arial"/>
+                <w:b/>
+                <w:bCs/>
+                <w:sz w:val="24"/>
+                <w:lang w:val="es-CR"/>
+              </w:rPr>
+            </w:pPr>
+            <w:r>
+              <w:rPr>
+                <w:rFonts w:ascii="Arial" w:hAnsi="Arial" w:cs="Arial"/>
+                <w:b/>
+                <w:bCs/>
+                <w:kern w:val="0"/>
+                <w:sz w:val="24"/>
+                <w:szCs w:val="20"/>
+                <w:lang w:val="es-CR"/>
+              </w:rPr>
+              <w:t>Descripción</w:t>
+            </w:r>
+          </w:p>
+        </w:tc>
+        <w:tc>
+          <w:tcPr>
+            <w:tcW w:w="6960" w:type="dxa"/>
+          </w:tcPr>
+          <w:p>
+            <w:pPr>
+              <w:pStyle w:val="Contenidodelatabla"/>
+              <w:widowControl/>
+              <w:spacing w:before="57" w:after="57"/>
+              <w:jc w:val="left"/>
+              <w:cnfStyle w:val="000000100000" w:firstRow="0" w:lastRow="0" w:firstColumn="0" w:lastColumn="0" w:oddVBand="0" w:evenVBand="0" w:oddHBand="1" w:evenHBand="0" w:firstRowFirstColumn="0" w:firstRowLastColumn="0" w:lastRowFirstColumn="0" w:lastRowLastColumn="0"/>
+              <w:rPr>
+                <w:rFonts w:ascii="Arial" w:hAnsi="Arial" w:cs="Arial"/>
+                <w:i/>
+                <w:iCs/>
+                <w:sz w:val="24"/>
+                <w:lang w:val="es-CR"/>
+              </w:rPr>
+            </w:pPr>
+            <w:r>
+              <w:rPr>
+                <w:rFonts w:ascii="Arial" w:hAnsi="Arial" w:cs="Arial"/>
+                <w:kern w:val="0"/>
+                <w:sz w:val="24"/>
+                <w:szCs w:val="20"/>
+                <w:lang w:val="es-CR"/>
+              </w:rPr>
+              <w:t>Nombre, dirección, número de teléfono, número de cédula, foto de perfil, métodos de pago (</w:t>
+            </w:r>
+            <w:proofErr w:type="spellStart"/>
+            <w:r>
+              <w:rPr>
+                <w:rFonts w:ascii="Arial" w:hAnsi="Arial" w:cs="Arial"/>
+                <w:kern w:val="0"/>
+                <w:sz w:val="24"/>
+                <w:szCs w:val="20"/>
+                <w:lang w:val="es-CR"/>
+              </w:rPr>
+              <w:t>Sinpe</w:t>
+            </w:r>
+            <w:proofErr w:type="spellEnd"/>
+            <w:r>
+              <w:rPr>
+                <w:rFonts w:ascii="Arial" w:hAnsi="Arial" w:cs="Arial"/>
+                <w:kern w:val="0"/>
+                <w:sz w:val="24"/>
+                <w:szCs w:val="20"/>
+                <w:lang w:val="es-CR"/>
+              </w:rPr>
+              <w:t>, transferencia o efectivo), sus destrezas (a qué se dedica), sistema de calificaciones (estrellas y reseñas), historial de servicios brindados</w:t>
+            </w:r>
+          </w:p>
+        </w:tc>
+      </w:tr>
+      <w:tr>
+        <w:trPr>
+          <w:trHeight w:hRule="exact" w:val="442"/>
+        </w:trPr>
+        <w:tc>
+          <w:tcPr>
+            <w:cnfStyle w:val="000010000000" w:firstRow="0" w:lastRow="0" w:firstColumn="0" w:lastColumn="0" w:oddVBand="1" w:evenVBand="0" w:oddHBand="0" w:evenHBand="0" w:firstRowFirstColumn="0" w:firstRowLastColumn="0" w:lastRowFirstColumn="0" w:lastRowLastColumn="0"/>
+            <w:tcW w:w="2100" w:type="dxa"/>
+          </w:tcPr>
+          <w:p>
+            <w:pPr>
+              <w:pStyle w:val="Contenidodelatabla"/>
+              <w:widowControl/>
+              <w:spacing w:before="57" w:after="57"/>
+              <w:jc w:val="left"/>
+              <w:rPr>
+                <w:rFonts w:ascii="Arial" w:hAnsi="Arial" w:cs="Arial"/>
+                <w:b/>
+                <w:bCs/>
+                <w:sz w:val="24"/>
+                <w:lang w:val="es-CR"/>
+              </w:rPr>
+            </w:pPr>
+            <w:r>
+              <w:rPr>
+                <w:rFonts w:ascii="Arial" w:hAnsi="Arial" w:cs="Arial"/>
+                <w:b/>
+                <w:bCs/>
+                <w:kern w:val="0"/>
+                <w:sz w:val="24"/>
+                <w:szCs w:val="20"/>
+                <w:lang w:val="es-CR"/>
+              </w:rPr>
+              <w:t>[Importancia]</w:t>
+            </w:r>
+          </w:p>
+        </w:tc>
+        <w:tc>
+          <w:tcPr>
+            <w:tcW w:w="6960" w:type="dxa"/>
+          </w:tcPr>
+          <w:p>
+            <w:pPr>
+              <w:pStyle w:val="Contenidodelatabla"/>
+              <w:widowControl/>
+              <w:spacing w:before="57" w:after="57"/>
+              <w:jc w:val="left"/>
+              <w:cnfStyle w:val="000000000000" w:firstRow="0" w:lastRow="0" w:firstColumn="0" w:lastColumn="0" w:oddVBand="0" w:evenVBand="0" w:oddHBand="0" w:evenHBand="0" w:firstRowFirstColumn="0" w:firstRowLastColumn="0" w:lastRowFirstColumn="0" w:lastRowLastColumn="0"/>
+              <w:rPr>
+                <w:rFonts w:ascii="Arial" w:hAnsi="Arial" w:cs="Arial"/>
+                <w:i/>
+                <w:iCs/>
+                <w:sz w:val="24"/>
+                <w:lang w:val="es-CR"/>
+              </w:rPr>
+            </w:pPr>
+            <w:r>
+              <w:rPr>
+                <w:rFonts w:ascii="Arial" w:hAnsi="Arial" w:cs="Arial"/>
+                <w:i/>
+                <w:iCs/>
+                <w:kern w:val="0"/>
+                <w:sz w:val="24"/>
+                <w:szCs w:val="20"/>
+                <w:lang w:val="es-CR"/>
+              </w:rPr>
+              <w:t>Alta</w:t>
+            </w:r>
+          </w:p>
+        </w:tc>
+      </w:tr>
+      <w:tr>
+        <w:trPr>
+          <w:cnfStyle w:val="000000100000" w:firstRow="0" w:lastRow="0" w:firstColumn="0" w:lastColumn="0" w:oddVBand="0" w:evenVBand="0" w:oddHBand="1" w:evenHBand="0" w:firstRowFirstColumn="0" w:firstRowLastColumn="0" w:lastRowFirstColumn="0" w:lastRowLastColumn="0"/>
+          <w:trHeight w:hRule="exact" w:val="442"/>
+        </w:trPr>
+        <w:tc>
+          <w:tcPr>
+            <w:cnfStyle w:val="000010000000" w:firstRow="0" w:lastRow="0" w:firstColumn="0" w:lastColumn="0" w:oddVBand="1" w:evenVBand="0" w:oddHBand="0" w:evenHBand="0" w:firstRowFirstColumn="0" w:firstRowLastColumn="0" w:lastRowFirstColumn="0" w:lastRowLastColumn="0"/>
+            <w:tcW w:w="2100" w:type="dxa"/>
+          </w:tcPr>
+          <w:p>
+            <w:pPr>
+              <w:pStyle w:val="Contenidodelatabla"/>
+              <w:widowControl/>
+              <w:spacing w:before="57" w:after="57"/>
+              <w:jc w:val="left"/>
+              <w:rPr>
+                <w:rFonts w:ascii="Arial" w:hAnsi="Arial" w:cs="Arial"/>
+                <w:b/>
+                <w:bCs/>
+                <w:sz w:val="24"/>
+                <w:lang w:val="es-CR"/>
+              </w:rPr>
+            </w:pPr>
+            <w:r>
+              <w:rPr>
+                <w:rFonts w:ascii="Arial" w:hAnsi="Arial" w:cs="Arial"/>
+                <w:b/>
+                <w:bCs/>
+                <w:kern w:val="0"/>
+                <w:sz w:val="24"/>
+                <w:szCs w:val="20"/>
+                <w:lang w:val="es-CR"/>
+              </w:rPr>
+              <w:t>[Prioridad]</w:t>
+            </w:r>
+          </w:p>
+        </w:tc>
+        <w:tc>
+          <w:tcPr>
+            <w:tcW w:w="6960" w:type="dxa"/>
+          </w:tcPr>
+          <w:p>
+            <w:pPr>
+              <w:pStyle w:val="Contenidodelatabla"/>
+              <w:widowControl/>
+              <w:spacing w:before="57" w:after="57"/>
+              <w:jc w:val="left"/>
+              <w:cnfStyle w:val="000000100000" w:firstRow="0" w:lastRow="0" w:firstColumn="0" w:lastColumn="0" w:oddVBand="0" w:evenVBand="0" w:oddHBand="1" w:evenHBand="0" w:firstRowFirstColumn="0" w:firstRowLastColumn="0" w:lastRowFirstColumn="0" w:lastRowLastColumn="0"/>
+              <w:rPr>
+                <w:rFonts w:ascii="Arial" w:hAnsi="Arial" w:cs="Arial"/>
+                <w:i/>
+                <w:iCs/>
+                <w:sz w:val="24"/>
+                <w:lang w:val="es-CR"/>
+              </w:rPr>
+            </w:pPr>
+            <w:r>
+              <w:rPr>
+                <w:rFonts w:ascii="Arial" w:hAnsi="Arial" w:cs="Arial"/>
+                <w:i/>
+                <w:iCs/>
+                <w:kern w:val="0"/>
+                <w:sz w:val="24"/>
+                <w:szCs w:val="20"/>
+                <w:lang w:val="es-CR"/>
+              </w:rPr>
+              <w:t>Alta</w:t>
+            </w:r>
+            <w:r>
+              <w:rPr>
+                <w:rFonts w:ascii="Arial" w:hAnsi="Arial" w:cs="Arial"/>
+                <w:i/>
+                <w:iCs/>
+                <w:kern w:val="0"/>
+                <w:sz w:val="24"/>
+                <w:szCs w:val="20"/>
+                <w:lang w:val="es-CR"/>
+              </w:rPr>
+              <w:t xml:space="preserve"> </w:t>
+            </w:r>
+          </w:p>
+        </w:tc>
+      </w:tr>
+      <w:tr>
+        <w:trPr>
+          <w:trHeight w:hRule="exact" w:val="735"/>
+        </w:trPr>
+        <w:tc>
+          <w:tcPr>
+            <w:cnfStyle w:val="000010000000" w:firstRow="0" w:lastRow="0" w:firstColumn="0" w:lastColumn="0" w:oddVBand="1" w:evenVBand="0" w:oddHBand="0" w:evenHBand="0" w:firstRowFirstColumn="0" w:firstRowLastColumn="0" w:lastRowFirstColumn="0" w:lastRowLastColumn="0"/>
+            <w:tcW w:w="2100" w:type="dxa"/>
+          </w:tcPr>
+          <w:p>
+            <w:pPr>
+              <w:pStyle w:val="Contenidodelatabla"/>
+              <w:widowControl/>
+              <w:spacing w:before="57" w:after="57"/>
+              <w:jc w:val="left"/>
+              <w:rPr>
+                <w:rFonts w:ascii="Arial" w:hAnsi="Arial" w:cs="Arial"/>
+                <w:b/>
+                <w:bCs/>
+                <w:sz w:val="24"/>
+                <w:lang w:val="es-CR"/>
+              </w:rPr>
+            </w:pPr>
+            <w:r>
+              <w:rPr>
+                <w:rFonts w:ascii="Arial" w:hAnsi="Arial" w:cs="Arial"/>
+                <w:b/>
+                <w:bCs/>
+                <w:kern w:val="0"/>
+                <w:sz w:val="24"/>
+                <w:szCs w:val="20"/>
+                <w:lang w:val="es-CR"/>
+              </w:rPr>
+              <w:t>Comentarios</w:t>
+            </w:r>
+          </w:p>
+        </w:tc>
+        <w:tc>
+          <w:tcPr>
+            <w:tcW w:w="6960" w:type="dxa"/>
+          </w:tcPr>
+          <w:p>
+            <w:pPr>
+              <w:pStyle w:val="Contenidodelatabla"/>
+              <w:widowControl/>
+              <w:spacing w:before="57" w:after="57"/>
+              <w:jc w:val="left"/>
+              <w:cnfStyle w:val="000000000000" w:firstRow="0" w:lastRow="0" w:firstColumn="0" w:lastColumn="0" w:oddVBand="0" w:evenVBand="0" w:oddHBand="0" w:evenHBand="0" w:firstRowFirstColumn="0" w:firstRowLastColumn="0" w:lastRowFirstColumn="0" w:lastRowLastColumn="0"/>
+              <w:rPr>
+                <w:rFonts w:ascii="Arial" w:hAnsi="Arial" w:cs="Arial"/>
+                <w:i/>
+                <w:iCs/>
+                <w:sz w:val="24"/>
+                <w:lang w:val="es-CR"/>
+              </w:rPr>
+            </w:pPr>
+            <w:r>
+              <w:rPr>
+                <w:rFonts w:ascii="Arial" w:hAnsi="Arial" w:cs="Arial"/>
+                <w:i/>
+                <w:iCs/>
+                <w:kern w:val="0"/>
+                <w:sz w:val="24"/>
+                <w:szCs w:val="20"/>
+                <w:lang w:val="es-CR"/>
+              </w:rPr>
+              <w:t>Es necesario para que los usuarios que brindan servicios puedan ser identificados y calificados.</w:t>
+            </w:r>
+          </w:p>
+        </w:tc>
+      </w:tr>
+    </w:tbl>
+    <w:p>
+      <w:pPr>
+        <w:rPr>
+          <w:lang w:val="es-CR"/>
+        </w:rPr>
+      </w:pPr>
+    </w:p>
+    <w:p>
+      <w:pPr>
+        <w:rPr>
+          <w:lang w:val="es-CR"/>
+        </w:rPr>
+      </w:pPr>
+    </w:p>
+    <w:p>
+      <w:pPr>
+        <w:rPr>
+          <w:lang w:val="es-CR"/>
+        </w:rPr>
+      </w:pPr>
+    </w:p>
+    <w:tbl>
+      <w:tblPr>
+        <w:tblStyle w:val="Tablaconcuadrcula7concolores-nfasis2"/>
+        <w:tblW w:w="9060" w:type="dxa"/>
+        <w:tblLayout w:type="fixed"/>
+        <w:tblLook w:val="0000" w:firstRow="0" w:lastRow="0" w:firstColumn="0" w:lastColumn="0" w:noHBand="0" w:noVBand="0"/>
+      </w:tblPr>
+      <w:tblGrid>
+        <w:gridCol w:w="2100"/>
+        <w:gridCol w:w="6960"/>
+      </w:tblGrid>
+      <w:tr>
+        <w:trPr>
+          <w:cnfStyle w:val="000000100000" w:firstRow="0" w:lastRow="0" w:firstColumn="0" w:lastColumn="0" w:oddVBand="0" w:evenVBand="0" w:oddHBand="1" w:evenHBand="0" w:firstRowFirstColumn="0" w:firstRowLastColumn="0" w:lastRowFirstColumn="0" w:lastRowLastColumn="0"/>
+          <w:trHeight w:hRule="exact" w:val="442"/>
+        </w:trPr>
+        <w:tc>
+          <w:tcPr>
+            <w:cnfStyle w:val="000010000000" w:firstRow="0" w:lastRow="0" w:firstColumn="0" w:lastColumn="0" w:oddVBand="1" w:evenVBand="0" w:oddHBand="0" w:evenHBand="0" w:firstRowFirstColumn="0" w:firstRowLastColumn="0" w:lastRowFirstColumn="0" w:lastRowLastColumn="0"/>
+            <w:tcW w:w="2100" w:type="dxa"/>
+          </w:tcPr>
+          <w:p>
+            <w:pPr>
+              <w:pStyle w:val="Contenidodelatabla"/>
+              <w:widowControl/>
+              <w:spacing w:before="57" w:after="57"/>
+              <w:jc w:val="left"/>
+              <w:rPr>
+                <w:rFonts w:ascii="Arial" w:hAnsi="Arial" w:cs="Arial"/>
+                <w:b/>
+                <w:bCs/>
+                <w:sz w:val="24"/>
+                <w:lang w:val="es-CR"/>
+              </w:rPr>
+            </w:pPr>
+            <w:r>
+              <w:rPr>
+                <w:rFonts w:ascii="Arial" w:hAnsi="Arial" w:cs="Arial"/>
+                <w:b/>
+                <w:bCs/>
+                <w:kern w:val="0"/>
+                <w:sz w:val="24"/>
+                <w:szCs w:val="20"/>
+                <w:lang w:val="es-CR"/>
+              </w:rPr>
+              <w:t>REQ-</w:t>
+            </w:r>
+            <w:r>
+              <w:rPr>
+                <w:rFonts w:ascii="Arial" w:hAnsi="Arial" w:cs="Arial"/>
+                <w:b/>
+                <w:bCs/>
+                <w:kern w:val="0"/>
+                <w:sz w:val="24"/>
+                <w:szCs w:val="20"/>
+                <w:lang w:val="es-CR"/>
+              </w:rPr>
+              <w:t>3</w:t>
+            </w:r>
+            <w:r>
+              <w:rPr>
+                <w:rFonts w:ascii="Arial" w:hAnsi="Arial" w:cs="Arial"/>
+                <w:b/>
+                <w:bCs/>
+                <w:kern w:val="0"/>
+                <w:sz w:val="24"/>
+                <w:szCs w:val="20"/>
+                <w:lang w:val="es-CR"/>
+              </w:rPr>
+              <w:t>#</w:t>
+            </w:r>
+          </w:p>
+        </w:tc>
+        <w:tc>
+          <w:tcPr>
+            <w:tcW w:w="6960" w:type="dxa"/>
+          </w:tcPr>
+          <w:p>
+            <w:pPr>
+              <w:pStyle w:val="Contenidodelatabla"/>
+              <w:widowControl/>
+              <w:spacing w:before="57" w:after="57"/>
+              <w:jc w:val="left"/>
+              <w:cnfStyle w:val="000000100000" w:firstRow="0" w:lastRow="0" w:firstColumn="0" w:lastColumn="0" w:oddVBand="0" w:evenVBand="0" w:oddHBand="1" w:evenHBand="0" w:firstRowFirstColumn="0" w:firstRowLastColumn="0" w:lastRowFirstColumn="0" w:lastRowLastColumn="0"/>
+              <w:rPr>
+                <w:rFonts w:ascii="Arial" w:hAnsi="Arial" w:cs="Arial"/>
+                <w:kern w:val="0"/>
+                <w:sz w:val="24"/>
+                <w:szCs w:val="20"/>
+                <w:lang w:val="es-CR"/>
+              </w:rPr>
+            </w:pPr>
+            <w:r>
+              <w:rPr>
+                <w:rFonts w:ascii="Arial" w:hAnsi="Arial" w:cs="Arial"/>
+                <w:kern w:val="0"/>
+                <w:sz w:val="24"/>
+                <w:szCs w:val="20"/>
+                <w:lang w:val="es-CR"/>
+              </w:rPr>
+              <w:t>Perfil de usuario - Usuario que contrata</w:t>
+            </w:r>
+          </w:p>
+        </w:tc>
+      </w:tr>
+      <w:tr>
+        <w:trPr>
+          <w:trHeight w:hRule="exact" w:val="428"/>
+        </w:trPr>
+        <w:tc>
+          <w:tcPr>
+            <w:cnfStyle w:val="000010000000" w:firstRow="0" w:lastRow="0" w:firstColumn="0" w:lastColumn="0" w:oddVBand="1" w:evenVBand="0" w:oddHBand="0" w:evenHBand="0" w:firstRowFirstColumn="0" w:firstRowLastColumn="0" w:lastRowFirstColumn="0" w:lastRowLastColumn="0"/>
+            <w:tcW w:w="2100" w:type="dxa"/>
+          </w:tcPr>
+          <w:p>
+            <w:pPr>
+              <w:pStyle w:val="Contenidodelatabla"/>
+              <w:widowControl/>
+              <w:spacing w:before="57" w:after="57"/>
+              <w:jc w:val="left"/>
+              <w:rPr>
+                <w:rFonts w:ascii="Arial" w:hAnsi="Arial" w:cs="Arial"/>
+                <w:b/>
+                <w:bCs/>
+                <w:sz w:val="24"/>
+                <w:lang w:val="es-CR"/>
+              </w:rPr>
+            </w:pPr>
+            <w:r>
+              <w:rPr>
+                <w:rFonts w:ascii="Arial" w:hAnsi="Arial" w:cs="Arial"/>
+                <w:b/>
+                <w:bCs/>
+                <w:kern w:val="0"/>
+                <w:sz w:val="24"/>
+                <w:szCs w:val="20"/>
+                <w:lang w:val="es-CR"/>
+              </w:rPr>
+              <w:t>[Dependencias]</w:t>
+            </w:r>
+          </w:p>
+        </w:tc>
+        <w:tc>
+          <w:tcPr>
+            <w:tcW w:w="6960" w:type="dxa"/>
+          </w:tcPr>
+          <w:p>
+            <w:pPr>
+              <w:pStyle w:val="Contenidodelatabla"/>
+              <w:widowControl/>
+              <w:spacing w:before="57" w:after="57"/>
+              <w:jc w:val="left"/>
+              <w:cnfStyle w:val="000000000000" w:firstRow="0" w:lastRow="0" w:firstColumn="0" w:lastColumn="0" w:oddVBand="0" w:evenVBand="0" w:oddHBand="0" w:evenHBand="0" w:firstRowFirstColumn="0" w:firstRowLastColumn="0" w:lastRowFirstColumn="0" w:lastRowLastColumn="0"/>
+              <w:rPr>
+                <w:rFonts w:ascii="Arial" w:hAnsi="Arial" w:cs="Arial"/>
+                <w:kern w:val="0"/>
+                <w:sz w:val="24"/>
+                <w:szCs w:val="20"/>
+                <w:lang w:val="es-CR"/>
+              </w:rPr>
+            </w:pPr>
+            <w:r>
+              <w:rPr>
+                <w:rFonts w:ascii="Arial" w:hAnsi="Arial" w:cs="Arial"/>
+                <w:kern w:val="0"/>
+                <w:sz w:val="24"/>
+                <w:szCs w:val="20"/>
+                <w:lang w:val="es-CR"/>
+              </w:rPr>
+              <w:t>REQ-01: Registro y autenticación</w:t>
+            </w:r>
+          </w:p>
+        </w:tc>
+      </w:tr>
+      <w:tr>
+        <w:trPr>
+          <w:cnfStyle w:val="000000100000" w:firstRow="0" w:lastRow="0" w:firstColumn="0" w:lastColumn="0" w:oddVBand="0" w:evenVBand="0" w:oddHBand="1" w:evenHBand="0" w:firstRowFirstColumn="0" w:firstRowLastColumn="0" w:lastRowFirstColumn="0" w:lastRowLastColumn="0"/>
+          <w:trHeight w:hRule="exact" w:val="998"/>
+        </w:trPr>
+        <w:tc>
+          <w:tcPr>
+            <w:cnfStyle w:val="000010000000" w:firstRow="0" w:lastRow="0" w:firstColumn="0" w:lastColumn="0" w:oddVBand="1" w:evenVBand="0" w:oddHBand="0" w:evenHBand="0" w:firstRowFirstColumn="0" w:firstRowLastColumn="0" w:lastRowFirstColumn="0" w:lastRowLastColumn="0"/>
+            <w:tcW w:w="2100" w:type="dxa"/>
+          </w:tcPr>
+          <w:p>
+            <w:pPr>
+              <w:pStyle w:val="Contenidodelatabla"/>
+              <w:widowControl/>
+              <w:spacing w:before="57" w:after="57"/>
+              <w:jc w:val="left"/>
+              <w:rPr>
+                <w:rFonts w:ascii="Arial" w:hAnsi="Arial" w:cs="Arial"/>
+                <w:b/>
+                <w:bCs/>
+                <w:sz w:val="24"/>
+                <w:lang w:val="es-CR"/>
+              </w:rPr>
+            </w:pPr>
+            <w:r>
+              <w:rPr>
+                <w:rFonts w:ascii="Arial" w:hAnsi="Arial" w:cs="Arial"/>
+                <w:b/>
+                <w:bCs/>
+                <w:kern w:val="0"/>
+                <w:sz w:val="24"/>
+                <w:szCs w:val="20"/>
+                <w:lang w:val="es-CR"/>
+              </w:rPr>
+              <w:t>Descripción</w:t>
+            </w:r>
+          </w:p>
+        </w:tc>
+        <w:tc>
+          <w:tcPr>
+            <w:tcW w:w="6960" w:type="dxa"/>
+          </w:tcPr>
+          <w:p>
+            <w:pPr>
+              <w:pStyle w:val="Contenidodelatabla"/>
+              <w:widowControl/>
+              <w:spacing w:before="57" w:after="57"/>
+              <w:jc w:val="left"/>
+              <w:cnfStyle w:val="000000100000" w:firstRow="0" w:lastRow="0" w:firstColumn="0" w:lastColumn="0" w:oddVBand="0" w:evenVBand="0" w:oddHBand="1" w:evenHBand="0" w:firstRowFirstColumn="0" w:firstRowLastColumn="0" w:lastRowFirstColumn="0" w:lastRowLastColumn="0"/>
+              <w:rPr>
+                <w:rFonts w:ascii="Arial" w:hAnsi="Arial" w:cs="Arial"/>
+                <w:i/>
+                <w:iCs/>
+                <w:sz w:val="24"/>
+                <w:lang w:val="es-CR"/>
+              </w:rPr>
+            </w:pPr>
+            <w:r>
+              <w:rPr>
+                <w:rFonts w:ascii="Arial" w:hAnsi="Arial" w:cs="Arial"/>
+                <w:kern w:val="0"/>
+                <w:sz w:val="24"/>
+                <w:szCs w:val="20"/>
+                <w:lang w:val="es-CR"/>
+              </w:rPr>
+              <w:t>Nombre, dirección, número de teléfono, número de cédula, sistema de calificaciones (estrellas y reseñas), historial de contrataciones</w:t>
+            </w:r>
+          </w:p>
+        </w:tc>
+      </w:tr>
+      <w:tr>
+        <w:trPr>
+          <w:trHeight w:hRule="exact" w:val="442"/>
+        </w:trPr>
+        <w:tc>
+          <w:tcPr>
+            <w:cnfStyle w:val="000010000000" w:firstRow="0" w:lastRow="0" w:firstColumn="0" w:lastColumn="0" w:oddVBand="1" w:evenVBand="0" w:oddHBand="0" w:evenHBand="0" w:firstRowFirstColumn="0" w:firstRowLastColumn="0" w:lastRowFirstColumn="0" w:lastRowLastColumn="0"/>
+            <w:tcW w:w="2100" w:type="dxa"/>
+          </w:tcPr>
+          <w:p>
+            <w:pPr>
+              <w:pStyle w:val="Contenidodelatabla"/>
+              <w:widowControl/>
+              <w:spacing w:before="57" w:after="57"/>
+              <w:jc w:val="left"/>
+              <w:rPr>
+                <w:rFonts w:ascii="Arial" w:hAnsi="Arial" w:cs="Arial"/>
+                <w:b/>
+                <w:bCs/>
+                <w:sz w:val="24"/>
+                <w:lang w:val="es-CR"/>
+              </w:rPr>
+            </w:pPr>
+            <w:r>
+              <w:rPr>
+                <w:rFonts w:ascii="Arial" w:hAnsi="Arial" w:cs="Arial"/>
+                <w:b/>
+                <w:bCs/>
+                <w:kern w:val="0"/>
+                <w:sz w:val="24"/>
+                <w:szCs w:val="20"/>
+                <w:lang w:val="es-CR"/>
+              </w:rPr>
+              <w:lastRenderedPageBreak/>
+              <w:t>[Importancia]</w:t>
+            </w:r>
+          </w:p>
+        </w:tc>
+        <w:tc>
+          <w:tcPr>
+            <w:tcW w:w="6960" w:type="dxa"/>
+          </w:tcPr>
+          <w:p>
+            <w:pPr>
+              <w:pStyle w:val="Contenidodelatabla"/>
+              <w:widowControl/>
+              <w:spacing w:before="57" w:after="57"/>
+              <w:jc w:val="left"/>
+              <w:cnfStyle w:val="000000000000" w:firstRow="0" w:lastRow="0" w:firstColumn="0" w:lastColumn="0" w:oddVBand="0" w:evenVBand="0" w:oddHBand="0" w:evenHBand="0" w:firstRowFirstColumn="0" w:firstRowLastColumn="0" w:lastRowFirstColumn="0" w:lastRowLastColumn="0"/>
+              <w:rPr>
+                <w:rFonts w:ascii="Arial" w:hAnsi="Arial" w:cs="Arial"/>
+                <w:i/>
+                <w:iCs/>
+                <w:sz w:val="24"/>
+                <w:lang w:val="es-CR"/>
+              </w:rPr>
+            </w:pPr>
+            <w:r>
+              <w:rPr>
+                <w:rFonts w:ascii="Arial" w:hAnsi="Arial" w:cs="Arial"/>
+                <w:i/>
+                <w:iCs/>
+                <w:kern w:val="0"/>
+                <w:sz w:val="24"/>
+                <w:szCs w:val="20"/>
+                <w:lang w:val="es-CR"/>
+              </w:rPr>
+              <w:t>Alta</w:t>
+            </w:r>
+          </w:p>
+        </w:tc>
+      </w:tr>
+      <w:tr>
+        <w:trPr>
+          <w:cnfStyle w:val="000000100000" w:firstRow="0" w:lastRow="0" w:firstColumn="0" w:lastColumn="0" w:oddVBand="0" w:evenVBand="0" w:oddHBand="1" w:evenHBand="0" w:firstRowFirstColumn="0" w:firstRowLastColumn="0" w:lastRowFirstColumn="0" w:lastRowLastColumn="0"/>
+          <w:trHeight w:hRule="exact" w:val="442"/>
+        </w:trPr>
+        <w:tc>
+          <w:tcPr>
+            <w:cnfStyle w:val="000010000000" w:firstRow="0" w:lastRow="0" w:firstColumn="0" w:lastColumn="0" w:oddVBand="1" w:evenVBand="0" w:oddHBand="0" w:evenHBand="0" w:firstRowFirstColumn="0" w:firstRowLastColumn="0" w:lastRowFirstColumn="0" w:lastRowLastColumn="0"/>
+            <w:tcW w:w="2100" w:type="dxa"/>
+          </w:tcPr>
+          <w:p>
+            <w:pPr>
+              <w:pStyle w:val="Contenidodelatabla"/>
+              <w:widowControl/>
+              <w:spacing w:before="57" w:after="57"/>
+              <w:jc w:val="left"/>
+              <w:rPr>
+                <w:rFonts w:ascii="Arial" w:hAnsi="Arial" w:cs="Arial"/>
+                <w:b/>
+                <w:bCs/>
+                <w:sz w:val="24"/>
+                <w:lang w:val="es-CR"/>
+              </w:rPr>
+            </w:pPr>
+            <w:r>
+              <w:rPr>
+                <w:rFonts w:ascii="Arial" w:hAnsi="Arial" w:cs="Arial"/>
+                <w:b/>
+                <w:bCs/>
+                <w:kern w:val="0"/>
+                <w:sz w:val="24"/>
+                <w:szCs w:val="20"/>
+                <w:lang w:val="es-CR"/>
+              </w:rPr>
+              <w:t>[Prioridad]</w:t>
+            </w:r>
+          </w:p>
+        </w:tc>
+        <w:tc>
+          <w:tcPr>
+            <w:tcW w:w="6960" w:type="dxa"/>
+          </w:tcPr>
+          <w:p>
+            <w:pPr>
+              <w:pStyle w:val="Contenidodelatabla"/>
+              <w:widowControl/>
+              <w:spacing w:before="57" w:after="57"/>
+              <w:jc w:val="left"/>
+              <w:cnfStyle w:val="000000100000" w:firstRow="0" w:lastRow="0" w:firstColumn="0" w:lastColumn="0" w:oddVBand="0" w:evenVBand="0" w:oddHBand="1" w:evenHBand="0" w:firstRowFirstColumn="0" w:firstRowLastColumn="0" w:lastRowFirstColumn="0" w:lastRowLastColumn="0"/>
+              <w:rPr>
+                <w:rFonts w:ascii="Arial" w:hAnsi="Arial" w:cs="Arial"/>
+                <w:i/>
+                <w:iCs/>
+                <w:sz w:val="24"/>
+                <w:lang w:val="es-CR"/>
+              </w:rPr>
+            </w:pPr>
+            <w:r>
+              <w:rPr>
+                <w:rFonts w:ascii="Arial" w:hAnsi="Arial" w:cs="Arial"/>
+                <w:i/>
+                <w:iCs/>
+                <w:kern w:val="0"/>
+                <w:sz w:val="24"/>
+                <w:szCs w:val="20"/>
+                <w:lang w:val="es-CR"/>
+              </w:rPr>
+              <w:t>Alta</w:t>
+            </w:r>
+            <w:r>
+              <w:rPr>
+                <w:rFonts w:ascii="Arial" w:hAnsi="Arial" w:cs="Arial"/>
+                <w:i/>
+                <w:iCs/>
+                <w:kern w:val="0"/>
+                <w:sz w:val="24"/>
+                <w:szCs w:val="20"/>
+                <w:lang w:val="es-CR"/>
+              </w:rPr>
+              <w:t xml:space="preserve"> </w:t>
+            </w:r>
+          </w:p>
+        </w:tc>
+      </w:tr>
+      <w:tr>
+        <w:trPr>
+          <w:trHeight w:hRule="exact" w:val="735"/>
+        </w:trPr>
+        <w:tc>
+          <w:tcPr>
+            <w:cnfStyle w:val="000010000000" w:firstRow="0" w:lastRow="0" w:firstColumn="0" w:lastColumn="0" w:oddVBand="1" w:evenVBand="0" w:oddHBand="0" w:evenHBand="0" w:firstRowFirstColumn="0" w:firstRowLastColumn="0" w:lastRowFirstColumn="0" w:lastRowLastColumn="0"/>
+            <w:tcW w:w="2100" w:type="dxa"/>
+          </w:tcPr>
+          <w:p>
+            <w:pPr>
+              <w:pStyle w:val="Contenidodelatabla"/>
+              <w:widowControl/>
+              <w:spacing w:before="57" w:after="57"/>
+              <w:jc w:val="left"/>
+              <w:rPr>
+                <w:rFonts w:ascii="Arial" w:hAnsi="Arial" w:cs="Arial"/>
+                <w:b/>
+                <w:bCs/>
+                <w:sz w:val="24"/>
+                <w:lang w:val="es-CR"/>
+              </w:rPr>
+            </w:pPr>
+            <w:r>
+              <w:rPr>
+                <w:rFonts w:ascii="Arial" w:hAnsi="Arial" w:cs="Arial"/>
+                <w:b/>
+                <w:bCs/>
+                <w:kern w:val="0"/>
+                <w:sz w:val="24"/>
+                <w:szCs w:val="20"/>
+                <w:lang w:val="es-CR"/>
+              </w:rPr>
+              <w:t>Comentarios</w:t>
+            </w:r>
+          </w:p>
+        </w:tc>
+        <w:tc>
+          <w:tcPr>
+            <w:tcW w:w="6960" w:type="dxa"/>
+          </w:tcPr>
+          <w:p>
+            <w:pPr>
+              <w:pStyle w:val="Contenidodelatabla"/>
+              <w:widowControl/>
+              <w:spacing w:before="57" w:after="57"/>
+              <w:jc w:val="left"/>
+              <w:cnfStyle w:val="000000000000" w:firstRow="0" w:lastRow="0" w:firstColumn="0" w:lastColumn="0" w:oddVBand="0" w:evenVBand="0" w:oddHBand="0" w:evenHBand="0" w:firstRowFirstColumn="0" w:firstRowLastColumn="0" w:lastRowFirstColumn="0" w:lastRowLastColumn="0"/>
+              <w:rPr>
+                <w:rFonts w:ascii="Arial" w:hAnsi="Arial" w:cs="Arial"/>
+                <w:i/>
+                <w:iCs/>
+                <w:sz w:val="24"/>
+                <w:lang w:val="es-CR"/>
+              </w:rPr>
+            </w:pPr>
+            <w:r>
+              <w:rPr>
+                <w:rFonts w:ascii="Arial" w:hAnsi="Arial" w:cs="Arial"/>
+                <w:i/>
+                <w:iCs/>
+                <w:kern w:val="0"/>
+                <w:sz w:val="24"/>
+                <w:szCs w:val="20"/>
+                <w:lang w:val="es-CR"/>
+              </w:rPr>
+              <w:t>Es necesario para que los usuarios que contratan servicios puedan ser identificados y calificados.</w:t>
+            </w:r>
+          </w:p>
+        </w:tc>
+      </w:tr>
+    </w:tbl>
+    <w:p>
+      <w:pPr>
+        <w:rPr>
+          <w:lang w:val="es-CR"/>
+        </w:rPr>
+      </w:pPr>
+    </w:p>
+    <w:tbl>
+      <w:tblPr>
+        <w:tblStyle w:val="Tablaconcuadrcula7concolores-nfasis2"/>
+        <w:tblW w:w="9060" w:type="dxa"/>
+        <w:tblLayout w:type="fixed"/>
+        <w:tblLook w:val="0000" w:firstRow="0" w:lastRow="0" w:firstColumn="0" w:lastColumn="0" w:noHBand="0" w:noVBand="0"/>
+      </w:tblPr>
+      <w:tblGrid>
+        <w:gridCol w:w="2100"/>
+        <w:gridCol w:w="6960"/>
+      </w:tblGrid>
+      <w:tr>
+        <w:trPr>
+          <w:cnfStyle w:val="000000100000" w:firstRow="0" w:lastRow="0" w:firstColumn="0" w:lastColumn="0" w:oddVBand="0" w:evenVBand="0" w:oddHBand="1" w:evenHBand="0" w:firstRowFirstColumn="0" w:firstRowLastColumn="0" w:lastRowFirstColumn="0" w:lastRowLastColumn="0"/>
+          <w:trHeight w:hRule="exact" w:val="442"/>
+        </w:trPr>
+        <w:tc>
+          <w:tcPr>
+            <w:cnfStyle w:val="000010000000" w:firstRow="0" w:lastRow="0" w:firstColumn="0" w:lastColumn="0" w:oddVBand="1" w:evenVBand="0" w:oddHBand="0" w:evenHBand="0" w:firstRowFirstColumn="0" w:firstRowLastColumn="0" w:lastRowFirstColumn="0" w:lastRowLastColumn="0"/>
+            <w:tcW w:w="2100" w:type="dxa"/>
+          </w:tcPr>
+          <w:p>
+            <w:pPr>
+              <w:pStyle w:val="Contenidodelatabla"/>
+              <w:widowControl/>
+              <w:spacing w:before="57" w:after="57"/>
+              <w:jc w:val="left"/>
+              <w:rPr>
+                <w:rFonts w:ascii="Arial" w:hAnsi="Arial" w:cs="Arial"/>
+                <w:b/>
+                <w:bCs/>
+                <w:sz w:val="24"/>
+                <w:lang w:val="es-CR"/>
+              </w:rPr>
+            </w:pPr>
+            <w:r>
+              <w:rPr>
+                <w:rFonts w:ascii="Arial" w:hAnsi="Arial" w:cs="Arial"/>
+                <w:b/>
+                <w:bCs/>
+                <w:kern w:val="0"/>
+                <w:sz w:val="24"/>
+                <w:szCs w:val="20"/>
+                <w:lang w:val="es-CR"/>
+              </w:rPr>
+              <w:t>REQ-</w:t>
+            </w:r>
+            <w:r>
+              <w:rPr>
+                <w:rFonts w:ascii="Arial" w:hAnsi="Arial" w:cs="Arial"/>
+                <w:b/>
+                <w:bCs/>
+                <w:kern w:val="0"/>
+                <w:sz w:val="24"/>
+                <w:szCs w:val="20"/>
+                <w:lang w:val="es-CR"/>
+              </w:rPr>
+              <w:t>4</w:t>
+            </w:r>
+            <w:r>
+              <w:rPr>
+                <w:rFonts w:ascii="Arial" w:hAnsi="Arial" w:cs="Arial"/>
+                <w:b/>
+                <w:bCs/>
+                <w:kern w:val="0"/>
+                <w:sz w:val="24"/>
+                <w:szCs w:val="20"/>
+                <w:lang w:val="es-CR"/>
+              </w:rPr>
+              <w:t>#</w:t>
+            </w:r>
+          </w:p>
+        </w:tc>
+        <w:tc>
+          <w:tcPr>
+            <w:tcW w:w="6960" w:type="dxa"/>
+          </w:tcPr>
+          <w:p>
+            <w:pPr>
+              <w:pStyle w:val="Contenidodelatabla"/>
+              <w:widowControl/>
+              <w:spacing w:before="57" w:after="57"/>
+              <w:jc w:val="left"/>
+              <w:cnfStyle w:val="000000100000" w:firstRow="0" w:lastRow="0" w:firstColumn="0" w:lastColumn="0" w:oddVBand="0" w:evenVBand="0" w:oddHBand="1" w:evenHBand="0" w:firstRowFirstColumn="0" w:firstRowLastColumn="0" w:lastRowFirstColumn="0" w:lastRowLastColumn="0"/>
+              <w:rPr>
+                <w:rFonts w:ascii="Arial" w:hAnsi="Arial" w:cs="Arial"/>
+                <w:kern w:val="0"/>
+                <w:sz w:val="24"/>
+                <w:szCs w:val="20"/>
+                <w:lang w:val="es-CR"/>
+              </w:rPr>
+            </w:pPr>
+            <w:r>
+              <w:rPr>
+                <w:rFonts w:ascii="Arial" w:hAnsi="Arial" w:cs="Arial"/>
+                <w:kern w:val="0"/>
+                <w:sz w:val="24"/>
+                <w:szCs w:val="20"/>
+                <w:lang w:val="es-CR"/>
+              </w:rPr>
+              <w:t>Seguimiento y comunicación</w:t>
+            </w:r>
+          </w:p>
+        </w:tc>
+      </w:tr>
+      <w:tr>
+        <w:trPr>
+          <w:trHeight w:hRule="exact" w:val="1148"/>
+        </w:trPr>
+        <w:tc>
+          <w:tcPr>
+            <w:cnfStyle w:val="000010000000" w:firstRow="0" w:lastRow="0" w:firstColumn="0" w:lastColumn="0" w:oddVBand="1" w:evenVBand="0" w:oddHBand="0" w:evenHBand="0" w:firstRowFirstColumn="0" w:firstRowLastColumn="0" w:lastRowFirstColumn="0" w:lastRowLastColumn="0"/>
+            <w:tcW w:w="2100" w:type="dxa"/>
+          </w:tcPr>
+          <w:p>
+            <w:pPr>
+              <w:pStyle w:val="Contenidodelatabla"/>
+              <w:widowControl/>
+              <w:spacing w:before="57" w:after="57"/>
+              <w:jc w:val="left"/>
+              <w:rPr>
+                <w:rFonts w:ascii="Arial" w:hAnsi="Arial" w:cs="Arial"/>
+                <w:b/>
+                <w:bCs/>
+                <w:sz w:val="24"/>
+                <w:lang w:val="es-CR"/>
+              </w:rPr>
+            </w:pPr>
+            <w:r>
+              <w:rPr>
+                <w:rFonts w:ascii="Arial" w:hAnsi="Arial" w:cs="Arial"/>
+                <w:b/>
+                <w:bCs/>
+                <w:kern w:val="0"/>
+                <w:sz w:val="24"/>
+                <w:szCs w:val="20"/>
+                <w:lang w:val="es-CR"/>
+              </w:rPr>
+              <w:t>[Dependencias]</w:t>
+            </w:r>
+          </w:p>
+        </w:tc>
+        <w:tc>
+          <w:tcPr>
+            <w:tcW w:w="6960" w:type="dxa"/>
+          </w:tcPr>
+          <w:p>
+            <w:pPr>
+              <w:pStyle w:val="Contenidodelatabla"/>
+              <w:widowControl/>
+              <w:spacing w:before="57" w:after="57"/>
+              <w:jc w:val="left"/>
+              <w:cnfStyle w:val="000000000000" w:firstRow="0" w:lastRow="0" w:firstColumn="0" w:lastColumn="0" w:oddVBand="0" w:evenVBand="0" w:oddHBand="0" w:evenHBand="0" w:firstRowFirstColumn="0" w:firstRowLastColumn="0" w:lastRowFirstColumn="0" w:lastRowLastColumn="0"/>
+              <w:rPr>
+                <w:rFonts w:ascii="Arial" w:hAnsi="Arial" w:cs="Arial"/>
+                <w:kern w:val="0"/>
+                <w:sz w:val="24"/>
+                <w:szCs w:val="20"/>
+                <w:lang w:val="es-CR"/>
+              </w:rPr>
+            </w:pPr>
+            <w:r>
+              <w:rPr>
+                <w:rFonts w:ascii="Arial" w:hAnsi="Arial" w:cs="Arial"/>
+                <w:kern w:val="0"/>
+                <w:sz w:val="24"/>
+                <w:szCs w:val="20"/>
+                <w:lang w:val="es-CR"/>
+              </w:rPr>
+              <w:t>REQ-01: Registro y autenticación</w:t>
+            </w:r>
+          </w:p>
+          <w:p>
+            <w:pPr>
+              <w:pStyle w:val="Contenidodelatabla"/>
+              <w:widowControl/>
+              <w:spacing w:before="57" w:after="57"/>
+              <w:jc w:val="left"/>
+              <w:cnfStyle w:val="000000000000" w:firstRow="0" w:lastRow="0" w:firstColumn="0" w:lastColumn="0" w:oddVBand="0" w:evenVBand="0" w:oddHBand="0" w:evenHBand="0" w:firstRowFirstColumn="0" w:firstRowLastColumn="0" w:lastRowFirstColumn="0" w:lastRowLastColumn="0"/>
+              <w:rPr>
+                <w:rFonts w:ascii="Arial" w:hAnsi="Arial" w:cs="Arial"/>
+                <w:kern w:val="0"/>
+                <w:sz w:val="24"/>
+                <w:szCs w:val="20"/>
+                <w:lang w:val="es-CR"/>
+              </w:rPr>
+            </w:pPr>
+            <w:r>
+              <w:rPr>
+                <w:rFonts w:ascii="Arial" w:hAnsi="Arial" w:cs="Arial"/>
+                <w:kern w:val="0"/>
+                <w:sz w:val="24"/>
+                <w:szCs w:val="20"/>
+                <w:lang w:val="es-CR"/>
+              </w:rPr>
+              <w:t>REQ-03: Perfil de usuario - Usuario que contrata</w:t>
+            </w:r>
+          </w:p>
+          <w:p>
+            <w:pPr>
+              <w:pStyle w:val="Contenidodelatabla"/>
+              <w:widowControl/>
+              <w:spacing w:before="57" w:after="57"/>
+              <w:jc w:val="left"/>
+              <w:cnfStyle w:val="000000000000" w:firstRow="0" w:lastRow="0" w:firstColumn="0" w:lastColumn="0" w:oddVBand="0" w:evenVBand="0" w:oddHBand="0" w:evenHBand="0" w:firstRowFirstColumn="0" w:firstRowLastColumn="0" w:lastRowFirstColumn="0" w:lastRowLastColumn="0"/>
+              <w:rPr>
+                <w:rFonts w:ascii="Arial" w:hAnsi="Arial" w:cs="Arial"/>
+                <w:kern w:val="0"/>
+                <w:sz w:val="24"/>
+                <w:szCs w:val="20"/>
+                <w:lang w:val="es-CR"/>
+              </w:rPr>
+            </w:pPr>
+            <w:r>
+              <w:rPr>
+                <w:rFonts w:ascii="Arial" w:hAnsi="Arial" w:cs="Arial"/>
+                <w:kern w:val="0"/>
+                <w:sz w:val="24"/>
+                <w:szCs w:val="20"/>
+                <w:lang w:val="es-CR"/>
+              </w:rPr>
+              <w:t>REQ-02: Perfil de usuario - Usuario que brinda servicios</w:t>
+            </w:r>
+          </w:p>
+        </w:tc>
+      </w:tr>
+      <w:tr>
+        <w:trPr>
+          <w:cnfStyle w:val="000000100000" w:firstRow="0" w:lastRow="0" w:firstColumn="0" w:lastColumn="0" w:oddVBand="0" w:evenVBand="0" w:oddHBand="1" w:evenHBand="0" w:firstRowFirstColumn="0" w:firstRowLastColumn="0" w:lastRowFirstColumn="0" w:lastRowLastColumn="0"/>
+          <w:trHeight w:hRule="exact" w:val="801"/>
+        </w:trPr>
+        <w:tc>
+          <w:tcPr>
+            <w:cnfStyle w:val="000010000000" w:firstRow="0" w:lastRow="0" w:firstColumn="0" w:lastColumn="0" w:oddVBand="1" w:evenVBand="0" w:oddHBand="0" w:evenHBand="0" w:firstRowFirstColumn="0" w:firstRowLastColumn="0" w:lastRowFirstColumn="0" w:lastRowLastColumn="0"/>
+            <w:tcW w:w="2100" w:type="dxa"/>
+          </w:tcPr>
+          <w:p>
+            <w:pPr>
+              <w:pStyle w:val="Contenidodelatabla"/>
+              <w:widowControl/>
+              <w:spacing w:before="57" w:after="57"/>
+              <w:jc w:val="left"/>
+              <w:rPr>
+                <w:rFonts w:ascii="Arial" w:hAnsi="Arial" w:cs="Arial"/>
+                <w:b/>
+                <w:bCs/>
+                <w:sz w:val="24"/>
+                <w:lang w:val="es-CR"/>
+              </w:rPr>
+            </w:pPr>
+            <w:r>
+              <w:rPr>
+                <w:rFonts w:ascii="Arial" w:hAnsi="Arial" w:cs="Arial"/>
+                <w:b/>
+                <w:bCs/>
+                <w:kern w:val="0"/>
+                <w:sz w:val="24"/>
+                <w:szCs w:val="20"/>
+                <w:lang w:val="es-CR"/>
+              </w:rPr>
+              <w:t>Descripción</w:t>
+            </w:r>
+          </w:p>
+        </w:tc>
+        <w:tc>
+          <w:tcPr>
+            <w:tcW w:w="6960" w:type="dxa"/>
+          </w:tcPr>
+          <w:p>
+            <w:pPr>
+              <w:pStyle w:val="Contenidodelatabla"/>
+              <w:widowControl/>
+              <w:spacing w:before="57" w:after="57"/>
+              <w:jc w:val="left"/>
+              <w:cnfStyle w:val="000000100000" w:firstRow="0" w:lastRow="0" w:firstColumn="0" w:lastColumn="0" w:oddVBand="0" w:evenVBand="0" w:oddHBand="1" w:evenHBand="0" w:firstRowFirstColumn="0" w:firstRowLastColumn="0" w:lastRowFirstColumn="0" w:lastRowLastColumn="0"/>
+              <w:rPr>
+                <w:rFonts w:ascii="Arial" w:hAnsi="Arial" w:cs="Arial"/>
+                <w:i/>
+                <w:iCs/>
+                <w:sz w:val="24"/>
+                <w:lang w:val="es-CR"/>
+              </w:rPr>
+            </w:pPr>
+            <w:r>
+              <w:rPr>
+                <w:rFonts w:ascii="Arial" w:hAnsi="Arial" w:cs="Arial"/>
+                <w:kern w:val="0"/>
+                <w:sz w:val="24"/>
+                <w:szCs w:val="20"/>
+                <w:lang w:val="es-CR"/>
+              </w:rPr>
+              <w:t>Chat en la aplicación cliente contratador, envío de archivos multimedia, notificaciones</w:t>
+            </w:r>
+          </w:p>
+        </w:tc>
+      </w:tr>
+      <w:tr>
+        <w:trPr>
+          <w:trHeight w:hRule="exact" w:val="442"/>
+        </w:trPr>
+        <w:tc>
+          <w:tcPr>
+            <w:cnfStyle w:val="000010000000" w:firstRow="0" w:lastRow="0" w:firstColumn="0" w:lastColumn="0" w:oddVBand="1" w:evenVBand="0" w:oddHBand="0" w:evenHBand="0" w:firstRowFirstColumn="0" w:firstRowLastColumn="0" w:lastRowFirstColumn="0" w:lastRowLastColumn="0"/>
+            <w:tcW w:w="2100" w:type="dxa"/>
+          </w:tcPr>
+          <w:p>
+            <w:pPr>
+              <w:pStyle w:val="Contenidodelatabla"/>
+              <w:widowControl/>
+              <w:spacing w:before="57" w:after="57"/>
+              <w:jc w:val="left"/>
+              <w:rPr>
+                <w:rFonts w:ascii="Arial" w:hAnsi="Arial" w:cs="Arial"/>
+                <w:b/>
+                <w:bCs/>
+                <w:sz w:val="24"/>
+                <w:lang w:val="es-CR"/>
+              </w:rPr>
+            </w:pPr>
+            <w:r>
+              <w:rPr>
+                <w:rFonts w:ascii="Arial" w:hAnsi="Arial" w:cs="Arial"/>
+                <w:b/>
+                <w:bCs/>
+                <w:kern w:val="0"/>
+                <w:sz w:val="24"/>
+                <w:szCs w:val="20"/>
+                <w:lang w:val="es-CR"/>
+              </w:rPr>
+              <w:t>[Importancia]</w:t>
+            </w:r>
+          </w:p>
+        </w:tc>
+        <w:tc>
+          <w:tcPr>
+            <w:tcW w:w="6960" w:type="dxa"/>
+          </w:tcPr>
+          <w:p>
+            <w:pPr>
+              <w:pStyle w:val="Contenidodelatabla"/>
+              <w:widowControl/>
+              <w:spacing w:before="57" w:after="57"/>
+              <w:jc w:val="left"/>
+              <w:cnfStyle w:val="000000000000" w:firstRow="0" w:lastRow="0" w:firstColumn="0" w:lastColumn="0" w:oddVBand="0" w:evenVBand="0" w:oddHBand="0" w:evenHBand="0" w:firstRowFirstColumn="0" w:firstRowLastColumn="0" w:lastRowFirstColumn="0" w:lastRowLastColumn="0"/>
+              <w:rPr>
+                <w:rFonts w:ascii="Arial" w:hAnsi="Arial" w:cs="Arial"/>
+                <w:i/>
+                <w:iCs/>
+                <w:sz w:val="24"/>
+                <w:lang w:val="es-CR"/>
+              </w:rPr>
+            </w:pPr>
+            <w:r>
+              <w:rPr>
+                <w:rFonts w:ascii="Arial" w:hAnsi="Arial" w:cs="Arial"/>
+                <w:i/>
+                <w:iCs/>
+                <w:kern w:val="0"/>
+                <w:sz w:val="24"/>
+                <w:szCs w:val="20"/>
+                <w:lang w:val="es-CR"/>
+              </w:rPr>
+              <w:t>Alta</w:t>
+            </w:r>
+          </w:p>
+        </w:tc>
+      </w:tr>
+      <w:tr>
+        <w:trPr>
+          <w:cnfStyle w:val="000000100000" w:firstRow="0" w:lastRow="0" w:firstColumn="0" w:lastColumn="0" w:oddVBand="0" w:evenVBand="0" w:oddHBand="1" w:evenHBand="0" w:firstRowFirstColumn="0" w:firstRowLastColumn="0" w:lastRowFirstColumn="0" w:lastRowLastColumn="0"/>
+          <w:trHeight w:hRule="exact" w:val="442"/>
+        </w:trPr>
+        <w:tc>
+          <w:tcPr>
+            <w:cnfStyle w:val="000010000000" w:firstRow="0" w:lastRow="0" w:firstColumn="0" w:lastColumn="0" w:oddVBand="1" w:evenVBand="0" w:oddHBand="0" w:evenHBand="0" w:firstRowFirstColumn="0" w:firstRowLastColumn="0" w:lastRowFirstColumn="0" w:lastRowLastColumn="0"/>
+            <w:tcW w:w="2100" w:type="dxa"/>
+          </w:tcPr>
+          <w:p>
+            <w:pPr>
+              <w:pStyle w:val="Contenidodelatabla"/>
+              <w:widowControl/>
+              <w:spacing w:before="57" w:after="57"/>
+              <w:jc w:val="left"/>
+              <w:rPr>
+                <w:rFonts w:ascii="Arial" w:hAnsi="Arial" w:cs="Arial"/>
+                <w:b/>
+                <w:bCs/>
+                <w:sz w:val="24"/>
+                <w:lang w:val="es-CR"/>
+              </w:rPr>
+            </w:pPr>
+            <w:r>
+              <w:rPr>
+                <w:rFonts w:ascii="Arial" w:hAnsi="Arial" w:cs="Arial"/>
+                <w:b/>
+                <w:bCs/>
+                <w:kern w:val="0"/>
+                <w:sz w:val="24"/>
+                <w:szCs w:val="20"/>
+                <w:lang w:val="es-CR"/>
+              </w:rPr>
+              <w:t>[Prioridad]</w:t>
+            </w:r>
+          </w:p>
+        </w:tc>
+        <w:tc>
+          <w:tcPr>
+            <w:tcW w:w="6960" w:type="dxa"/>
+          </w:tcPr>
+          <w:p>
+            <w:pPr>
+              <w:pStyle w:val="Contenidodelatabla"/>
+              <w:widowControl/>
+              <w:spacing w:before="57" w:after="57"/>
+              <w:jc w:val="left"/>
+              <w:cnfStyle w:val="000000100000" w:firstRow="0" w:lastRow="0" w:firstColumn="0" w:lastColumn="0" w:oddVBand="0" w:evenVBand="0" w:oddHBand="1" w:evenHBand="0" w:firstRowFirstColumn="0" w:firstRowLastColumn="0" w:lastRowFirstColumn="0" w:lastRowLastColumn="0"/>
+              <w:rPr>
+                <w:rFonts w:ascii="Arial" w:hAnsi="Arial" w:cs="Arial"/>
+                <w:i/>
+                <w:iCs/>
+                <w:sz w:val="24"/>
+                <w:lang w:val="es-CR"/>
+              </w:rPr>
+            </w:pPr>
+            <w:r>
+              <w:rPr>
+                <w:rFonts w:ascii="Arial" w:hAnsi="Arial" w:cs="Arial"/>
+                <w:i/>
+                <w:iCs/>
+                <w:kern w:val="0"/>
+                <w:sz w:val="24"/>
+                <w:szCs w:val="20"/>
+                <w:lang w:val="es-CR"/>
+              </w:rPr>
+              <w:t>Alta</w:t>
+            </w:r>
+            <w:r>
+              <w:rPr>
+                <w:rFonts w:ascii="Arial" w:hAnsi="Arial" w:cs="Arial"/>
+                <w:i/>
+                <w:iCs/>
+                <w:kern w:val="0"/>
+                <w:sz w:val="24"/>
+                <w:szCs w:val="20"/>
+                <w:lang w:val="es-CR"/>
+              </w:rPr>
+              <w:t xml:space="preserve"> </w:t>
+            </w:r>
+          </w:p>
+        </w:tc>
+      </w:tr>
+      <w:tr>
+        <w:trPr>
+          <w:trHeight w:hRule="exact" w:val="735"/>
+        </w:trPr>
+        <w:tc>
+          <w:tcPr>
+            <w:cnfStyle w:val="000010000000" w:firstRow="0" w:lastRow="0" w:firstColumn="0" w:lastColumn="0" w:oddVBand="1" w:evenVBand="0" w:oddHBand="0" w:evenHBand="0" w:firstRowFirstColumn="0" w:firstRowLastColumn="0" w:lastRowFirstColumn="0" w:lastRowLastColumn="0"/>
+            <w:tcW w:w="2100" w:type="dxa"/>
+          </w:tcPr>
+          <w:p>
+            <w:pPr>
+              <w:pStyle w:val="Contenidodelatabla"/>
+              <w:widowControl/>
+              <w:spacing w:before="57" w:after="57"/>
+              <w:jc w:val="left"/>
+              <w:rPr>
+                <w:rFonts w:ascii="Arial" w:hAnsi="Arial" w:cs="Arial"/>
+                <w:b/>
+                <w:bCs/>
+                <w:sz w:val="24"/>
+                <w:lang w:val="es-CR"/>
+              </w:rPr>
+            </w:pPr>
+            <w:r>
+              <w:rPr>
+                <w:rFonts w:ascii="Arial" w:hAnsi="Arial" w:cs="Arial"/>
+                <w:b/>
+                <w:bCs/>
+                <w:kern w:val="0"/>
+                <w:sz w:val="24"/>
+                <w:szCs w:val="20"/>
+                <w:lang w:val="es-CR"/>
+              </w:rPr>
+              <w:t>Comentarios</w:t>
+            </w:r>
+          </w:p>
+        </w:tc>
+        <w:tc>
+          <w:tcPr>
+            <w:tcW w:w="6960" w:type="dxa"/>
+          </w:tcPr>
+          <w:p>
+            <w:pPr>
+              <w:pStyle w:val="Contenidodelatabla"/>
+              <w:widowControl/>
+              <w:spacing w:before="57" w:after="57"/>
+              <w:jc w:val="left"/>
+              <w:cnfStyle w:val="000000000000" w:firstRow="0" w:lastRow="0" w:firstColumn="0" w:lastColumn="0" w:oddVBand="0" w:evenVBand="0" w:oddHBand="0" w:evenHBand="0" w:firstRowFirstColumn="0" w:firstRowLastColumn="0" w:lastRowFirstColumn="0" w:lastRowLastColumn="0"/>
+              <w:rPr>
+                <w:rFonts w:ascii="Arial" w:hAnsi="Arial" w:cs="Arial"/>
+                <w:i/>
+                <w:iCs/>
+                <w:sz w:val="24"/>
+                <w:lang w:val="es-CR"/>
+              </w:rPr>
+            </w:pPr>
+            <w:r>
+              <w:rPr>
+                <w:rFonts w:ascii="Arial" w:hAnsi="Arial" w:cs="Arial"/>
+                <w:i/>
+                <w:iCs/>
+                <w:kern w:val="0"/>
+                <w:sz w:val="24"/>
+                <w:szCs w:val="20"/>
+                <w:lang w:val="es-CR"/>
+              </w:rPr>
+              <w:t>Mejora la comunicación y seguimiento entre el contratador y el proveedor de servicios.</w:t>
+            </w:r>
+          </w:p>
+        </w:tc>
+      </w:tr>
+    </w:tbl>
+    <w:p>
+      <w:pPr>
+        <w:rPr>
+          <w:lang w:val="es-CR"/>
+        </w:rPr>
+      </w:pPr>
+    </w:p>
+    <w:tbl>
+      <w:tblPr>
+        <w:tblStyle w:val="Tablaconcuadrcula7concolores-nfasis2"/>
+        <w:tblW w:w="9060" w:type="dxa"/>
+        <w:tblLayout w:type="fixed"/>
+        <w:tblLook w:val="0000" w:firstRow="0" w:lastRow="0" w:firstColumn="0" w:lastColumn="0" w:noHBand="0" w:noVBand="0"/>
+      </w:tblPr>
+      <w:tblGrid>
+        <w:gridCol w:w="2100"/>
+        <w:gridCol w:w="6960"/>
+      </w:tblGrid>
+      <w:tr>
+        <w:trPr>
+          <w:cnfStyle w:val="000000100000" w:firstRow="0" w:lastRow="0" w:firstColumn="0" w:lastColumn="0" w:oddVBand="0" w:evenVBand="0" w:oddHBand="1" w:evenHBand="0" w:firstRowFirstColumn="0" w:firstRowLastColumn="0" w:lastRowFirstColumn="0" w:lastRowLastColumn="0"/>
+          <w:trHeight w:hRule="exact" w:val="442"/>
+        </w:trPr>
+        <w:tc>
+          <w:tcPr>
+            <w:cnfStyle w:val="000010000000" w:firstRow="0" w:lastRow="0" w:firstColumn="0" w:lastColumn="0" w:oddVBand="1" w:evenVBand="0" w:oddHBand="0" w:evenHBand="0" w:firstRowFirstColumn="0" w:firstRowLastColumn="0" w:lastRowFirstColumn="0" w:lastRowLastColumn="0"/>
+            <w:tcW w:w="2100" w:type="dxa"/>
+          </w:tcPr>
+          <w:p>
+            <w:pPr>
+              <w:pStyle w:val="Contenidodelatabla"/>
+              <w:widowControl/>
+              <w:spacing w:before="57" w:after="57"/>
+              <w:jc w:val="left"/>
+              <w:rPr>
+                <w:rFonts w:ascii="Arial" w:hAnsi="Arial" w:cs="Arial"/>
+                <w:b/>
+                <w:bCs/>
+                <w:sz w:val="24"/>
+                <w:lang w:val="es-CR"/>
+              </w:rPr>
+            </w:pPr>
+            <w:r>
+              <w:rPr>
+                <w:rFonts w:ascii="Arial" w:hAnsi="Arial" w:cs="Arial"/>
+                <w:b/>
+                <w:bCs/>
+                <w:kern w:val="0"/>
+                <w:sz w:val="24"/>
+                <w:szCs w:val="20"/>
+                <w:lang w:val="es-CR"/>
+              </w:rPr>
+              <w:t>REQ-</w:t>
+            </w:r>
+            <w:r>
+              <w:rPr>
+                <w:rFonts w:ascii="Arial" w:hAnsi="Arial" w:cs="Arial"/>
+                <w:b/>
+                <w:bCs/>
+                <w:kern w:val="0"/>
+                <w:sz w:val="24"/>
+                <w:szCs w:val="20"/>
+                <w:lang w:val="es-CR"/>
+              </w:rPr>
+              <w:t>5</w:t>
+            </w:r>
+            <w:r>
+              <w:rPr>
+                <w:rFonts w:ascii="Arial" w:hAnsi="Arial" w:cs="Arial"/>
+                <w:b/>
+                <w:bCs/>
+                <w:kern w:val="0"/>
+                <w:sz w:val="24"/>
+                <w:szCs w:val="20"/>
+                <w:lang w:val="es-CR"/>
+              </w:rPr>
+              <w:t>#</w:t>
+            </w:r>
+          </w:p>
+        </w:tc>
+        <w:tc>
+          <w:tcPr>
+            <w:tcW w:w="6960" w:type="dxa"/>
+          </w:tcPr>
+          <w:p>
+            <w:pPr>
+              <w:pStyle w:val="Contenidodelatabla"/>
+              <w:widowControl/>
+              <w:spacing w:before="57" w:after="57"/>
+              <w:jc w:val="left"/>
+              <w:cnfStyle w:val="000000100000" w:firstRow="0" w:lastRow="0" w:firstColumn="0" w:lastColumn="0" w:oddVBand="0" w:evenVBand="0" w:oddHBand="1" w:evenHBand="0" w:firstRowFirstColumn="0" w:firstRowLastColumn="0" w:lastRowFirstColumn="0" w:lastRowLastColumn="0"/>
+              <w:rPr>
+                <w:rFonts w:ascii="Arial" w:hAnsi="Arial" w:cs="Arial"/>
+                <w:kern w:val="0"/>
+                <w:sz w:val="24"/>
+                <w:szCs w:val="20"/>
+                <w:lang w:val="es-CR"/>
+              </w:rPr>
+            </w:pPr>
+            <w:r>
+              <w:rPr>
+                <w:rFonts w:ascii="Arial" w:hAnsi="Arial" w:cs="Arial"/>
+                <w:kern w:val="0"/>
+                <w:sz w:val="24"/>
+                <w:szCs w:val="20"/>
+                <w:lang w:val="es-CR"/>
+              </w:rPr>
+              <w:t>Servicios - Listado de servicios</w:t>
+            </w:r>
+          </w:p>
+        </w:tc>
+      </w:tr>
+      <w:tr>
+        <w:trPr>
+          <w:trHeight w:hRule="exact" w:val="1148"/>
+        </w:trPr>
+        <w:tc>
+          <w:tcPr>
+            <w:cnfStyle w:val="000010000000" w:firstRow="0" w:lastRow="0" w:firstColumn="0" w:lastColumn="0" w:oddVBand="1" w:evenVBand="0" w:oddHBand="0" w:evenHBand="0" w:firstRowFirstColumn="0" w:firstRowLastColumn="0" w:lastRowFirstColumn="0" w:lastRowLastColumn="0"/>
+            <w:tcW w:w="2100" w:type="dxa"/>
+          </w:tcPr>
+          <w:p>
+            <w:pPr>
+              <w:pStyle w:val="Contenidodelatabla"/>
+              <w:widowControl/>
+              <w:spacing w:before="57" w:after="57"/>
+              <w:jc w:val="left"/>
+              <w:rPr>
+                <w:rFonts w:ascii="Arial" w:hAnsi="Arial" w:cs="Arial"/>
+                <w:b/>
+                <w:bCs/>
+                <w:sz w:val="24"/>
+                <w:lang w:val="es-CR"/>
+              </w:rPr>
+            </w:pPr>
+            <w:r>
+              <w:rPr>
+                <w:rFonts w:ascii="Arial" w:hAnsi="Arial" w:cs="Arial"/>
+                <w:b/>
+                <w:bCs/>
+                <w:kern w:val="0"/>
+                <w:sz w:val="24"/>
+                <w:szCs w:val="20"/>
+                <w:lang w:val="es-CR"/>
+              </w:rPr>
+              <w:t>[Dependencias]</w:t>
+            </w:r>
+          </w:p>
+        </w:tc>
+        <w:tc>
+          <w:tcPr>
+            <w:tcW w:w="6960" w:type="dxa"/>
+          </w:tcPr>
+          <w:p>
+            <w:pPr>
+              <w:pStyle w:val="Contenidodelatabla"/>
+              <w:widowControl/>
+              <w:spacing w:before="57" w:after="57"/>
+              <w:jc w:val="left"/>
+              <w:cnfStyle w:val="000000000000" w:firstRow="0" w:lastRow="0" w:firstColumn="0" w:lastColumn="0" w:oddVBand="0" w:evenVBand="0" w:oddHBand="0" w:evenHBand="0" w:firstRowFirstColumn="0" w:firstRowLastColumn="0" w:lastRowFirstColumn="0" w:lastRowLastColumn="0"/>
+              <w:rPr>
+                <w:rFonts w:ascii="Arial" w:hAnsi="Arial" w:cs="Arial"/>
+                <w:kern w:val="0"/>
+                <w:sz w:val="24"/>
+                <w:szCs w:val="20"/>
+                <w:lang w:val="es-CR"/>
+              </w:rPr>
+            </w:pPr>
+            <w:r>
+              <w:rPr>
+                <w:rFonts w:ascii="Arial" w:hAnsi="Arial" w:cs="Arial"/>
+                <w:kern w:val="0"/>
+                <w:sz w:val="24"/>
+                <w:szCs w:val="20"/>
+                <w:lang w:val="es-CR"/>
+              </w:rPr>
+              <w:t>REQ-01: Registro y autenticación</w:t>
+            </w:r>
+          </w:p>
+          <w:p>
+            <w:pPr>
+              <w:pStyle w:val="Contenidodelatabla"/>
+              <w:widowControl/>
+              <w:spacing w:before="57" w:after="57"/>
+              <w:jc w:val="left"/>
+              <w:cnfStyle w:val="000000000000" w:firstRow="0" w:lastRow="0" w:firstColumn="0" w:lastColumn="0" w:oddVBand="0" w:evenVBand="0" w:oddHBand="0" w:evenHBand="0" w:firstRowFirstColumn="0" w:firstRowLastColumn="0" w:lastRowFirstColumn="0" w:lastRowLastColumn="0"/>
+              <w:rPr>
+                <w:rFonts w:ascii="Arial" w:hAnsi="Arial" w:cs="Arial"/>
+                <w:kern w:val="0"/>
+                <w:sz w:val="24"/>
+                <w:szCs w:val="20"/>
+                <w:lang w:val="es-CR"/>
+              </w:rPr>
+            </w:pPr>
+            <w:r>
+              <w:rPr>
+                <w:rFonts w:ascii="Arial" w:hAnsi="Arial" w:cs="Arial"/>
+                <w:kern w:val="0"/>
+                <w:sz w:val="24"/>
+                <w:szCs w:val="20"/>
+                <w:lang w:val="es-CR"/>
+              </w:rPr>
+              <w:t>REQ-02: Perfil de usuario - Usuario que brinda servicios</w:t>
+            </w:r>
+          </w:p>
+        </w:tc>
+      </w:tr>
+      <w:tr>
+        <w:trPr>
+          <w:cnfStyle w:val="000000100000" w:firstRow="0" w:lastRow="0" w:firstColumn="0" w:lastColumn="0" w:oddVBand="0" w:evenVBand="0" w:oddHBand="1" w:evenHBand="0" w:firstRowFirstColumn="0" w:firstRowLastColumn="0" w:lastRowFirstColumn="0" w:lastRowLastColumn="0"/>
+          <w:trHeight w:hRule="exact" w:val="535"/>
+        </w:trPr>
+        <w:tc>
+          <w:tcPr>
+            <w:cnfStyle w:val="000010000000" w:firstRow="0" w:lastRow="0" w:firstColumn="0" w:lastColumn="0" w:oddVBand="1" w:evenVBand="0" w:oddHBand="0" w:evenHBand="0" w:firstRowFirstColumn="0" w:firstRowLastColumn="0" w:lastRowFirstColumn="0" w:lastRowLastColumn="0"/>
+            <w:tcW w:w="2100" w:type="dxa"/>
+          </w:tcPr>
+          <w:p>
+            <w:pPr>
+              <w:pStyle w:val="Contenidodelatabla"/>
+              <w:widowControl/>
+              <w:spacing w:before="57" w:after="57"/>
+              <w:jc w:val="left"/>
+              <w:rPr>
+                <w:rFonts w:ascii="Arial" w:hAnsi="Arial" w:cs="Arial"/>
+                <w:b/>
+                <w:bCs/>
+                <w:sz w:val="24"/>
+                <w:lang w:val="es-CR"/>
+              </w:rPr>
+            </w:pPr>
+            <w:r>
+              <w:rPr>
+                <w:rFonts w:ascii="Arial" w:hAnsi="Arial" w:cs="Arial"/>
+                <w:b/>
+                <w:bCs/>
+                <w:kern w:val="0"/>
+                <w:sz w:val="24"/>
+                <w:szCs w:val="20"/>
+                <w:lang w:val="es-CR"/>
+              </w:rPr>
+              <w:t>Descripción</w:t>
+            </w:r>
+          </w:p>
+        </w:tc>
+        <w:tc>
+          <w:tcPr>
+            <w:tcW w:w="6960" w:type="dxa"/>
+          </w:tcPr>
+          <w:p>
+            <w:pPr>
+              <w:pStyle w:val="Contenidodelatabla"/>
+              <w:widowControl/>
+              <w:spacing w:before="57" w:after="57"/>
+              <w:jc w:val="left"/>
+              <w:cnfStyle w:val="000000100000" w:firstRow="0" w:lastRow="0" w:firstColumn="0" w:lastColumn="0" w:oddVBand="0" w:evenVBand="0" w:oddHBand="1" w:evenHBand="0" w:firstRowFirstColumn="0" w:firstRowLastColumn="0" w:lastRowFirstColumn="0" w:lastRowLastColumn="0"/>
+              <w:rPr>
+                <w:rFonts w:ascii="Arial" w:hAnsi="Arial" w:cs="Arial"/>
+                <w:i/>
+                <w:iCs/>
+                <w:sz w:val="24"/>
+                <w:lang w:val="es-CR"/>
+              </w:rPr>
+            </w:pPr>
+            <w:r>
+              <w:rPr>
+                <w:rFonts w:ascii="Arial" w:hAnsi="Arial" w:cs="Arial"/>
+                <w:kern w:val="0"/>
+                <w:sz w:val="24"/>
+                <w:szCs w:val="20"/>
+                <w:lang w:val="es-CR"/>
+              </w:rPr>
+              <w:t>Catálogo con servicios disponibles, detalles del servicio</w:t>
+            </w:r>
+          </w:p>
+        </w:tc>
+      </w:tr>
+      <w:tr>
+        <w:trPr>
+          <w:trHeight w:hRule="exact" w:val="442"/>
+        </w:trPr>
+        <w:tc>
+          <w:tcPr>
+            <w:cnfStyle w:val="000010000000" w:firstRow="0" w:lastRow="0" w:firstColumn="0" w:lastColumn="0" w:oddVBand="1" w:evenVBand="0" w:oddHBand="0" w:evenHBand="0" w:firstRowFirstColumn="0" w:firstRowLastColumn="0" w:lastRowFirstColumn="0" w:lastRowLastColumn="0"/>
+            <w:tcW w:w="2100" w:type="dxa"/>
+          </w:tcPr>
+          <w:p>
+            <w:pPr>
+              <w:pStyle w:val="Contenidodelatabla"/>
+              <w:widowControl/>
+              <w:spacing w:before="57" w:after="57"/>
+              <w:jc w:val="left"/>
+              <w:rPr>
+                <w:rFonts w:ascii="Arial" w:hAnsi="Arial" w:cs="Arial"/>
+                <w:b/>
+                <w:bCs/>
+                <w:sz w:val="24"/>
+                <w:lang w:val="es-CR"/>
+              </w:rPr>
+            </w:pPr>
+            <w:r>
+              <w:rPr>
+                <w:rFonts w:ascii="Arial" w:hAnsi="Arial" w:cs="Arial"/>
+                <w:b/>
+                <w:bCs/>
+                <w:kern w:val="0"/>
+                <w:sz w:val="24"/>
+                <w:szCs w:val="20"/>
+                <w:lang w:val="es-CR"/>
+              </w:rPr>
+              <w:t>[Importancia]</w:t>
+            </w:r>
+          </w:p>
+        </w:tc>
+        <w:tc>
+          <w:tcPr>
+            <w:tcW w:w="6960" w:type="dxa"/>
+          </w:tcPr>
+          <w:p>
+            <w:pPr>
+              <w:pStyle w:val="Contenidodelatabla"/>
+              <w:widowControl/>
+              <w:spacing w:before="57" w:after="57"/>
+              <w:jc w:val="left"/>
+              <w:cnfStyle w:val="000000000000" w:firstRow="0" w:lastRow="0" w:firstColumn="0" w:lastColumn="0" w:oddVBand="0" w:evenVBand="0" w:oddHBand="0" w:evenHBand="0" w:firstRowFirstColumn="0" w:firstRowLastColumn="0" w:lastRowFirstColumn="0" w:lastRowLastColumn="0"/>
+              <w:rPr>
+                <w:rFonts w:ascii="Arial" w:hAnsi="Arial" w:cs="Arial"/>
+                <w:i/>
+                <w:iCs/>
+                <w:sz w:val="24"/>
+                <w:lang w:val="es-CR"/>
+              </w:rPr>
+            </w:pPr>
+            <w:r>
+              <w:rPr>
+                <w:rFonts w:ascii="Arial" w:hAnsi="Arial" w:cs="Arial"/>
+                <w:i/>
+                <w:iCs/>
+                <w:kern w:val="0"/>
+                <w:sz w:val="24"/>
+                <w:szCs w:val="20"/>
+                <w:lang w:val="es-CR"/>
+              </w:rPr>
+              <w:t>Alta</w:t>
+            </w:r>
+          </w:p>
+        </w:tc>
+      </w:tr>
+      <w:tr>
+        <w:trPr>
+          <w:cnfStyle w:val="000000100000" w:firstRow="0" w:lastRow="0" w:firstColumn="0" w:lastColumn="0" w:oddVBand="0" w:evenVBand="0" w:oddHBand="1" w:evenHBand="0" w:firstRowFirstColumn="0" w:firstRowLastColumn="0" w:lastRowFirstColumn="0" w:lastRowLastColumn="0"/>
+          <w:trHeight w:hRule="exact" w:val="442"/>
+        </w:trPr>
+        <w:tc>
+          <w:tcPr>
+            <w:cnfStyle w:val="000010000000" w:firstRow="0" w:lastRow="0" w:firstColumn="0" w:lastColumn="0" w:oddVBand="1" w:evenVBand="0" w:oddHBand="0" w:evenHBand="0" w:firstRowFirstColumn="0" w:firstRowLastColumn="0" w:lastRowFirstColumn="0" w:lastRowLastColumn="0"/>
+            <w:tcW w:w="2100" w:type="dxa"/>
+          </w:tcPr>
+          <w:p>
+            <w:pPr>
+              <w:pStyle w:val="Contenidodelatabla"/>
+              <w:widowControl/>
+              <w:spacing w:before="57" w:after="57"/>
+              <w:jc w:val="left"/>
+              <w:rPr>
+                <w:rFonts w:ascii="Arial" w:hAnsi="Arial" w:cs="Arial"/>
+                <w:b/>
+                <w:bCs/>
+                <w:sz w:val="24"/>
+                <w:lang w:val="es-CR"/>
+              </w:rPr>
+            </w:pPr>
+            <w:r>
+              <w:rPr>
+                <w:rFonts w:ascii="Arial" w:hAnsi="Arial" w:cs="Arial"/>
+                <w:b/>
+                <w:bCs/>
+                <w:kern w:val="0"/>
+                <w:sz w:val="24"/>
+                <w:szCs w:val="20"/>
+                <w:lang w:val="es-CR"/>
+              </w:rPr>
+              <w:t>[Prioridad]</w:t>
+            </w:r>
+          </w:p>
+        </w:tc>
+        <w:tc>
+          <w:tcPr>
+            <w:tcW w:w="6960" w:type="dxa"/>
+          </w:tcPr>
+          <w:p>
+            <w:pPr>
+              <w:pStyle w:val="Contenidodelatabla"/>
+              <w:widowControl/>
+              <w:spacing w:before="57" w:after="57"/>
+              <w:jc w:val="left"/>
+              <w:cnfStyle w:val="000000100000" w:firstRow="0" w:lastRow="0" w:firstColumn="0" w:lastColumn="0" w:oddVBand="0" w:evenVBand="0" w:oddHBand="1" w:evenHBand="0" w:firstRowFirstColumn="0" w:firstRowLastColumn="0" w:lastRowFirstColumn="0" w:lastRowLastColumn="0"/>
+              <w:rPr>
+                <w:rFonts w:ascii="Arial" w:hAnsi="Arial" w:cs="Arial"/>
+                <w:i/>
+                <w:iCs/>
+                <w:sz w:val="24"/>
+                <w:lang w:val="es-CR"/>
+              </w:rPr>
+            </w:pPr>
+            <w:r>
+              <w:rPr>
+                <w:rFonts w:ascii="Arial" w:hAnsi="Arial" w:cs="Arial"/>
+                <w:i/>
+                <w:iCs/>
+                <w:kern w:val="0"/>
+                <w:sz w:val="24"/>
+                <w:szCs w:val="20"/>
+                <w:lang w:val="es-CR"/>
+              </w:rPr>
+              <w:t>Alta</w:t>
+            </w:r>
+            <w:r>
+              <w:rPr>
+                <w:rFonts w:ascii="Arial" w:hAnsi="Arial" w:cs="Arial"/>
+                <w:i/>
+                <w:iCs/>
+                <w:kern w:val="0"/>
+                <w:sz w:val="24"/>
+                <w:szCs w:val="20"/>
+                <w:lang w:val="es-CR"/>
+              </w:rPr>
+              <w:t xml:space="preserve"> </w:t>
+            </w:r>
+          </w:p>
+        </w:tc>
+      </w:tr>
+      <w:tr>
+        <w:trPr>
+          <w:trHeight w:hRule="exact" w:val="735"/>
+        </w:trPr>
+        <w:tc>
+          <w:tcPr>
+            <w:cnfStyle w:val="000010000000" w:firstRow="0" w:lastRow="0" w:firstColumn="0" w:lastColumn="0" w:oddVBand="1" w:evenVBand="0" w:oddHBand="0" w:evenHBand="0" w:firstRowFirstColumn="0" w:firstRowLastColumn="0" w:lastRowFirstColumn="0" w:lastRowLastColumn="0"/>
+            <w:tcW w:w="2100" w:type="dxa"/>
+          </w:tcPr>
+          <w:p>
+            <w:pPr>
+              <w:pStyle w:val="Contenidodelatabla"/>
+              <w:widowControl/>
+              <w:spacing w:before="57" w:after="57"/>
+              <w:jc w:val="left"/>
+              <w:rPr>
+                <w:rFonts w:ascii="Arial" w:hAnsi="Arial" w:cs="Arial"/>
+                <w:b/>
+                <w:bCs/>
+                <w:sz w:val="24"/>
+                <w:lang w:val="es-CR"/>
+              </w:rPr>
+            </w:pPr>
+            <w:r>
+              <w:rPr>
+                <w:rFonts w:ascii="Arial" w:hAnsi="Arial" w:cs="Arial"/>
+                <w:b/>
+                <w:bCs/>
+                <w:kern w:val="0"/>
+                <w:sz w:val="24"/>
+                <w:szCs w:val="20"/>
+                <w:lang w:val="es-CR"/>
+              </w:rPr>
+              <w:t>Comentarios</w:t>
+            </w:r>
+          </w:p>
+        </w:tc>
+        <w:tc>
+          <w:tcPr>
+            <w:tcW w:w="6960" w:type="dxa"/>
+          </w:tcPr>
+          <w:p>
+            <w:pPr>
+              <w:pStyle w:val="Contenidodelatabla"/>
+              <w:widowControl/>
+              <w:spacing w:before="57" w:after="57"/>
+              <w:jc w:val="left"/>
+              <w:cnfStyle w:val="000000000000" w:firstRow="0" w:lastRow="0" w:firstColumn="0" w:lastColumn="0" w:oddVBand="0" w:evenVBand="0" w:oddHBand="0" w:evenHBand="0" w:firstRowFirstColumn="0" w:firstRowLastColumn="0" w:lastRowFirstColumn="0" w:lastRowLastColumn="0"/>
+              <w:rPr>
+                <w:rFonts w:ascii="Arial" w:hAnsi="Arial" w:cs="Arial"/>
+                <w:i/>
+                <w:iCs/>
+                <w:sz w:val="24"/>
+                <w:lang w:val="es-CR"/>
+              </w:rPr>
+            </w:pPr>
+            <w:r>
+              <w:rPr>
+                <w:rFonts w:ascii="Arial" w:hAnsi="Arial" w:cs="Arial"/>
+                <w:i/>
+                <w:iCs/>
+                <w:kern w:val="0"/>
+                <w:sz w:val="24"/>
+                <w:szCs w:val="20"/>
+                <w:lang w:val="es-CR"/>
+              </w:rPr>
+              <w:t>Permite a los usuarios conocer y seleccionar los servicios ofrecidos.</w:t>
+            </w:r>
+          </w:p>
+        </w:tc>
+      </w:tr>
+    </w:tbl>
+    <w:p>
+      <w:pPr>
+        <w:rPr>
+          <w:lang w:val="es-CR"/>
+        </w:rPr>
+      </w:pPr>
+    </w:p>
+    <w:tbl>
+      <w:tblPr>
+        <w:tblStyle w:val="Tablaconcuadrcula7concolores-nfasis2"/>
+        <w:tblW w:w="9060" w:type="dxa"/>
+        <w:tblLayout w:type="fixed"/>
+        <w:tblLook w:val="0000" w:firstRow="0" w:lastRow="0" w:firstColumn="0" w:lastColumn="0" w:noHBand="0" w:noVBand="0"/>
+      </w:tblPr>
+      <w:tblGrid>
+        <w:gridCol w:w="2100"/>
+        <w:gridCol w:w="6960"/>
+      </w:tblGrid>
+      <w:tr>
+        <w:trPr>
+          <w:cnfStyle w:val="000000100000" w:firstRow="0" w:lastRow="0" w:firstColumn="0" w:lastColumn="0" w:oddVBand="0" w:evenVBand="0" w:oddHBand="1" w:evenHBand="0" w:firstRowFirstColumn="0" w:firstRowLastColumn="0" w:lastRowFirstColumn="0" w:lastRowLastColumn="0"/>
+          <w:trHeight w:hRule="exact" w:val="442"/>
+        </w:trPr>
+        <w:tc>
+          <w:tcPr>
+            <w:cnfStyle w:val="000010000000" w:firstRow="0" w:lastRow="0" w:firstColumn="0" w:lastColumn="0" w:oddVBand="1" w:evenVBand="0" w:oddHBand="0" w:evenHBand="0" w:firstRowFirstColumn="0" w:firstRowLastColumn="0" w:lastRowFirstColumn="0" w:lastRowLastColumn="0"/>
+            <w:tcW w:w="2100" w:type="dxa"/>
+          </w:tcPr>
+          <w:p>
+            <w:pPr>
+              <w:pStyle w:val="Contenidodelatabla"/>
+              <w:widowControl/>
+              <w:spacing w:before="57" w:after="57"/>
+              <w:jc w:val="left"/>
+              <w:rPr>
+                <w:rFonts w:ascii="Arial" w:hAnsi="Arial" w:cs="Arial"/>
+                <w:b/>
+                <w:bCs/>
+                <w:sz w:val="24"/>
+                <w:lang w:val="es-CR"/>
+              </w:rPr>
+            </w:pPr>
+            <w:r>
+              <w:rPr>
+                <w:rFonts w:ascii="Arial" w:hAnsi="Arial" w:cs="Arial"/>
+                <w:b/>
+                <w:bCs/>
+                <w:kern w:val="0"/>
+                <w:sz w:val="24"/>
+                <w:szCs w:val="20"/>
+                <w:lang w:val="es-CR"/>
+              </w:rPr>
+              <w:t>REQ-</w:t>
+            </w:r>
+            <w:r>
+              <w:rPr>
+                <w:rFonts w:ascii="Arial" w:hAnsi="Arial" w:cs="Arial"/>
+                <w:b/>
+                <w:bCs/>
+                <w:kern w:val="0"/>
+                <w:sz w:val="24"/>
+                <w:szCs w:val="20"/>
+                <w:lang w:val="es-CR"/>
+              </w:rPr>
+              <w:t>6</w:t>
+            </w:r>
+            <w:r>
+              <w:rPr>
+                <w:rFonts w:ascii="Arial" w:hAnsi="Arial" w:cs="Arial"/>
+                <w:b/>
+                <w:bCs/>
+                <w:kern w:val="0"/>
+                <w:sz w:val="24"/>
+                <w:szCs w:val="20"/>
+                <w:lang w:val="es-CR"/>
+              </w:rPr>
+              <w:t>#</w:t>
+            </w:r>
+          </w:p>
+        </w:tc>
+        <w:tc>
+          <w:tcPr>
+            <w:tcW w:w="6960" w:type="dxa"/>
+          </w:tcPr>
+          <w:p>
+            <w:pPr>
+              <w:pStyle w:val="Contenidodelatabla"/>
+              <w:widowControl/>
+              <w:spacing w:before="57" w:after="57"/>
+              <w:jc w:val="left"/>
+              <w:cnfStyle w:val="000000100000" w:firstRow="0" w:lastRow="0" w:firstColumn="0" w:lastColumn="0" w:oddVBand="0" w:evenVBand="0" w:oddHBand="1" w:evenHBand="0" w:firstRowFirstColumn="0" w:firstRowLastColumn="0" w:lastRowFirstColumn="0" w:lastRowLastColumn="0"/>
+              <w:rPr>
+                <w:rFonts w:ascii="Arial" w:hAnsi="Arial" w:cs="Arial"/>
+                <w:kern w:val="0"/>
+                <w:sz w:val="24"/>
+                <w:szCs w:val="20"/>
+                <w:lang w:val="es-CR"/>
+              </w:rPr>
+            </w:pPr>
+            <w:r>
+              <w:rPr>
+                <w:rFonts w:ascii="Arial" w:hAnsi="Arial" w:cs="Arial"/>
+                <w:kern w:val="0"/>
+                <w:sz w:val="24"/>
+                <w:szCs w:val="20"/>
+                <w:lang w:val="es-CR"/>
+              </w:rPr>
+              <w:t>Servicios - Solicitud de servicios</w:t>
+            </w:r>
+          </w:p>
+        </w:tc>
+      </w:tr>
+      <w:tr>
+        <w:trPr>
+          <w:trHeight w:hRule="exact" w:val="1148"/>
+        </w:trPr>
+        <w:tc>
+          <w:tcPr>
+            <w:cnfStyle w:val="000010000000" w:firstRow="0" w:lastRow="0" w:firstColumn="0" w:lastColumn="0" w:oddVBand="1" w:evenVBand="0" w:oddHBand="0" w:evenHBand="0" w:firstRowFirstColumn="0" w:firstRowLastColumn="0" w:lastRowFirstColumn="0" w:lastRowLastColumn="0"/>
+            <w:tcW w:w="2100" w:type="dxa"/>
+          </w:tcPr>
+          <w:p>
+            <w:pPr>
+              <w:pStyle w:val="Contenidodelatabla"/>
+              <w:widowControl/>
+              <w:spacing w:before="57" w:after="57"/>
+              <w:jc w:val="left"/>
+              <w:rPr>
+                <w:rFonts w:ascii="Arial" w:hAnsi="Arial" w:cs="Arial"/>
+                <w:b/>
+                <w:bCs/>
+                <w:sz w:val="24"/>
+                <w:lang w:val="es-CR"/>
+              </w:rPr>
+            </w:pPr>
+            <w:r>
+              <w:rPr>
+                <w:rFonts w:ascii="Arial" w:hAnsi="Arial" w:cs="Arial"/>
+                <w:b/>
+                <w:bCs/>
+                <w:kern w:val="0"/>
+                <w:sz w:val="24"/>
+                <w:szCs w:val="20"/>
+                <w:lang w:val="es-CR"/>
+              </w:rPr>
+              <w:t>[Dependencias]</w:t>
+            </w:r>
+          </w:p>
+        </w:tc>
+        <w:tc>
+          <w:tcPr>
+            <w:tcW w:w="6960" w:type="dxa"/>
+          </w:tcPr>
+          <w:p>
+            <w:pPr>
+              <w:pStyle w:val="Contenidodelatabla"/>
+              <w:widowControl/>
+              <w:spacing w:before="57" w:after="57"/>
+              <w:jc w:val="left"/>
+              <w:cnfStyle w:val="000000000000" w:firstRow="0" w:lastRow="0" w:firstColumn="0" w:lastColumn="0" w:oddVBand="0" w:evenVBand="0" w:oddHBand="0" w:evenHBand="0" w:firstRowFirstColumn="0" w:firstRowLastColumn="0" w:lastRowFirstColumn="0" w:lastRowLastColumn="0"/>
+              <w:rPr>
+                <w:rFonts w:ascii="Arial" w:hAnsi="Arial" w:cs="Arial"/>
+                <w:kern w:val="0"/>
+                <w:sz w:val="24"/>
+                <w:szCs w:val="20"/>
+                <w:lang w:val="es-CR"/>
+              </w:rPr>
+            </w:pPr>
+            <w:r>
+              <w:rPr>
+                <w:rFonts w:ascii="Arial" w:hAnsi="Arial" w:cs="Arial"/>
+                <w:kern w:val="0"/>
+                <w:sz w:val="24"/>
+                <w:szCs w:val="20"/>
+                <w:lang w:val="es-CR"/>
+              </w:rPr>
+              <w:t>REQ-01: Registro y autenticación</w:t>
+            </w:r>
+          </w:p>
+          <w:p>
+            <w:pPr>
+              <w:pStyle w:val="Contenidodelatabla"/>
+              <w:widowControl/>
+              <w:spacing w:before="57" w:after="57"/>
+              <w:jc w:val="left"/>
+              <w:cnfStyle w:val="000000000000" w:firstRow="0" w:lastRow="0" w:firstColumn="0" w:lastColumn="0" w:oddVBand="0" w:evenVBand="0" w:oddHBand="0" w:evenHBand="0" w:firstRowFirstColumn="0" w:firstRowLastColumn="0" w:lastRowFirstColumn="0" w:lastRowLastColumn="0"/>
+              <w:rPr>
+                <w:rFonts w:ascii="Arial" w:hAnsi="Arial" w:cs="Arial"/>
+                <w:kern w:val="0"/>
+                <w:sz w:val="24"/>
+                <w:szCs w:val="20"/>
+                <w:lang w:val="es-CR"/>
+              </w:rPr>
+            </w:pPr>
+            <w:r>
+              <w:rPr>
+                <w:rFonts w:ascii="Arial" w:hAnsi="Arial" w:cs="Arial"/>
+                <w:kern w:val="0"/>
+                <w:sz w:val="24"/>
+                <w:szCs w:val="20"/>
+                <w:lang w:val="es-CR"/>
+              </w:rPr>
+              <w:t>REQ-05: Servicios - Listado de servicios</w:t>
+            </w:r>
+          </w:p>
+        </w:tc>
+      </w:tr>
+      <w:tr>
+        <w:trPr>
+          <w:cnfStyle w:val="000000100000" w:firstRow="0" w:lastRow="0" w:firstColumn="0" w:lastColumn="0" w:oddVBand="0" w:evenVBand="0" w:oddHBand="1" w:evenHBand="0" w:firstRowFirstColumn="0" w:firstRowLastColumn="0" w:lastRowFirstColumn="0" w:lastRowLastColumn="0"/>
+          <w:trHeight w:hRule="exact" w:val="1350"/>
+        </w:trPr>
+        <w:tc>
+          <w:tcPr>
+            <w:cnfStyle w:val="000010000000" w:firstRow="0" w:lastRow="0" w:firstColumn="0" w:lastColumn="0" w:oddVBand="1" w:evenVBand="0" w:oddHBand="0" w:evenHBand="0" w:firstRowFirstColumn="0" w:firstRowLastColumn="0" w:lastRowFirstColumn="0" w:lastRowLastColumn="0"/>
+            <w:tcW w:w="2100" w:type="dxa"/>
+          </w:tcPr>
+          <w:p>
+            <w:pPr>
+              <w:pStyle w:val="Contenidodelatabla"/>
+              <w:widowControl/>
+              <w:spacing w:before="57" w:after="57"/>
+              <w:jc w:val="left"/>
+              <w:rPr>
+                <w:rFonts w:ascii="Arial" w:hAnsi="Arial" w:cs="Arial"/>
+                <w:b/>
+                <w:bCs/>
+                <w:sz w:val="24"/>
+                <w:lang w:val="es-CR"/>
+              </w:rPr>
+            </w:pPr>
+            <w:r>
+              <w:rPr>
+                <w:rFonts w:ascii="Arial" w:hAnsi="Arial" w:cs="Arial"/>
+                <w:b/>
+                <w:bCs/>
+                <w:kern w:val="0"/>
+                <w:sz w:val="24"/>
+                <w:szCs w:val="20"/>
+                <w:lang w:val="es-CR"/>
+              </w:rPr>
+              <w:lastRenderedPageBreak/>
+              <w:t>Descripción</w:t>
+            </w:r>
+          </w:p>
+        </w:tc>
+        <w:tc>
+          <w:tcPr>
+            <w:tcW w:w="6960" w:type="dxa"/>
+          </w:tcPr>
+          <w:p>
+            <w:pPr>
+              <w:pStyle w:val="Contenidodelatabla"/>
+              <w:widowControl/>
+              <w:spacing w:before="57" w:after="57"/>
+              <w:jc w:val="left"/>
+              <w:cnfStyle w:val="000000100000" w:firstRow="0" w:lastRow="0" w:firstColumn="0" w:lastColumn="0" w:oddVBand="0" w:evenVBand="0" w:oddHBand="1" w:evenHBand="0" w:firstRowFirstColumn="0" w:firstRowLastColumn="0" w:lastRowFirstColumn="0" w:lastRowLastColumn="0"/>
+              <w:rPr>
+                <w:rFonts w:ascii="Arial" w:hAnsi="Arial" w:cs="Arial"/>
+                <w:i/>
+                <w:iCs/>
+                <w:sz w:val="24"/>
+                <w:lang w:val="es-CR"/>
+              </w:rPr>
+            </w:pPr>
+            <w:r>
+              <w:rPr>
+                <w:rFonts w:ascii="Arial" w:hAnsi="Arial" w:cs="Arial"/>
+                <w:kern w:val="0"/>
+                <w:sz w:val="24"/>
+                <w:szCs w:val="20"/>
+                <w:lang w:val="es-CR"/>
+              </w:rPr>
+              <w:t>Sistema de búsqueda y filtro por tipo de servicio, ubicación y disponibilidad, solicitud inmediata o programación para una fecha</w:t>
+            </w:r>
+          </w:p>
+        </w:tc>
+      </w:tr>
+      <w:tr>
+        <w:trPr>
+          <w:trHeight w:hRule="exact" w:val="442"/>
+        </w:trPr>
+        <w:tc>
+          <w:tcPr>
+            <w:cnfStyle w:val="000010000000" w:firstRow="0" w:lastRow="0" w:firstColumn="0" w:lastColumn="0" w:oddVBand="1" w:evenVBand="0" w:oddHBand="0" w:evenHBand="0" w:firstRowFirstColumn="0" w:firstRowLastColumn="0" w:lastRowFirstColumn="0" w:lastRowLastColumn="0"/>
+            <w:tcW w:w="2100" w:type="dxa"/>
+          </w:tcPr>
+          <w:p>
+            <w:pPr>
+              <w:pStyle w:val="Contenidodelatabla"/>
+              <w:widowControl/>
+              <w:spacing w:before="57" w:after="57"/>
+              <w:jc w:val="left"/>
+              <w:rPr>
+                <w:rFonts w:ascii="Arial" w:hAnsi="Arial" w:cs="Arial"/>
+                <w:b/>
+                <w:bCs/>
+                <w:sz w:val="24"/>
+                <w:lang w:val="es-CR"/>
+              </w:rPr>
+            </w:pPr>
+            <w:r>
+              <w:rPr>
+                <w:rFonts w:ascii="Arial" w:hAnsi="Arial" w:cs="Arial"/>
+                <w:b/>
+                <w:bCs/>
+                <w:kern w:val="0"/>
+                <w:sz w:val="24"/>
+                <w:szCs w:val="20"/>
+                <w:lang w:val="es-CR"/>
+              </w:rPr>
+              <w:t>[Importancia]</w:t>
+            </w:r>
+          </w:p>
+        </w:tc>
+        <w:tc>
+          <w:tcPr>
+            <w:tcW w:w="6960" w:type="dxa"/>
+          </w:tcPr>
+          <w:p>
+            <w:pPr>
+              <w:pStyle w:val="Contenidodelatabla"/>
+              <w:widowControl/>
+              <w:spacing w:before="57" w:after="57"/>
+              <w:jc w:val="left"/>
+              <w:cnfStyle w:val="000000000000" w:firstRow="0" w:lastRow="0" w:firstColumn="0" w:lastColumn="0" w:oddVBand="0" w:evenVBand="0" w:oddHBand="0" w:evenHBand="0" w:firstRowFirstColumn="0" w:firstRowLastColumn="0" w:lastRowFirstColumn="0" w:lastRowLastColumn="0"/>
+              <w:rPr>
+                <w:rFonts w:ascii="Arial" w:hAnsi="Arial" w:cs="Arial"/>
+                <w:i/>
+                <w:iCs/>
+                <w:sz w:val="24"/>
+                <w:lang w:val="es-CR"/>
+              </w:rPr>
+            </w:pPr>
+            <w:r>
+              <w:rPr>
+                <w:rFonts w:ascii="Arial" w:hAnsi="Arial" w:cs="Arial"/>
+                <w:i/>
+                <w:iCs/>
+                <w:kern w:val="0"/>
+                <w:sz w:val="24"/>
+                <w:szCs w:val="20"/>
+                <w:lang w:val="es-CR"/>
+              </w:rPr>
+              <w:t>Alta</w:t>
+            </w:r>
+          </w:p>
+        </w:tc>
+      </w:tr>
+      <w:tr>
+        <w:trPr>
+          <w:cnfStyle w:val="000000100000" w:firstRow="0" w:lastRow="0" w:firstColumn="0" w:lastColumn="0" w:oddVBand="0" w:evenVBand="0" w:oddHBand="1" w:evenHBand="0" w:firstRowFirstColumn="0" w:firstRowLastColumn="0" w:lastRowFirstColumn="0" w:lastRowLastColumn="0"/>
+          <w:trHeight w:hRule="exact" w:val="442"/>
+        </w:trPr>
+        <w:tc>
+          <w:tcPr>
+            <w:cnfStyle w:val="000010000000" w:firstRow="0" w:lastRow="0" w:firstColumn="0" w:lastColumn="0" w:oddVBand="1" w:evenVBand="0" w:oddHBand="0" w:evenHBand="0" w:firstRowFirstColumn="0" w:firstRowLastColumn="0" w:lastRowFirstColumn="0" w:lastRowLastColumn="0"/>
+            <w:tcW w:w="2100" w:type="dxa"/>
+          </w:tcPr>
+          <w:p>
+            <w:pPr>
+              <w:pStyle w:val="Contenidodelatabla"/>
+              <w:widowControl/>
+              <w:spacing w:before="57" w:after="57"/>
+              <w:jc w:val="left"/>
+              <w:rPr>
+                <w:rFonts w:ascii="Arial" w:hAnsi="Arial" w:cs="Arial"/>
+                <w:b/>
+                <w:bCs/>
+                <w:sz w:val="24"/>
+                <w:lang w:val="es-CR"/>
+              </w:rPr>
+            </w:pPr>
+            <w:r>
+              <w:rPr>
+                <w:rFonts w:ascii="Arial" w:hAnsi="Arial" w:cs="Arial"/>
+                <w:b/>
+                <w:bCs/>
+                <w:kern w:val="0"/>
+                <w:sz w:val="24"/>
+                <w:szCs w:val="20"/>
+                <w:lang w:val="es-CR"/>
+              </w:rPr>
+              <w:t>[Prioridad]</w:t>
+            </w:r>
+          </w:p>
+        </w:tc>
+        <w:tc>
+          <w:tcPr>
+            <w:tcW w:w="6960" w:type="dxa"/>
+          </w:tcPr>
+          <w:p>
+            <w:pPr>
+              <w:pStyle w:val="Contenidodelatabla"/>
+              <w:widowControl/>
+              <w:spacing w:before="57" w:after="57"/>
+              <w:jc w:val="left"/>
+              <w:cnfStyle w:val="000000100000" w:firstRow="0" w:lastRow="0" w:firstColumn="0" w:lastColumn="0" w:oddVBand="0" w:evenVBand="0" w:oddHBand="1" w:evenHBand="0" w:firstRowFirstColumn="0" w:firstRowLastColumn="0" w:lastRowFirstColumn="0" w:lastRowLastColumn="0"/>
+              <w:rPr>
+                <w:rFonts w:ascii="Arial" w:hAnsi="Arial" w:cs="Arial"/>
+                <w:i/>
+                <w:iCs/>
+                <w:sz w:val="24"/>
+                <w:lang w:val="es-CR"/>
+              </w:rPr>
+            </w:pPr>
+            <w:r>
+              <w:rPr>
+                <w:rFonts w:ascii="Arial" w:hAnsi="Arial" w:cs="Arial"/>
+                <w:i/>
+                <w:iCs/>
+                <w:kern w:val="0"/>
+                <w:sz w:val="24"/>
+                <w:szCs w:val="20"/>
+                <w:lang w:val="es-CR"/>
+              </w:rPr>
+              <w:t>Alta</w:t>
+            </w:r>
+            <w:r>
+              <w:rPr>
+                <w:rFonts w:ascii="Arial" w:hAnsi="Arial" w:cs="Arial"/>
+                <w:i/>
+                <w:iCs/>
+                <w:kern w:val="0"/>
+                <w:sz w:val="24"/>
+                <w:szCs w:val="20"/>
+                <w:lang w:val="es-CR"/>
+              </w:rPr>
+              <w:t xml:space="preserve"> </w:t>
+            </w:r>
+          </w:p>
+        </w:tc>
+      </w:tr>
+      <w:tr>
+        <w:trPr>
+          <w:trHeight w:hRule="exact" w:val="735"/>
+        </w:trPr>
+        <w:tc>
+          <w:tcPr>
+            <w:cnfStyle w:val="000010000000" w:firstRow="0" w:lastRow="0" w:firstColumn="0" w:lastColumn="0" w:oddVBand="1" w:evenVBand="0" w:oddHBand="0" w:evenHBand="0" w:firstRowFirstColumn="0" w:firstRowLastColumn="0" w:lastRowFirstColumn="0" w:lastRowLastColumn="0"/>
+            <w:tcW w:w="2100" w:type="dxa"/>
+          </w:tcPr>
+          <w:p>
+            <w:pPr>
+              <w:pStyle w:val="Contenidodelatabla"/>
+              <w:widowControl/>
+              <w:spacing w:before="57" w:after="57"/>
+              <w:jc w:val="left"/>
+              <w:rPr>
+                <w:rFonts w:ascii="Arial" w:hAnsi="Arial" w:cs="Arial"/>
+                <w:b/>
+                <w:bCs/>
+                <w:sz w:val="24"/>
+                <w:lang w:val="es-CR"/>
+              </w:rPr>
+            </w:pPr>
+            <w:r>
+              <w:rPr>
+                <w:rFonts w:ascii="Arial" w:hAnsi="Arial" w:cs="Arial"/>
+                <w:b/>
+                <w:bCs/>
+                <w:kern w:val="0"/>
+                <w:sz w:val="24"/>
+                <w:szCs w:val="20"/>
+                <w:lang w:val="es-CR"/>
+              </w:rPr>
+              <w:t>Comentarios</w:t>
+            </w:r>
+          </w:p>
+        </w:tc>
+        <w:tc>
+          <w:tcPr>
+            <w:tcW w:w="6960" w:type="dxa"/>
+          </w:tcPr>
+          <w:p>
+            <w:pPr>
+              <w:pStyle w:val="Contenidodelatabla"/>
+              <w:widowControl/>
+              <w:spacing w:before="57" w:after="57"/>
+              <w:jc w:val="left"/>
+              <w:cnfStyle w:val="000000000000" w:firstRow="0" w:lastRow="0" w:firstColumn="0" w:lastColumn="0" w:oddVBand="0" w:evenVBand="0" w:oddHBand="0" w:evenHBand="0" w:firstRowFirstColumn="0" w:firstRowLastColumn="0" w:lastRowFirstColumn="0" w:lastRowLastColumn="0"/>
+              <w:rPr>
+                <w:rFonts w:ascii="Arial" w:hAnsi="Arial" w:cs="Arial"/>
+                <w:i/>
+                <w:iCs/>
+                <w:sz w:val="24"/>
+                <w:lang w:val="es-CR"/>
+              </w:rPr>
+            </w:pPr>
+            <w:r>
+              <w:rPr>
+                <w:rFonts w:ascii="Arial" w:hAnsi="Arial" w:cs="Arial"/>
+                <w:i/>
+                <w:iCs/>
+                <w:kern w:val="0"/>
+                <w:sz w:val="24"/>
+                <w:szCs w:val="20"/>
+                <w:lang w:val="es-CR"/>
+              </w:rPr>
+              <w:t>Facilita la contratación de servicios según las necesidades del usuario.</w:t>
+            </w:r>
+          </w:p>
+        </w:tc>
+      </w:tr>
+    </w:tbl>
+    <w:p>
+      <w:pPr>
+        <w:rPr>
+          <w:lang w:val="es-CR"/>
+        </w:rPr>
+      </w:pPr>
+    </w:p>
+    <w:tbl>
+      <w:tblPr>
+        <w:tblStyle w:val="Tablaconcuadrcula7concolores-nfasis2"/>
+        <w:tblW w:w="9060" w:type="dxa"/>
+        <w:tblLayout w:type="fixed"/>
+        <w:tblLook w:val="0000" w:firstRow="0" w:lastRow="0" w:firstColumn="0" w:lastColumn="0" w:noHBand="0" w:noVBand="0"/>
+      </w:tblPr>
+      <w:tblGrid>
+        <w:gridCol w:w="2100"/>
+        <w:gridCol w:w="6960"/>
+      </w:tblGrid>
+      <w:tr>
+        <w:trPr>
+          <w:cnfStyle w:val="000000100000" w:firstRow="0" w:lastRow="0" w:firstColumn="0" w:lastColumn="0" w:oddVBand="0" w:evenVBand="0" w:oddHBand="1" w:evenHBand="0" w:firstRowFirstColumn="0" w:firstRowLastColumn="0" w:lastRowFirstColumn="0" w:lastRowLastColumn="0"/>
+          <w:trHeight w:hRule="exact" w:val="442"/>
+        </w:trPr>
+        <w:tc>
+          <w:tcPr>
+            <w:cnfStyle w:val="000010000000" w:firstRow="0" w:lastRow="0" w:firstColumn="0" w:lastColumn="0" w:oddVBand="1" w:evenVBand="0" w:oddHBand="0" w:evenHBand="0" w:firstRowFirstColumn="0" w:firstRowLastColumn="0" w:lastRowFirstColumn="0" w:lastRowLastColumn="0"/>
+            <w:tcW w:w="2100" w:type="dxa"/>
+          </w:tcPr>
+          <w:p>
+            <w:pPr>
+              <w:pStyle w:val="Contenidodelatabla"/>
+              <w:widowControl/>
+              <w:spacing w:before="57" w:after="57"/>
+              <w:jc w:val="left"/>
+              <w:rPr>
+                <w:rFonts w:ascii="Arial" w:hAnsi="Arial" w:cs="Arial"/>
+                <w:b/>
+                <w:bCs/>
+                <w:sz w:val="24"/>
+                <w:lang w:val="es-CR"/>
+              </w:rPr>
+            </w:pPr>
+            <w:r>
+              <w:rPr>
+                <w:rFonts w:ascii="Arial" w:hAnsi="Arial" w:cs="Arial"/>
+                <w:b/>
+                <w:bCs/>
+                <w:kern w:val="0"/>
+                <w:sz w:val="24"/>
+                <w:szCs w:val="20"/>
+                <w:lang w:val="es-CR"/>
+              </w:rPr>
+              <w:t>REQ-</w:t>
+            </w:r>
+            <w:r>
+              <w:rPr>
+                <w:rFonts w:ascii="Arial" w:hAnsi="Arial" w:cs="Arial"/>
+                <w:b/>
+                <w:bCs/>
+                <w:kern w:val="0"/>
+                <w:sz w:val="24"/>
+                <w:szCs w:val="20"/>
+                <w:lang w:val="es-CR"/>
+              </w:rPr>
+              <w:t>7</w:t>
+            </w:r>
+            <w:r>
+              <w:rPr>
+                <w:rFonts w:ascii="Arial" w:hAnsi="Arial" w:cs="Arial"/>
+                <w:b/>
+                <w:bCs/>
+                <w:kern w:val="0"/>
+                <w:sz w:val="24"/>
+                <w:szCs w:val="20"/>
+                <w:lang w:val="es-CR"/>
+              </w:rPr>
+              <w:t>#</w:t>
+            </w:r>
+          </w:p>
+        </w:tc>
+        <w:tc>
+          <w:tcPr>
+            <w:tcW w:w="6960" w:type="dxa"/>
+          </w:tcPr>
+          <w:p>
+            <w:pPr>
+              <w:pStyle w:val="Contenidodelatabla"/>
+              <w:widowControl/>
+              <w:spacing w:before="57" w:after="57"/>
+              <w:jc w:val="left"/>
+              <w:cnfStyle w:val="000000100000" w:firstRow="0" w:lastRow="0" w:firstColumn="0" w:lastColumn="0" w:oddVBand="0" w:evenVBand="0" w:oddHBand="1" w:evenHBand="0" w:firstRowFirstColumn="0" w:firstRowLastColumn="0" w:lastRowFirstColumn="0" w:lastRowLastColumn="0"/>
+              <w:rPr>
+                <w:rFonts w:ascii="Arial" w:hAnsi="Arial" w:cs="Arial"/>
+                <w:kern w:val="0"/>
+                <w:sz w:val="24"/>
+                <w:szCs w:val="20"/>
+                <w:lang w:val="es-CR"/>
+              </w:rPr>
+            </w:pPr>
+            <w:r>
+              <w:rPr>
+                <w:rFonts w:ascii="Arial" w:hAnsi="Arial" w:cs="Arial"/>
+                <w:kern w:val="0"/>
+                <w:sz w:val="24"/>
+                <w:szCs w:val="20"/>
+                <w:lang w:val="es-CR"/>
+              </w:rPr>
+              <w:t>Algoritmo para emparejar solicitudes</w:t>
+            </w:r>
+          </w:p>
+        </w:tc>
+      </w:tr>
+      <w:tr>
+        <w:trPr>
+          <w:trHeight w:hRule="exact" w:val="1148"/>
+        </w:trPr>
+        <w:tc>
+          <w:tcPr>
+            <w:cnfStyle w:val="000010000000" w:firstRow="0" w:lastRow="0" w:firstColumn="0" w:lastColumn="0" w:oddVBand="1" w:evenVBand="0" w:oddHBand="0" w:evenHBand="0" w:firstRowFirstColumn="0" w:firstRowLastColumn="0" w:lastRowFirstColumn="0" w:lastRowLastColumn="0"/>
+            <w:tcW w:w="2100" w:type="dxa"/>
+          </w:tcPr>
+          <w:p>
+            <w:pPr>
+              <w:pStyle w:val="Contenidodelatabla"/>
+              <w:widowControl/>
+              <w:spacing w:before="57" w:after="57"/>
+              <w:jc w:val="left"/>
+              <w:rPr>
+                <w:rFonts w:ascii="Arial" w:hAnsi="Arial" w:cs="Arial"/>
+                <w:b/>
+                <w:bCs/>
+                <w:sz w:val="24"/>
+                <w:lang w:val="es-CR"/>
+              </w:rPr>
+            </w:pPr>
+            <w:r>
+              <w:rPr>
+                <w:rFonts w:ascii="Arial" w:hAnsi="Arial" w:cs="Arial"/>
+                <w:b/>
+                <w:bCs/>
+                <w:kern w:val="0"/>
+                <w:sz w:val="24"/>
+                <w:szCs w:val="20"/>
+                <w:lang w:val="es-CR"/>
+              </w:rPr>
+              <w:t>[Dependencias]</w:t>
+            </w:r>
+          </w:p>
+        </w:tc>
+        <w:tc>
+          <w:tcPr>
+            <w:tcW w:w="6960" w:type="dxa"/>
+          </w:tcPr>
+          <w:p>
+            <w:pPr>
+              <w:pStyle w:val="Contenidodelatabla"/>
+              <w:widowControl/>
+              <w:spacing w:before="57" w:after="57"/>
+              <w:jc w:val="left"/>
+              <w:cnfStyle w:val="000000000000" w:firstRow="0" w:lastRow="0" w:firstColumn="0" w:lastColumn="0" w:oddVBand="0" w:evenVBand="0" w:oddHBand="0" w:evenHBand="0" w:firstRowFirstColumn="0" w:firstRowLastColumn="0" w:lastRowFirstColumn="0" w:lastRowLastColumn="0"/>
+              <w:rPr>
+                <w:rFonts w:ascii="Arial" w:hAnsi="Arial" w:cs="Arial"/>
+                <w:kern w:val="0"/>
+                <w:sz w:val="24"/>
+                <w:szCs w:val="20"/>
+                <w:lang w:val="es-CR"/>
+              </w:rPr>
+            </w:pPr>
+            <w:r>
+              <w:rPr>
+                <w:rFonts w:ascii="Arial" w:hAnsi="Arial" w:cs="Arial"/>
+                <w:kern w:val="0"/>
+                <w:sz w:val="24"/>
+                <w:szCs w:val="20"/>
+                <w:lang w:val="es-CR"/>
+              </w:rPr>
+              <w:t>REQ-01: Registro y autenticación</w:t>
+            </w:r>
+          </w:p>
+          <w:p>
+            <w:pPr>
+              <w:pStyle w:val="Contenidodelatabla"/>
+              <w:widowControl/>
+              <w:spacing w:before="57" w:after="57"/>
+              <w:jc w:val="left"/>
+              <w:cnfStyle w:val="000000000000" w:firstRow="0" w:lastRow="0" w:firstColumn="0" w:lastColumn="0" w:oddVBand="0" w:evenVBand="0" w:oddHBand="0" w:evenHBand="0" w:firstRowFirstColumn="0" w:firstRowLastColumn="0" w:lastRowFirstColumn="0" w:lastRowLastColumn="0"/>
+              <w:rPr>
+                <w:rFonts w:ascii="Arial" w:hAnsi="Arial" w:cs="Arial"/>
+                <w:kern w:val="0"/>
+                <w:sz w:val="24"/>
+                <w:szCs w:val="20"/>
+                <w:lang w:val="es-CR"/>
+              </w:rPr>
+            </w:pPr>
+            <w:r>
+              <w:rPr>
+                <w:rFonts w:ascii="Arial" w:hAnsi="Arial" w:cs="Arial"/>
+                <w:kern w:val="0"/>
+                <w:sz w:val="24"/>
+                <w:szCs w:val="20"/>
+                <w:lang w:val="es-CR"/>
+              </w:rPr>
+              <w:t>REQ-05: Servicios - Listado de servicios</w:t>
+            </w:r>
+          </w:p>
+          <w:p>
+            <w:pPr>
+              <w:pStyle w:val="Contenidodelatabla"/>
+              <w:widowControl/>
+              <w:spacing w:before="57" w:after="57"/>
+              <w:jc w:val="left"/>
+              <w:cnfStyle w:val="000000000000" w:firstRow="0" w:lastRow="0" w:firstColumn="0" w:lastColumn="0" w:oddVBand="0" w:evenVBand="0" w:oddHBand="0" w:evenHBand="0" w:firstRowFirstColumn="0" w:firstRowLastColumn="0" w:lastRowFirstColumn="0" w:lastRowLastColumn="0"/>
+              <w:rPr>
+                <w:rFonts w:ascii="Arial" w:hAnsi="Arial" w:cs="Arial"/>
+                <w:kern w:val="0"/>
+                <w:sz w:val="24"/>
+                <w:szCs w:val="20"/>
+                <w:lang w:val="es-CR"/>
+              </w:rPr>
+            </w:pPr>
+            <w:r>
+              <w:rPr>
+                <w:rFonts w:ascii="Arial" w:hAnsi="Arial" w:cs="Arial"/>
+                <w:kern w:val="0"/>
+                <w:sz w:val="24"/>
+                <w:szCs w:val="20"/>
+                <w:lang w:val="es-CR"/>
+              </w:rPr>
+              <w:t>REQ-06: Servicios - Solicitud de servicios</w:t>
+            </w:r>
+          </w:p>
+        </w:tc>
+      </w:tr>
+      <w:tr>
+        <w:trPr>
+          <w:cnfStyle w:val="000000100000" w:firstRow="0" w:lastRow="0" w:firstColumn="0" w:lastColumn="0" w:oddVBand="0" w:evenVBand="0" w:oddHBand="1" w:evenHBand="0" w:firstRowFirstColumn="0" w:firstRowLastColumn="0" w:lastRowFirstColumn="0" w:lastRowLastColumn="0"/>
+          <w:trHeight w:hRule="exact" w:val="1350"/>
+        </w:trPr>
+        <w:tc>
+          <w:tcPr>
+            <w:cnfStyle w:val="000010000000" w:firstRow="0" w:lastRow="0" w:firstColumn="0" w:lastColumn="0" w:oddVBand="1" w:evenVBand="0" w:oddHBand="0" w:evenHBand="0" w:firstRowFirstColumn="0" w:firstRowLastColumn="0" w:lastRowFirstColumn="0" w:lastRowLastColumn="0"/>
+            <w:tcW w:w="2100" w:type="dxa"/>
+          </w:tcPr>
+          <w:p>
+            <w:pPr>
+              <w:pStyle w:val="Contenidodelatabla"/>
+              <w:widowControl/>
+              <w:spacing w:before="57" w:after="57"/>
+              <w:jc w:val="left"/>
+              <w:rPr>
+                <w:rFonts w:ascii="Arial" w:hAnsi="Arial" w:cs="Arial"/>
+                <w:b/>
+                <w:bCs/>
+                <w:sz w:val="24"/>
+                <w:lang w:val="es-CR"/>
+              </w:rPr>
+            </w:pPr>
+            <w:r>
+              <w:rPr>
+                <w:rFonts w:ascii="Arial" w:hAnsi="Arial" w:cs="Arial"/>
+                <w:b/>
+                <w:bCs/>
+                <w:kern w:val="0"/>
+                <w:sz w:val="24"/>
+                <w:szCs w:val="20"/>
+                <w:lang w:val="es-CR"/>
+              </w:rPr>
+              <w:t>Descripción</w:t>
+            </w:r>
+          </w:p>
+        </w:tc>
+        <w:tc>
+          <w:tcPr>
+            <w:tcW w:w="6960" w:type="dxa"/>
+          </w:tcPr>
+          <w:p>
+            <w:pPr>
+              <w:pStyle w:val="Contenidodelatabla"/>
+              <w:widowControl/>
+              <w:spacing w:before="57" w:after="57"/>
+              <w:jc w:val="left"/>
+              <w:cnfStyle w:val="000000100000" w:firstRow="0" w:lastRow="0" w:firstColumn="0" w:lastColumn="0" w:oddVBand="0" w:evenVBand="0" w:oddHBand="1" w:evenHBand="0" w:firstRowFirstColumn="0" w:firstRowLastColumn="0" w:lastRowFirstColumn="0" w:lastRowLastColumn="0"/>
+              <w:rPr>
+                <w:rFonts w:ascii="Arial" w:hAnsi="Arial" w:cs="Arial"/>
+                <w:i/>
+                <w:iCs/>
+                <w:sz w:val="24"/>
+                <w:lang w:val="es-CR"/>
+              </w:rPr>
+            </w:pPr>
+            <w:r>
+              <w:rPr>
+                <w:rFonts w:ascii="Arial" w:hAnsi="Arial" w:cs="Arial"/>
+                <w:kern w:val="0"/>
+                <w:sz w:val="24"/>
+                <w:szCs w:val="20"/>
+                <w:lang w:val="es-CR"/>
+              </w:rPr>
+              <w:t>Algoritmo para emparejar solicitudes</w:t>
+            </w:r>
+          </w:p>
+        </w:tc>
+      </w:tr>
+      <w:tr>
+        <w:trPr>
+          <w:trHeight w:hRule="exact" w:val="442"/>
+        </w:trPr>
+        <w:tc>
+          <w:tcPr>
+            <w:cnfStyle w:val="000010000000" w:firstRow="0" w:lastRow="0" w:firstColumn="0" w:lastColumn="0" w:oddVBand="1" w:evenVBand="0" w:oddHBand="0" w:evenHBand="0" w:firstRowFirstColumn="0" w:firstRowLastColumn="0" w:lastRowFirstColumn="0" w:lastRowLastColumn="0"/>
+            <w:tcW w:w="2100" w:type="dxa"/>
+          </w:tcPr>
+          <w:p>
+            <w:pPr>
+              <w:pStyle w:val="Contenidodelatabla"/>
+              <w:widowControl/>
+              <w:spacing w:before="57" w:after="57"/>
+              <w:jc w:val="left"/>
+              <w:rPr>
+                <w:rFonts w:ascii="Arial" w:hAnsi="Arial" w:cs="Arial"/>
+                <w:b/>
+                <w:bCs/>
+                <w:sz w:val="24"/>
+                <w:lang w:val="es-CR"/>
+              </w:rPr>
+            </w:pPr>
+            <w:r>
+              <w:rPr>
+                <w:rFonts w:ascii="Arial" w:hAnsi="Arial" w:cs="Arial"/>
+                <w:b/>
+                <w:bCs/>
+                <w:kern w:val="0"/>
+                <w:sz w:val="24"/>
+                <w:szCs w:val="20"/>
+                <w:lang w:val="es-CR"/>
+              </w:rPr>
+              <w:t>[Importancia]</w:t>
+            </w:r>
+          </w:p>
+        </w:tc>
+        <w:tc>
+          <w:tcPr>
+            <w:tcW w:w="6960" w:type="dxa"/>
+          </w:tcPr>
+          <w:p>
+            <w:pPr>
+              <w:pStyle w:val="Contenidodelatabla"/>
+              <w:widowControl/>
+              <w:spacing w:before="57" w:after="57"/>
+              <w:jc w:val="left"/>
+              <w:cnfStyle w:val="000000000000" w:firstRow="0" w:lastRow="0" w:firstColumn="0" w:lastColumn="0" w:oddVBand="0" w:evenVBand="0" w:oddHBand="0" w:evenHBand="0" w:firstRowFirstColumn="0" w:firstRowLastColumn="0" w:lastRowFirstColumn="0" w:lastRowLastColumn="0"/>
+              <w:rPr>
+                <w:rFonts w:ascii="Arial" w:hAnsi="Arial" w:cs="Arial"/>
+                <w:i/>
+                <w:iCs/>
+                <w:sz w:val="24"/>
+                <w:lang w:val="es-CR"/>
+              </w:rPr>
+            </w:pPr>
+            <w:r>
+              <w:rPr>
+                <w:rFonts w:ascii="Arial" w:hAnsi="Arial" w:cs="Arial"/>
+                <w:i/>
+                <w:iCs/>
+                <w:kern w:val="0"/>
+                <w:sz w:val="24"/>
+                <w:szCs w:val="20"/>
+                <w:lang w:val="es-CR"/>
+              </w:rPr>
+              <w:t>Alta</w:t>
+            </w:r>
+          </w:p>
+        </w:tc>
+      </w:tr>
+      <w:tr>
+        <w:trPr>
+          <w:cnfStyle w:val="000000100000" w:firstRow="0" w:lastRow="0" w:firstColumn="0" w:lastColumn="0" w:oddVBand="0" w:evenVBand="0" w:oddHBand="1" w:evenHBand="0" w:firstRowFirstColumn="0" w:firstRowLastColumn="0" w:lastRowFirstColumn="0" w:lastRowLastColumn="0"/>
+          <w:trHeight w:hRule="exact" w:val="442"/>
+        </w:trPr>
+        <w:tc>
+          <w:tcPr>
+            <w:cnfStyle w:val="000010000000" w:firstRow="0" w:lastRow="0" w:firstColumn="0" w:lastColumn="0" w:oddVBand="1" w:evenVBand="0" w:oddHBand="0" w:evenHBand="0" w:firstRowFirstColumn="0" w:firstRowLastColumn="0" w:lastRowFirstColumn="0" w:lastRowLastColumn="0"/>
+            <w:tcW w:w="2100" w:type="dxa"/>
+          </w:tcPr>
+          <w:p>
+            <w:pPr>
+              <w:pStyle w:val="Contenidodelatabla"/>
+              <w:widowControl/>
+              <w:spacing w:before="57" w:after="57"/>
+              <w:jc w:val="left"/>
+              <w:rPr>
+                <w:rFonts w:ascii="Arial" w:hAnsi="Arial" w:cs="Arial"/>
+                <w:b/>
+                <w:bCs/>
+                <w:sz w:val="24"/>
+                <w:lang w:val="es-CR"/>
+              </w:rPr>
+            </w:pPr>
+            <w:r>
+              <w:rPr>
+                <w:rFonts w:ascii="Arial" w:hAnsi="Arial" w:cs="Arial"/>
+                <w:b/>
+                <w:bCs/>
+                <w:kern w:val="0"/>
+                <w:sz w:val="24"/>
+                <w:szCs w:val="20"/>
+                <w:lang w:val="es-CR"/>
+              </w:rPr>
+              <w:t>[Prioridad]</w:t>
+            </w:r>
+          </w:p>
+        </w:tc>
+        <w:tc>
+          <w:tcPr>
+            <w:tcW w:w="6960" w:type="dxa"/>
+          </w:tcPr>
+          <w:p>
+            <w:pPr>
+              <w:pStyle w:val="Contenidodelatabla"/>
+              <w:widowControl/>
+              <w:spacing w:before="57" w:after="57"/>
+              <w:jc w:val="left"/>
+              <w:cnfStyle w:val="000000100000" w:firstRow="0" w:lastRow="0" w:firstColumn="0" w:lastColumn="0" w:oddVBand="0" w:evenVBand="0" w:oddHBand="1" w:evenHBand="0" w:firstRowFirstColumn="0" w:firstRowLastColumn="0" w:lastRowFirstColumn="0" w:lastRowLastColumn="0"/>
+              <w:rPr>
+                <w:rFonts w:ascii="Arial" w:hAnsi="Arial" w:cs="Arial"/>
+                <w:i/>
+                <w:iCs/>
+                <w:sz w:val="24"/>
+                <w:lang w:val="es-CR"/>
+              </w:rPr>
+            </w:pPr>
+            <w:r>
+              <w:rPr>
+                <w:rFonts w:ascii="Arial" w:hAnsi="Arial" w:cs="Arial"/>
+                <w:i/>
+                <w:iCs/>
+                <w:kern w:val="0"/>
+                <w:sz w:val="24"/>
+                <w:szCs w:val="20"/>
+                <w:lang w:val="es-CR"/>
+              </w:rPr>
+              <w:t>Alta</w:t>
+            </w:r>
+            <w:r>
+              <w:rPr>
+                <w:rFonts w:ascii="Arial" w:hAnsi="Arial" w:cs="Arial"/>
+                <w:i/>
+                <w:iCs/>
+                <w:kern w:val="0"/>
+                <w:sz w:val="24"/>
+                <w:szCs w:val="20"/>
+                <w:lang w:val="es-CR"/>
+              </w:rPr>
+              <w:t xml:space="preserve"> </w:t>
+            </w:r>
+          </w:p>
+        </w:tc>
+      </w:tr>
+      <w:tr>
+        <w:trPr>
+          <w:trHeight w:hRule="exact" w:val="735"/>
+        </w:trPr>
+        <w:tc>
+          <w:tcPr>
+            <w:cnfStyle w:val="000010000000" w:firstRow="0" w:lastRow="0" w:firstColumn="0" w:lastColumn="0" w:oddVBand="1" w:evenVBand="0" w:oddHBand="0" w:evenHBand="0" w:firstRowFirstColumn="0" w:firstRowLastColumn="0" w:lastRowFirstColumn="0" w:lastRowLastColumn="0"/>
+            <w:tcW w:w="2100" w:type="dxa"/>
+          </w:tcPr>
+          <w:p>
+            <w:pPr>
+              <w:pStyle w:val="Contenidodelatabla"/>
+              <w:widowControl/>
+              <w:spacing w:before="57" w:after="57"/>
+              <w:jc w:val="left"/>
+              <w:rPr>
+                <w:rFonts w:ascii="Arial" w:hAnsi="Arial" w:cs="Arial"/>
+                <w:b/>
+                <w:bCs/>
+                <w:sz w:val="24"/>
+                <w:lang w:val="es-CR"/>
+              </w:rPr>
+            </w:pPr>
+            <w:r>
+              <w:rPr>
+                <w:rFonts w:ascii="Arial" w:hAnsi="Arial" w:cs="Arial"/>
+                <w:b/>
+                <w:bCs/>
+                <w:kern w:val="0"/>
+                <w:sz w:val="24"/>
+                <w:szCs w:val="20"/>
+                <w:lang w:val="es-CR"/>
+              </w:rPr>
+              <w:t>Comentarios</w:t>
+            </w:r>
+          </w:p>
+        </w:tc>
+        <w:tc>
+          <w:tcPr>
+            <w:tcW w:w="6960" w:type="dxa"/>
+          </w:tcPr>
+          <w:p>
+            <w:pPr>
+              <w:pStyle w:val="Contenidodelatabla"/>
+              <w:widowControl/>
+              <w:spacing w:before="57" w:after="57"/>
+              <w:jc w:val="left"/>
+              <w:cnfStyle w:val="000000000000" w:firstRow="0" w:lastRow="0" w:firstColumn="0" w:lastColumn="0" w:oddVBand="0" w:evenVBand="0" w:oddHBand="0" w:evenHBand="0" w:firstRowFirstColumn="0" w:firstRowLastColumn="0" w:lastRowFirstColumn="0" w:lastRowLastColumn="0"/>
+              <w:rPr>
+                <w:rFonts w:ascii="Arial" w:hAnsi="Arial" w:cs="Arial"/>
+                <w:i/>
+                <w:iCs/>
+                <w:sz w:val="24"/>
+                <w:lang w:val="es-CR"/>
+              </w:rPr>
+            </w:pPr>
+            <w:r>
+              <w:rPr>
+                <w:rFonts w:ascii="Arial" w:hAnsi="Arial" w:cs="Arial"/>
+                <w:i/>
+                <w:iCs/>
+                <w:kern w:val="0"/>
+                <w:sz w:val="24"/>
+                <w:szCs w:val="20"/>
+                <w:lang w:val="es-CR"/>
+              </w:rPr>
+              <w:t>Optimiza la asignación de servicios entre los proveedores y los contratadores.</w:t>
+            </w:r>
+          </w:p>
+        </w:tc>
+      </w:tr>
+    </w:tbl>
+    <w:p>
+      <w:pPr>
+        <w:rPr>
+          <w:lang w:val="es-CR"/>
+        </w:rPr>
+      </w:pPr>
     </w:p>
     <w:p>
       <w:pPr>
@@ -756,12 +5144,14 @@
           <w:lang w:val="es-ES"/>
         </w:rPr>
       </w:pPr>
+      <w:bookmarkStart w:id="9" w:name="_Toc174754998"/>
       <w:r>
         <w:rPr>
           <w:lang w:val="es-ES"/>
         </w:rPr>
         <w:t>DESCRIPCIÓN DE LA SITUACIÓN ACTUAL [OPCIONAL]</w:t>
       </w:r>
+      <w:bookmarkEnd w:id="9"/>
     </w:p>
     <w:p>
       <w:pPr>
@@ -781,13 +5171,8 @@
         </w:rPr>
       </w:pPr>
       <w:r>
-        <w:rPr>
-          <w:noProof/>
-        </w:rPr>
-      </w:r>
-      <w:r>
-        <w:pict w14:anchorId="09EAE515">
-          <v:rect id="Marco6" o:spid="_x0000_s2051" style="width:451.55pt;height:164.15pt;visibility:visible;mso-wrap-style:square;mso-left-percent:-10001;mso-top-percent:-10001;mso-position-horizontal:absolute;mso-position-horizontal-relative:char;mso-position-vertical:absolute;mso-position-vertical-relative:line;mso-left-percent:-10001;mso-top-percent:-10001;v-text-anchor:top" o:gfxdata="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" filled="f" strokecolor="#ccc" strokeweight=".18mm">
+        <w:pict w14:anchorId="4506E41E">
+          <v:rect id="Marco6" o:spid="_x0000_s2058" style="width:451.55pt;height:164.15pt;visibility:visible;mso-wrap-style:square;mso-left-percent:-10001;mso-top-percent:-10001;mso-position-horizontal:absolute;mso-position-horizontal-relative:char;mso-position-vertical:absolute;mso-position-vertical-relative:line;mso-left-percent:-10001;mso-top-percent:-10001;v-text-anchor:top" filled="f" strokecolor="#ccc" strokeweight=".18mm">
             <v:stroke joinstyle="round"/>
             <v:textbox inset="2.63mm,1.36mm,2.63mm,1.36mm">
               <w:txbxContent>
@@ -804,7 +5189,15 @@
                     <w:pStyle w:val="Textbody"/>
                   </w:pPr>
                   <w:r>
-                    <w:t>La información de esta sección puede que ya se encuentre total o parcialmente en documentación previa como el Pliego de Prescripciones Técnicas, la Oferta seleccionada o el Estudio de Viabilidad del Sistema, en cuyo caso se podrá reutilizar y se hará referencia a dichos documentos como fuente de la misma.</w:t>
+                    <w:t xml:space="preserve">La información de esta sección puede que ya se encuentre total o parcialmente en documentación previa como el Pliego de Prescripciones Técnicas, la Oferta seleccionada o el Estudio de Viabilidad del Sistema, en cuyo caso se podrá reutilizar y se hará referencia a dichos documentos como fuente de </w:t>
+                  </w:r>
+                  <w:proofErr w:type="gramStart"/>
+                  <w:r>
+                    <w:t>la misma</w:t>
+                  </w:r>
+                  <w:proofErr w:type="gramEnd"/>
+                  <w:r>
+                    <w:t>.</w:t>
                   </w:r>
                 </w:p>
                 <w:p>
@@ -835,14 +5228,16 @@
           <w:lang w:val="es-ES"/>
         </w:rPr>
       </w:pPr>
-      <w:bookmarkStart w:id="3" w:name="__RefHeading__10962_300738085"/>
-      <w:bookmarkEnd w:id="3"/>
+      <w:bookmarkStart w:id="10" w:name="__RefHeading__10962_300738085"/>
+      <w:bookmarkStart w:id="11" w:name="_Toc174754999"/>
+      <w:bookmarkEnd w:id="10"/>
       <w:r>
         <w:rPr>
           <w:lang w:val="es-ES"/>
         </w:rPr>
         <w:t>Pros y Contras de la Situación Actual</w:t>
       </w:r>
+      <w:bookmarkEnd w:id="11"/>
     </w:p>
     <w:p>
       <w:pPr>
@@ -954,14 +5349,16 @@
           <w:lang w:val="es-ES"/>
         </w:rPr>
       </w:pPr>
-      <w:bookmarkStart w:id="4" w:name="__RefHeading__10964_300738085"/>
-      <w:bookmarkEnd w:id="4"/>
+      <w:bookmarkStart w:id="12" w:name="__RefHeading__10964_300738085"/>
+      <w:bookmarkStart w:id="13" w:name="_Toc174755000"/>
+      <w:bookmarkEnd w:id="12"/>
       <w:r>
         <w:rPr>
           <w:lang w:val="es-ES"/>
         </w:rPr>
         <w:t>Fortalezas de la Situación Actual</w:t>
       </w:r>
+      <w:bookmarkEnd w:id="13"/>
     </w:p>
     <w:tbl>
       <w:tblPr>
@@ -1446,8 +5843,8 @@
       <w:rPr>
         <w:noProof/>
       </w:rPr>
-      <w:pict w14:anchorId="6B11B036">
-        <v:rect id="Cuadro de texto 2" o:spid="_x0000_s1025" style="position:absolute;margin-left:212.7pt;margin-top:3pt;width:109.5pt;height:69.6pt;z-index:-503316454;visibility:visible;mso-wrap-style:square;mso-height-percent:200;mso-wrap-distance-left:9pt;mso-wrap-distance-top:3.55pt;mso-wrap-distance-right:9pt;mso-wrap-distance-bottom:3.65pt;mso-position-horizontal:absolute;mso-position-horizontal-relative:text;mso-position-vertical:absolute;mso-position-vertical-relative:page;mso-height-percent:200;mso-height-relative:margin;v-text-anchor:top" o:gfxdata="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" o:allowincell="f" stroked="f">
+      <w:pict w14:anchorId="37048EC4">
+        <v:rect id="Cuadro de texto 2" o:spid="_x0000_s1025" style="position:absolute;margin-left:212.7pt;margin-top:3pt;width:109.5pt;height:69.6pt;z-index:-251658240;visibility:visible;mso-wrap-style:square;mso-height-percent:200;mso-wrap-distance-left:9pt;mso-wrap-distance-top:3.55pt;mso-wrap-distance-right:9pt;mso-wrap-distance-bottom:3.65pt;mso-position-horizontal:absolute;mso-position-horizontal-relative:text;mso-position-vertical:absolute;mso-position-vertical-relative:page;mso-height-percent:200;mso-height-relative:margin;v-text-anchor:top" o:gfxdata="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" o:allowincell="f" stroked="f">
           <v:textbox style="mso-fit-shape-to-text:t">
             <w:txbxContent>
               <w:p>
@@ -1518,7 +5915,7 @@
         <w:noProof/>
       </w:rPr>
       <w:drawing>
-        <wp:anchor distT="0" distB="0" distL="0" distR="114300" simplePos="0" relativeHeight="35" behindDoc="0" locked="0" layoutInCell="0" allowOverlap="1" wp14:anchorId="20422202">
+        <wp:anchor distT="0" distB="0" distL="0" distR="114300" simplePos="0" relativeHeight="251657216" behindDoc="0" locked="0" layoutInCell="0" allowOverlap="1" wp14:anchorId="44E5C7ED" wp14:editId="3E3396F4">
           <wp:simplePos x="0" y="0"/>
           <wp:positionH relativeFrom="margin">
             <wp:align>left</wp:align>
@@ -3300,7 +7697,6 @@
     <w:basedOn w:val="Ttulo1"/>
     <w:next w:val="Normal"/>
     <w:uiPriority w:val="39"/>
-    <w:semiHidden/>
     <w:unhideWhenUsed/>
     <w:qFormat/>
     <w:rsid w:val="00831123"/>
@@ -3366,6 +7762,189 @@
       <w:suppressLineNumbers/>
       <w:jc w:val="both"/>
     </w:pPr>
+  </w:style>
+  <w:style w:type="paragraph" w:styleId="TDC1">
+    <w:name w:val="toc 1"/>
+    <w:basedOn w:val="Normal"/>
+    <w:next w:val="Normal"/>
+    <w:autoRedefine/>
+    <w:uiPriority w:val="39"/>
+    <w:unhideWhenUsed/>
+    <w:rsid w:val="00821ADE"/>
+    <w:pPr>
+      <w:spacing w:after="100"/>
+    </w:pPr>
+  </w:style>
+  <w:style w:type="paragraph" w:styleId="TDC2">
+    <w:name w:val="toc 2"/>
+    <w:basedOn w:val="Normal"/>
+    <w:next w:val="Normal"/>
+    <w:autoRedefine/>
+    <w:uiPriority w:val="39"/>
+    <w:unhideWhenUsed/>
+    <w:rsid w:val="00821ADE"/>
+    <w:pPr>
+      <w:spacing w:after="100"/>
+      <w:ind w:left="200"/>
+    </w:pPr>
+  </w:style>
+  <w:style w:type="paragraph" w:styleId="TDC3">
+    <w:name w:val="toc 3"/>
+    <w:basedOn w:val="Normal"/>
+    <w:next w:val="Normal"/>
+    <w:autoRedefine/>
+    <w:uiPriority w:val="39"/>
+    <w:unhideWhenUsed/>
+    <w:rsid w:val="00821ADE"/>
+    <w:pPr>
+      <w:spacing w:after="100"/>
+      <w:ind w:left="400"/>
+    </w:pPr>
+  </w:style>
+  <w:style w:type="character" w:styleId="Hipervnculo">
+    <w:name w:val="Hyperlink"/>
+    <w:basedOn w:val="Fuentedeprrafopredeter"/>
+    <w:uiPriority w:val="99"/>
+    <w:unhideWhenUsed/>
+    <w:rsid w:val="00821ADE"/>
+    <w:rPr>
+      <w:color w:val="EE7B08" w:themeColor="hyperlink"/>
+      <w:u w:val="single"/>
+    </w:rPr>
+  </w:style>
+  <w:style w:type="table" w:styleId="Tablaconcuadrcula7concolores-nfasis2">
+    <w:name w:val="Grid Table 7 Colorful Accent 2"/>
+    <w:basedOn w:val="Tablanormal"/>
+    <w:uiPriority w:val="52"/>
+    <w:rsid w:val="00821ADE"/>
+    <w:rPr>
+      <w:color w:val="4A7B29" w:themeColor="accent2" w:themeShade="BF"/>
+    </w:rPr>
+    <w:tblPr>
+      <w:tblStyleRowBandSize w:val="1"/>
+      <w:tblStyleColBandSize w:val="1"/>
+      <w:tblBorders>
+        <w:top w:val="single" w:sz="4" w:space="0" w:color="9FD37C" w:themeColor="accent2" w:themeTint="99"/>
+        <w:left w:val="single" w:sz="4" w:space="0" w:color="9FD37C" w:themeColor="accent2" w:themeTint="99"/>
+        <w:bottom w:val="single" w:sz="4" w:space="0" w:color="9FD37C" w:themeColor="accent2" w:themeTint="99"/>
+        <w:right w:val="single" w:sz="4" w:space="0" w:color="9FD37C" w:themeColor="accent2" w:themeTint="99"/>
+        <w:insideH w:val="single" w:sz="4" w:space="0" w:color="9FD37C" w:themeColor="accent2" w:themeTint="99"/>
+        <w:insideV w:val="single" w:sz="4" w:space="0" w:color="9FD37C" w:themeColor="accent2" w:themeTint="99"/>
+      </w:tblBorders>
+    </w:tblPr>
+    <w:tblStylePr w:type="firstRow">
+      <w:rPr>
+        <w:b/>
+        <w:bCs/>
+      </w:rPr>
+      <w:tblPr/>
+      <w:tcPr>
+        <w:tcBorders>
+          <w:top w:val="nil"/>
+          <w:left w:val="nil"/>
+          <w:right w:val="nil"/>
+          <w:insideH w:val="nil"/>
+          <w:insideV w:val="nil"/>
+        </w:tcBorders>
+        <w:shd w:val="clear" w:color="auto" w:fill="FFFFFF" w:themeFill="background1"/>
+      </w:tcPr>
+    </w:tblStylePr>
+    <w:tblStylePr w:type="lastRow">
+      <w:rPr>
+        <w:b/>
+        <w:bCs/>
+      </w:rPr>
+      <w:tblPr/>
+      <w:tcPr>
+        <w:tcBorders>
+          <w:left w:val="nil"/>
+          <w:bottom w:val="nil"/>
+          <w:right w:val="nil"/>
+          <w:insideH w:val="nil"/>
+          <w:insideV w:val="nil"/>
+        </w:tcBorders>
+        <w:shd w:val="clear" w:color="auto" w:fill="FFFFFF" w:themeFill="background1"/>
+      </w:tcPr>
+    </w:tblStylePr>
+    <w:tblStylePr w:type="firstCol">
+      <w:pPr>
+        <w:jc w:val="right"/>
+      </w:pPr>
+      <w:rPr>
+        <w:i/>
+      </w:rPr>
+      <w:tblPr/>
+      <w:tcPr>
+        <w:tcBorders>
+          <w:top w:val="nil"/>
+          <w:left w:val="nil"/>
+          <w:bottom w:val="nil"/>
+          <w:insideH w:val="nil"/>
+          <w:insideV w:val="nil"/>
+        </w:tcBorders>
+        <w:shd w:val="clear" w:color="auto" w:fill="FFFFFF" w:themeFill="background1"/>
+      </w:tcPr>
+    </w:tblStylePr>
+    <w:tblStylePr w:type="lastCol">
+      <w:rPr>
+        <w:i/>
+      </w:rPr>
+      <w:tblPr/>
+      <w:tcPr>
+        <w:tcBorders>
+          <w:top w:val="nil"/>
+          <w:bottom w:val="nil"/>
+          <w:right w:val="nil"/>
+          <w:insideH w:val="nil"/>
+          <w:insideV w:val="nil"/>
+        </w:tcBorders>
+        <w:shd w:val="clear" w:color="auto" w:fill="FFFFFF" w:themeFill="background1"/>
+      </w:tcPr>
+    </w:tblStylePr>
+    <w:tblStylePr w:type="band1Vert">
+      <w:tblPr/>
+      <w:tcPr>
+        <w:shd w:val="clear" w:color="auto" w:fill="DFF0D3" w:themeFill="accent2" w:themeFillTint="33"/>
+      </w:tcPr>
+    </w:tblStylePr>
+    <w:tblStylePr w:type="band1Horz">
+      <w:tblPr/>
+      <w:tcPr>
+        <w:shd w:val="clear" w:color="auto" w:fill="DFF0D3" w:themeFill="accent2" w:themeFillTint="33"/>
+      </w:tcPr>
+    </w:tblStylePr>
+    <w:tblStylePr w:type="neCell">
+      <w:tblPr/>
+      <w:tcPr>
+        <w:tcBorders>
+          <w:bottom w:val="single" w:sz="4" w:space="0" w:color="63A537" w:themeColor="accent2"/>
+        </w:tcBorders>
+      </w:tcPr>
+    </w:tblStylePr>
+    <w:tblStylePr w:type="nwCell">
+      <w:tblPr/>
+      <w:tcPr>
+        <w:tcBorders>
+          <w:bottom w:val="single" w:sz="4" w:space="0" w:color="63A537" w:themeColor="accent2"/>
+        </w:tcBorders>
+      </w:tcPr>
+    </w:tblStylePr>
+    <w:tblStylePr w:type="seCell">
+      <w:tblPr/>
+      <w:tcPr>
+        <w:tcBorders>
+          <w:top w:val="single" w:sz="4" w:space="0" w:color="63A537" w:themeColor="accent2"/>
+        </w:tcBorders>
+      </w:tcPr>
+    </w:tblStylePr>
+    <w:tblStylePr w:type="swCell">
+      <w:tblPr/>
+      <w:tcPr>
+        <w:tcBorders>
+          <w:top w:val="single" w:sz="4" w:space="0" w:color="63A537" w:themeColor="accent2"/>
+        </w:tcBorders>
+      </w:tcPr>
+    </w:tblStylePr>
   </w:style>
 </w:styles>
 </file>
@@ -3545,6 +8124,10 @@
 </file>
 
 <file path=customXml/item1.xml><?xml version="1.0" encoding="utf-8"?>
+<b:Sources xmlns:b="http://schemas.openxmlformats.org/officeDocument/2006/bibliography" xmlns="http://schemas.openxmlformats.org/officeDocument/2006/bibliography" SelectedStyle="\APASixthEditionOfficeOnline.xsl" StyleName="APA" Version="6"/>
+</file>
+
+<file path=customXml/item2.xml><?xml version="1.0" encoding="utf-8"?>
 <CoverPageProperties xmlns="http://schemas.microsoft.com/office/2006/coverPageProps">
   <PublishDate/>
   <Abstract/>
@@ -3555,22 +8138,18 @@
 </CoverPageProperties>
 </file>
 
-<file path=customXml/item2.xml><?xml version="1.0" encoding="utf-8"?>
-<b:Sources xmlns:b="http://schemas.openxmlformats.org/officeDocument/2006/bibliography" xmlns="http://schemas.openxmlformats.org/officeDocument/2006/bibliography" SelectedStyle="\APASixthEditionOfficeOnline.xsl" StyleName="APA" Version="6"/>
+<file path=customXml/itemProps1.xml><?xml version="1.0" encoding="utf-8"?>
+<ds:datastoreItem xmlns:ds="http://schemas.openxmlformats.org/officeDocument/2006/customXml" ds:itemID="{93CD6DA9-27D4-4423-8303-D20BA234A953}">
+  <ds:schemaRefs>
+    <ds:schemaRef ds:uri="http://schemas.openxmlformats.org/officeDocument/2006/bibliography"/>
+  </ds:schemaRefs>
+</ds:datastoreItem>
 </file>
 
-<file path=customXml/itemProps1.xml><?xml version="1.0" encoding="utf-8"?>
+<file path=customXml/itemProps2.xml><?xml version="1.0" encoding="utf-8"?>
 <ds:datastoreItem xmlns:ds="http://schemas.openxmlformats.org/officeDocument/2006/customXml" ds:itemID="{F1677E40-022E-4BD2-A80C-BAF957F8FFD8}">
   <ds:schemaRefs>
     <ds:schemaRef ds:uri="http://schemas.microsoft.com/office/2006/coverPageProps"/>
   </ds:schemaRefs>
 </ds:datastoreItem>
-</file>
-
-<file path=customXml/itemProps2.xml><?xml version="1.0" encoding="utf-8"?>
-<ds:datastoreItem xmlns:ds="http://schemas.openxmlformats.org/officeDocument/2006/customXml" ds:itemID="{93CD6DA9-27D4-4423-8303-D20BA234A953}">
-  <ds:schemaRefs>
-    <ds:schemaRef ds:uri="http://schemas.openxmlformats.org/officeDocument/2006/bibliography"/>
-  </ds:schemaRefs>
-</ds:datastoreItem>
 </file>
</xml_diff>